<commit_message>
2018-10-23 Applicability Statement I-D clean-up
Clean-up version of the Applicability Statement I-D (draft-ietf-ccamp-transport-nbi-app-statement-04.txt):
- world template fixed to accomodate JSON code lines up to 69 characters
- checked with IETF idnits
</commit_message>
<xml_diff>
--- a/I-D Applicability Statement/draft-ietf-ccamp-transport-nbi-app-statement.docx
+++ b/I-D Applicability Statement/draft-ietf-ccamp-transport-nbi-app-statement.docx
@@ -10,8 +10,6 @@
           <w:lang w:val="en"/>
         </w:rPr>
       </w:pPr>
-      <w:bookmarkStart w:id="0" w:name="_GoBack"/>
-      <w:bookmarkEnd w:id="0"/>
       <w:r>
         <w:rPr>
           <w:highlight w:val="yellow"/>
@@ -39,12 +37,22 @@
         </w:rPr>
         <w:t>-</w:t>
       </w:r>
-      <w:r>
-        <w:rPr>
-          <w:lang w:val="en"/>
-        </w:rPr>
-        <w:t>03</w:t>
-      </w:r>
+      <w:del w:id="0" w:author="Italo Busi" w:date="2018-10-23T17:11:00Z">
+        <w:r>
+          <w:rPr>
+            <w:lang w:val="en"/>
+          </w:rPr>
+          <w:delText>03</w:delText>
+        </w:r>
+      </w:del>
+      <w:ins w:id="1" w:author="Italo Busi" w:date="2018-10-23T17:11:00Z">
+        <w:r>
+          <w:rPr>
+            <w:lang w:val="en"/>
+          </w:rPr>
+          <w:t>04</w:t>
+        </w:r>
+      </w:ins>
     </w:p>
     <w:p>
       <w:pPr>
@@ -824,6 +832,7 @@
         <w:pStyle w:val="RFCH1-noTOCnonum"/>
       </w:pPr>
       <w:r>
+        <w:lastRenderedPageBreak/>
         <w:t>Copyright Notice</w:t>
       </w:r>
     </w:p>
@@ -855,7 +864,6 @@
     </w:p>
     <w:p>
       <w:r>
-        <w:lastRenderedPageBreak/>
         <w:t>This document is subject to BCP 78 and the IETF Trust’s Legal Provisions Relating to IETF Documents</w:t>
       </w:r>
       <w:r>
@@ -1905,7 +1913,19 @@
           <w:rPr>
             <w:rStyle w:val="Hyperlink"/>
           </w:rPr>
-          <w:t>4.3.3. Other OTN Clients Services</w:t>
+          <w:t>4.3.3. Oth</w:t>
+        </w:r>
+        <w:r>
+          <w:rPr>
+            <w:rStyle w:val="Hyperlink"/>
+          </w:rPr>
+          <w:t>e</w:t>
+        </w:r>
+        <w:r>
+          <w:rPr>
+            <w:rStyle w:val="Hyperlink"/>
+          </w:rPr>
+          <w:t>r OTN Clients Services</w:t>
         </w:r>
         <w:r>
           <w:rPr>
@@ -5036,11 +5056,11 @@
       <w:pPr>
         <w:pStyle w:val="Heading1"/>
       </w:pPr>
-      <w:bookmarkStart w:id="1" w:name="_Toc528059330"/>
+      <w:bookmarkStart w:id="2" w:name="_Toc528059330"/>
       <w:r>
         <w:t>Introduction</w:t>
       </w:r>
-      <w:bookmarkEnd w:id="1"/>
+      <w:bookmarkEnd w:id="2"/>
     </w:p>
     <w:p>
       <w:r>
@@ -5091,7 +5111,20 @@
         <w:t>also enable</w:t>
       </w:r>
       <w:r>
-        <w:t xml:space="preserve"> service provisioning coordination/automation. This can be achieved by using standardized YANG models, used together with an appropriate protocol (e.g., [RESTCONF]).</w:t>
+        <w:t xml:space="preserve"> service provisioning coordination/automation. This can be achieved by using standardized YANG models, used together with an appropriate protocol (e.g., [</w:t>
+      </w:r>
+      <w:del w:id="3" w:author="Italo Busi" w:date="2018-10-23T17:21:00Z">
+        <w:r>
+          <w:delText>RESTCONF</w:delText>
+        </w:r>
+      </w:del>
+      <w:ins w:id="4" w:author="Italo Busi" w:date="2018-10-23T17:21:00Z">
+        <w:r>
+          <w:t>RFC8040</w:t>
+        </w:r>
+      </w:ins>
+      <w:r>
+        <w:t>]).</w:t>
       </w:r>
     </w:p>
     <w:p>
@@ -5130,8 +5163,8 @@
       <w:pPr>
         <w:pStyle w:val="Heading2"/>
       </w:pPr>
-      <w:bookmarkStart w:id="2" w:name="_Toc496630295"/>
-      <w:bookmarkStart w:id="3" w:name="_Toc528059331"/>
+      <w:bookmarkStart w:id="5" w:name="_Toc496630295"/>
+      <w:bookmarkStart w:id="6" w:name="_Toc528059331"/>
       <w:r>
         <w:rPr>
           <w:noProof/>
@@ -5147,12 +5180,25 @@
       <w:r>
         <w:t xml:space="preserve"> of this document</w:t>
       </w:r>
-      <w:bookmarkEnd w:id="2"/>
-      <w:bookmarkEnd w:id="3"/>
-    </w:p>
-    <w:p>
-      <w:r>
-        <w:t>This document assumes a reference architecture, including interfaces, based on the Abstraction and Control of Traffic-Engineered Networks (ACTN), defined in [ACTN-Frame]</w:t>
+      <w:bookmarkEnd w:id="5"/>
+      <w:bookmarkEnd w:id="6"/>
+    </w:p>
+    <w:p>
+      <w:r>
+        <w:t>This document assumes a reference architecture, including interfaces, based on the Abstraction and Control of Traffic-Engineered Networks (ACTN), defined in [</w:t>
+      </w:r>
+      <w:del w:id="7" w:author="Italo Busi" w:date="2018-10-23T17:30:00Z">
+        <w:r>
+          <w:delText>ACTN-Frame</w:delText>
+        </w:r>
+      </w:del>
+      <w:ins w:id="8" w:author="Italo Busi" w:date="2018-10-23T17:30:00Z">
+        <w:r>
+          <w:t>RFC8453</w:t>
+        </w:r>
+      </w:ins>
+      <w:r>
+        <w:t>]</w:t>
       </w:r>
       <w:r>
         <w:t>.</w:t>
@@ -5165,13 +5211,27 @@
     </w:p>
     <w:p>
       <w:r>
+        <w:lastRenderedPageBreak/>
         <w:t>It is worth noting that the same MPI analyzed in this document could be used between hierarchical MDSC controllers</w:t>
       </w:r>
       <w:r>
         <w:t>,</w:t>
       </w:r>
       <w:r>
-        <w:t xml:space="preserve"> as shown in Figure 4 of [ACTN-Frame].</w:t>
+        <w:t xml:space="preserve"> as shown in Figure 4 of [</w:t>
+      </w:r>
+      <w:ins w:id="9" w:author="Italo Busi" w:date="2018-10-23T17:30:00Z">
+        <w:r>
+          <w:t>RFC8453</w:t>
+        </w:r>
+      </w:ins>
+      <w:del w:id="10" w:author="Italo Busi" w:date="2018-10-23T17:30:00Z">
+        <w:r>
+          <w:delText>ACTN-Frame</w:delText>
+        </w:r>
+      </w:del>
+      <w:r>
+        <w:t>].</w:t>
       </w:r>
     </w:p>
     <w:p>
@@ -5188,11 +5248,7 @@
         <w:t xml:space="preserve">are </w:t>
       </w:r>
       <w:r>
-        <w:t xml:space="preserve">outside the scope of this </w:t>
-      </w:r>
-      <w:r>
-        <w:lastRenderedPageBreak/>
-        <w:t>document</w:t>
+        <w:t>outside the scope of this document</w:t>
       </w:r>
       <w:r>
         <w:t>.</w:t>
@@ -5272,7 +5328,7 @@
       <w:r>
         <w:t>The ONF Technical Recommendations for Functional Requirements for the transport API in [ONF TR-527]</w:t>
       </w:r>
-      <w:bookmarkStart w:id="4" w:name="_Hlk492386031"/>
+      <w:bookmarkStart w:id="11" w:name="_Hlk492386031"/>
       <w:r>
         <w:t xml:space="preserve"> and the ONF transport API multi-</w:t>
       </w:r>
@@ -5282,7 +5338,7 @@
       <w:r>
         <w:t xml:space="preserve"> examples </w:t>
       </w:r>
-      <w:bookmarkEnd w:id="4"/>
+      <w:bookmarkEnd w:id="11"/>
       <w:r>
         <w:t xml:space="preserve">in [ONF GitHub] have been considered as </w:t>
       </w:r>
@@ -5306,18 +5362,18 @@
       <w:pPr>
         <w:pStyle w:val="Heading2"/>
       </w:pPr>
-      <w:bookmarkStart w:id="5" w:name="_Toc497144530"/>
-      <w:bookmarkStart w:id="6" w:name="_Ref500430671"/>
-      <w:bookmarkStart w:id="7" w:name="_Toc528059332"/>
+      <w:bookmarkStart w:id="12" w:name="_Toc497144530"/>
+      <w:bookmarkStart w:id="13" w:name="_Ref500430671"/>
+      <w:bookmarkStart w:id="14" w:name="_Toc528059332"/>
       <w:r>
         <w:t>Assumptions</w:t>
       </w:r>
-      <w:bookmarkEnd w:id="5"/>
-      <w:bookmarkEnd w:id="6"/>
-      <w:bookmarkEnd w:id="7"/>
-    </w:p>
-    <w:p>
-      <w:bookmarkStart w:id="8" w:name="_Ref486345367"/>
+      <w:bookmarkEnd w:id="12"/>
+      <w:bookmarkEnd w:id="13"/>
+      <w:bookmarkEnd w:id="14"/>
+    </w:p>
+    <w:p>
+      <w:bookmarkStart w:id="15" w:name="_Ref486345367"/>
       <w:r>
         <w:t>This document is making the following assumptions, still to be validated with TEAS WG:</w:t>
       </w:r>
@@ -5424,13 +5480,13 @@
       <w:r>
         <w:t>Transit Tunnel Segment.</w:t>
       </w:r>
-      <w:bookmarkEnd w:id="8"/>
+      <w:bookmarkEnd w:id="15"/>
     </w:p>
     <w:p>
       <w:pPr>
         <w:pStyle w:val="RFCListNumbered"/>
       </w:pPr>
-      <w:bookmarkStart w:id="9" w:name="_Ref486345524"/>
+      <w:bookmarkStart w:id="16" w:name="_Ref486345524"/>
       <w:r>
         <w:t>Each</w:t>
       </w:r>
@@ -5467,7 +5523,7 @@
       <w:r>
         <w:t>.</w:t>
       </w:r>
-      <w:bookmarkEnd w:id="9"/>
+      <w:bookmarkEnd w:id="16"/>
       <w:r>
         <w:t xml:space="preserve"> The TE Topology YANG model in [TE-TOPO] is being updated to report the label set information.</w:t>
       </w:r>
@@ -5483,6 +5539,7 @@
           <w:i/>
           <w:highlight w:val="yellow"/>
         </w:rPr>
+        <w:lastRenderedPageBreak/>
         <w:t>[</w:t>
       </w:r>
       <w:r>
@@ -5536,7 +5593,6 @@
         </w:numPr>
       </w:pPr>
       <w:r>
-        <w:lastRenderedPageBreak/>
         <w:t xml:space="preserve">The topology information for the </w:t>
       </w:r>
       <w:r>
@@ -5561,7 +5617,20 @@
         <w:t>is</w:t>
       </w:r>
       <w:r>
-        <w:t xml:space="preserve"> modelled using the YANG model defined in [Client-Topo].</w:t>
+        <w:t xml:space="preserve"> modelled using the YANG model defined in [</w:t>
+      </w:r>
+      <w:ins w:id="17" w:author="Italo Busi" w:date="2018-10-23T17:24:00Z">
+        <w:r>
+          <w:t>CLIENT-TOPO</w:t>
+        </w:r>
+      </w:ins>
+      <w:del w:id="18" w:author="Italo Busi" w:date="2018-10-23T17:24:00Z">
+        <w:r>
+          <w:delText>Client-Topo</w:delText>
+        </w:r>
+      </w:del>
+      <w:r>
+        <w:t>].</w:t>
       </w:r>
     </w:p>
     <w:p>
@@ -5662,18 +5731,18 @@
           <w:highlight w:val="red"/>
         </w:rPr>
       </w:pPr>
-      <w:bookmarkStart w:id="10" w:name="_Toc497142328"/>
-      <w:bookmarkStart w:id="11" w:name="_Toc518057836"/>
-      <w:bookmarkStart w:id="12" w:name="_Toc528059333"/>
+      <w:bookmarkStart w:id="19" w:name="_Toc497142328"/>
+      <w:bookmarkStart w:id="20" w:name="_Toc518057836"/>
+      <w:bookmarkStart w:id="21" w:name="_Toc528059333"/>
       <w:r>
         <w:rPr>
           <w:highlight w:val="red"/>
         </w:rPr>
         <w:t>Feedbacks provided to the IETF Working Groups</w:t>
       </w:r>
-      <w:bookmarkEnd w:id="10"/>
-      <w:bookmarkEnd w:id="11"/>
-      <w:bookmarkEnd w:id="12"/>
+      <w:bookmarkEnd w:id="19"/>
+      <w:bookmarkEnd w:id="20"/>
+      <w:bookmarkEnd w:id="21"/>
     </w:p>
     <w:p>
       <w:pPr>
@@ -5706,11 +5775,11 @@
       <w:pPr>
         <w:pStyle w:val="Heading1"/>
       </w:pPr>
-      <w:bookmarkStart w:id="13" w:name="_Toc528059334"/>
+      <w:bookmarkStart w:id="22" w:name="_Toc528059334"/>
       <w:r>
         <w:t>Terminology</w:t>
       </w:r>
-      <w:bookmarkEnd w:id="13"/>
+      <w:bookmarkEnd w:id="22"/>
     </w:p>
     <w:p>
       <w:r>
@@ -5768,6 +5837,7 @@
     </w:p>
     <w:p>
       <w:r>
+        <w:lastRenderedPageBreak/>
         <w:t>Service Model: As described in [RFC8309] it describes a service and the parameters of the service in a portable way that can be used uniformly and independent of the equipment and operating environment.</w:t>
       </w:r>
     </w:p>
@@ -5783,7 +5853,6 @@
     </w:p>
     <w:p>
       <w:r>
-        <w:lastRenderedPageBreak/>
         <w:t>CNC: Customer Network Controller</w:t>
       </w:r>
     </w:p>
@@ -5840,26 +5909,26 @@
       <w:pPr>
         <w:pStyle w:val="Heading1"/>
       </w:pPr>
-      <w:bookmarkStart w:id="14" w:name="_Ref508188386"/>
-      <w:bookmarkStart w:id="15" w:name="_Toc528059335"/>
+      <w:bookmarkStart w:id="23" w:name="_Ref508188386"/>
+      <w:bookmarkStart w:id="24" w:name="_Toc528059335"/>
       <w:r>
         <w:t>Conventions used in this document</w:t>
       </w:r>
-      <w:bookmarkStart w:id="16" w:name="_Ref500169258"/>
-      <w:bookmarkEnd w:id="14"/>
-      <w:bookmarkEnd w:id="15"/>
+      <w:bookmarkStart w:id="25" w:name="_Ref500169258"/>
+      <w:bookmarkEnd w:id="23"/>
+      <w:bookmarkEnd w:id="24"/>
     </w:p>
     <w:p>
       <w:pPr>
         <w:pStyle w:val="Heading2"/>
       </w:pPr>
-      <w:bookmarkStart w:id="17" w:name="_Toc496630298"/>
-      <w:bookmarkStart w:id="18" w:name="_Toc528059336"/>
+      <w:bookmarkStart w:id="26" w:name="_Toc496630298"/>
+      <w:bookmarkStart w:id="27" w:name="_Toc528059336"/>
       <w:r>
         <w:t>Topology and traffic flow processing</w:t>
       </w:r>
-      <w:bookmarkEnd w:id="17"/>
-      <w:bookmarkEnd w:id="18"/>
+      <w:bookmarkEnd w:id="26"/>
+      <w:bookmarkEnd w:id="27"/>
     </w:p>
     <w:p>
       <w:r>
@@ -5935,7 +6004,11 @@
         <w:t>S6</w:t>
       </w:r>
       <w:r>
-        <w:t xml:space="preserve"> are switching at the ODU2 layer: S3 sends the ODU2 traffic to S5 which then sends it to S6 which finally sends to R3. Node R3 terminates the ODU2 from S6 before switching at the packet (PKT) layer.</w:t>
+        <w:t xml:space="preserve"> are switching at the ODU2 layer: S3 sends the ODU2 traffic to S5 which </w:t>
+      </w:r>
+      <w:r>
+        <w:lastRenderedPageBreak/>
+        <w:t>then sends it to S6 which finally sends to R3. Node R3 terminates the ODU2 from S6 before switching at the packet (PKT) layer.</w:t>
       </w:r>
     </w:p>
     <w:p>
@@ -5961,150 +6034,147 @@
     </w:p>
     <w:p>
       <w:r>
-        <w:t xml:space="preserve">The order represents the order of traffic flow being forwarded through the network in the forward direction. In case of </w:t>
-      </w:r>
+        <w:t>The order represents the order of traffic flow being forwarded through the network in the forward direction. In case of bidirectional paths, the forward and backward directions are selected arbitrarily, but the convention is consistent between working/protection path pairs as well as across multiple domains.</w:t>
+      </w:r>
+    </w:p>
+    <w:p>
+      <w:pPr>
+        <w:pStyle w:val="Heading2"/>
+      </w:pPr>
+      <w:bookmarkStart w:id="28" w:name="_Toc528059337"/>
+      <w:r>
+        <w:t>JSON code</w:t>
+      </w:r>
+      <w:bookmarkEnd w:id="28"/>
+    </w:p>
+    <w:p>
+      <w:r>
+        <w:t>This document provides some detailed JSON code examples to describe how the</w:t>
+      </w:r>
+      <w:r>
+        <w:t xml:space="preserve"> YANG models being </w:t>
+      </w:r>
+      <w:r>
+        <w:t>developed</w:t>
+      </w:r>
+      <w:r>
+        <w:t xml:space="preserve"> by IETF (TEAS and CCAMP WG in particular)</w:t>
+      </w:r>
+      <w:r>
+        <w:t xml:space="preserve"> can be used.</w:t>
+      </w:r>
+    </w:p>
+    <w:p>
+      <w:r>
+        <w:t xml:space="preserve">The examples are provided using JSON because JSON code is </w:t>
+      </w:r>
+      <w:r>
+        <w:t>eas</w:t>
+      </w:r>
+      <w:r>
+        <w:t>ier</w:t>
+      </w:r>
+      <w:r>
+        <w:t xml:space="preserve"> for humans to read and write</w:t>
+      </w:r>
+      <w:r>
+        <w:t>.</w:t>
+      </w:r>
+    </w:p>
+    <w:p>
+      <w:r>
+        <w:t xml:space="preserve">Different objects need to have an identifier. The convention used to create mnemonic identifiers is to use the object name (e.g., S3 for node S3), followed by its type (e.g., NODE), separated by an "-", followed by "-ID". </w:t>
+      </w:r>
+      <w:r>
+        <w:t xml:space="preserve">For example, the mnemonic </w:t>
+      </w:r>
+      <w:r>
+        <w:t>identifier for node S3 would be S3-NODE-ID.</w:t>
+      </w:r>
+    </w:p>
+    <w:p>
+      <w:r>
+        <w:t xml:space="preserve">JSON language does not support the insertion of comments that have been instead found to be useful when writing the examples. This document </w:t>
+      </w:r>
+      <w:r>
+        <w:t xml:space="preserve">will </w:t>
+      </w:r>
+      <w:r>
+        <w:rPr>
+          <w:noProof/>
+        </w:rPr>
+        <w:t>insert</w:t>
+      </w:r>
+      <w:r>
+        <w:t xml:space="preserve"> comments into the JSON code as </w:t>
+      </w:r>
+      <w:r>
+        <w:t>JSON name/value pair</w:t>
+      </w:r>
+      <w:r>
+        <w:t xml:space="preserve"> with the </w:t>
+      </w:r>
+      <w:r>
+        <w:t>JSON name string</w:t>
+      </w:r>
+      <w:r>
+        <w:t xml:space="preserve"> starting with the "//" characters. For example, when describing the example of a TE Topology instance representing the ODU Abstract Topology exposed by the Transport PNC, the following comment has been added to the JSON code:</w:t>
+      </w:r>
+    </w:p>
+    <w:p>
+      <w:r>
+        <w:t xml:space="preserve">   </w:t>
+      </w:r>
+      <w:r>
+        <w:t>"// comment": "ODU Abstract Topology @ MPI",</w:t>
+      </w:r>
+    </w:p>
+    <w:p>
+      <w:r>
+        <w:t xml:space="preserve">The JSON code examples provided in this document have been validated </w:t>
+      </w:r>
+      <w:r>
+        <w:t>against</w:t>
+      </w:r>
+      <w:r>
+        <w:t xml:space="preserve"> the YANG models following the validation process described in </w:t>
+      </w:r>
+      <w:r>
+        <w:rPr>
+          <w:highlight w:val="yellow"/>
+        </w:rPr>
+        <w:fldChar w:fldCharType="begin"/>
+      </w:r>
+      <w:r>
+        <w:instrText xml:space="preserve"> REF _Ref486351665 \r \h </w:instrText>
+      </w:r>
+      <w:r>
+        <w:rPr>
+          <w:highlight w:val="yellow"/>
+        </w:rPr>
+      </w:r>
+      <w:r>
+        <w:rPr>
+          <w:highlight w:val="yellow"/>
+        </w:rPr>
+        <w:fldChar w:fldCharType="separate"/>
+      </w:r>
+      <w:r>
+        <w:t>Appendix A</w:t>
+      </w:r>
+      <w:r>
+        <w:rPr>
+          <w:highlight w:val="yellow"/>
+        </w:rPr>
+        <w:fldChar w:fldCharType="end"/>
+      </w:r>
+      <w:r>
+        <w:t>, which would not consider the comments.</w:t>
+      </w:r>
+    </w:p>
+    <w:p>
       <w:r>
         <w:lastRenderedPageBreak/>
-        <w:t>bidirectional paths, the forward and backward directions are selected arbitrarily, but the convention is consistent between working/protection path pairs as well as across multiple domains.</w:t>
-      </w:r>
-    </w:p>
-    <w:p>
-      <w:pPr>
-        <w:pStyle w:val="Heading2"/>
-      </w:pPr>
-      <w:bookmarkStart w:id="19" w:name="_Toc528059337"/>
-      <w:r>
-        <w:t>JSON code</w:t>
-      </w:r>
-      <w:bookmarkEnd w:id="19"/>
-    </w:p>
-    <w:p>
-      <w:r>
-        <w:t>This document provides some detailed JSON code examples to describe how the</w:t>
-      </w:r>
-      <w:r>
-        <w:t xml:space="preserve"> YANG models being </w:t>
-      </w:r>
-      <w:r>
-        <w:t>developed</w:t>
-      </w:r>
-      <w:r>
-        <w:t xml:space="preserve"> by IETF (TEAS and CCAMP WG in particular)</w:t>
-      </w:r>
-      <w:r>
-        <w:t xml:space="preserve"> can be used.</w:t>
-      </w:r>
-    </w:p>
-    <w:p>
-      <w:r>
-        <w:t xml:space="preserve">The examples are provided using JSON because JSON code is </w:t>
-      </w:r>
-      <w:r>
-        <w:t>eas</w:t>
-      </w:r>
-      <w:r>
-        <w:t>ier</w:t>
-      </w:r>
-      <w:r>
-        <w:t xml:space="preserve"> for humans to read and write</w:t>
-      </w:r>
-      <w:r>
-        <w:t>.</w:t>
-      </w:r>
-    </w:p>
-    <w:p>
-      <w:r>
-        <w:t xml:space="preserve">Different objects need to have an identifier. The convention used to create mnemonic identifiers is to use the object name (e.g., S3 for node S3), followed by its type (e.g., NODE), separated by an "-", followed by "-ID". </w:t>
-      </w:r>
-      <w:r>
-        <w:t xml:space="preserve">For example, the mnemonic </w:t>
-      </w:r>
-      <w:r>
-        <w:t>identifier for node S3 would be S3-NODE-ID.</w:t>
-      </w:r>
-    </w:p>
-    <w:p>
-      <w:r>
-        <w:t xml:space="preserve">JSON language does not support the insertion of comments that have been instead found to be useful when writing the examples. This document </w:t>
-      </w:r>
-      <w:r>
-        <w:t xml:space="preserve">will </w:t>
-      </w:r>
-      <w:r>
-        <w:rPr>
-          <w:noProof/>
-        </w:rPr>
-        <w:t>insert</w:t>
-      </w:r>
-      <w:r>
-        <w:t xml:space="preserve"> comments into the JSON code as </w:t>
-      </w:r>
-      <w:r>
-        <w:t>JSON name/value pair</w:t>
-      </w:r>
-      <w:r>
-        <w:t xml:space="preserve"> with the </w:t>
-      </w:r>
-      <w:r>
-        <w:t>JSON name string</w:t>
-      </w:r>
-      <w:r>
-        <w:t xml:space="preserve"> starting with the "//" characters. For example, when describing the example of a TE Topology instance representing the ODU Abstract Topology exposed by the Transport PNC, the following comment has been added to the JSON code:</w:t>
-      </w:r>
-    </w:p>
-    <w:p>
-      <w:r>
-        <w:t xml:space="preserve">   </w:t>
-      </w:r>
-      <w:r>
-        <w:t>"// comment": "ODU Abstract Topology @ MPI",</w:t>
-      </w:r>
-    </w:p>
-    <w:p>
-      <w:r>
-        <w:t xml:space="preserve">The JSON code examples provided in this document have been validated </w:t>
-      </w:r>
-      <w:r>
-        <w:t>against</w:t>
-      </w:r>
-      <w:r>
-        <w:t xml:space="preserve"> the YANG models following the validation process described in </w:t>
-      </w:r>
-      <w:r>
-        <w:rPr>
-          <w:highlight w:val="yellow"/>
-        </w:rPr>
-        <w:fldChar w:fldCharType="begin"/>
-      </w:r>
-      <w:r>
-        <w:instrText xml:space="preserve"> REF _Ref486351665 \r \h </w:instrText>
-      </w:r>
-      <w:r>
-        <w:rPr>
-          <w:highlight w:val="yellow"/>
-        </w:rPr>
-      </w:r>
-      <w:r>
-        <w:rPr>
-          <w:highlight w:val="yellow"/>
-        </w:rPr>
-        <w:fldChar w:fldCharType="separate"/>
-      </w:r>
-      <w:r>
-        <w:t>Appendix A</w:t>
-      </w:r>
-      <w:r>
-        <w:rPr>
-          <w:highlight w:val="yellow"/>
-        </w:rPr>
-        <w:fldChar w:fldCharType="end"/>
-      </w:r>
-      <w:r>
-        <w:t>, which would not consider the comments.</w:t>
-      </w:r>
-    </w:p>
-    <w:p>
-      <w:r>
         <w:t xml:space="preserve">In order to have successful validation of the examples, some numbering scheme has been defined to assign identifiers to the different entities which would pass the syntax checks. In that case, to simplify the reading, another </w:t>
       </w:r>
       <w:r>
@@ -6177,7 +6247,6 @@
     </w:p>
     <w:p>
       <w:r>
-        <w:lastRenderedPageBreak/>
         <w:t xml:space="preserve">The first </w:t>
       </w:r>
       <w:r>
@@ -6218,26 +6287,26 @@
       <w:pPr>
         <w:pStyle w:val="Heading1"/>
       </w:pPr>
-      <w:bookmarkStart w:id="20" w:name="_Ref500417417"/>
-      <w:bookmarkStart w:id="21" w:name="_Toc528059338"/>
+      <w:bookmarkStart w:id="29" w:name="_Ref500417417"/>
+      <w:bookmarkStart w:id="30" w:name="_Toc528059338"/>
       <w:r>
         <w:t>Scenarios Description</w:t>
       </w:r>
-      <w:bookmarkEnd w:id="16"/>
-      <w:bookmarkEnd w:id="20"/>
-      <w:bookmarkEnd w:id="21"/>
+      <w:bookmarkEnd w:id="25"/>
+      <w:bookmarkEnd w:id="29"/>
+      <w:bookmarkEnd w:id="30"/>
     </w:p>
     <w:p>
       <w:pPr>
         <w:pStyle w:val="Heading2"/>
       </w:pPr>
-      <w:bookmarkStart w:id="22" w:name="_Ref517959052"/>
-      <w:bookmarkStart w:id="23" w:name="_Toc528059339"/>
+      <w:bookmarkStart w:id="31" w:name="_Ref517959052"/>
+      <w:bookmarkStart w:id="32" w:name="_Toc528059339"/>
       <w:r>
         <w:t>Reference Network</w:t>
       </w:r>
-      <w:bookmarkEnd w:id="22"/>
-      <w:bookmarkEnd w:id="23"/>
+      <w:bookmarkEnd w:id="31"/>
+      <w:bookmarkEnd w:id="32"/>
     </w:p>
     <w:p>
       <w:r>
@@ -7292,17 +7361,17 @@
           <w:lang w:val="en-AU"/>
         </w:rPr>
       </w:pPr>
-      <w:bookmarkStart w:id="24" w:name="_Ref492484562"/>
-      <w:bookmarkStart w:id="25" w:name="_Ref488931691"/>
+      <w:bookmarkStart w:id="33" w:name="_Ref492484562"/>
+      <w:bookmarkStart w:id="34" w:name="_Ref488931691"/>
       <w:r>
         <w:t xml:space="preserve">- </w:t>
       </w:r>
       <w:r>
         <w:t>Reference network</w:t>
       </w:r>
-      <w:bookmarkEnd w:id="24"/>
-    </w:p>
-    <w:bookmarkEnd w:id="25"/>
+      <w:bookmarkEnd w:id="33"/>
+    </w:p>
+    <w:bookmarkEnd w:id="34"/>
     <w:p>
       <w:r>
         <w:t xml:space="preserve">This document assumes that all the transport network switching nodes Si are OTN switching nodes capable </w:t>
@@ -7366,17 +7435,17 @@
       </w:r>
       <w:proofErr w:type="spellEnd"/>
       <w:r>
-        <w:t xml:space="preserve"> OTN links (up to the OTU4 trail),</w:t>
+        <w:t xml:space="preserve"> OTN links (up </w:t>
+      </w:r>
+      <w:r>
+        <w:lastRenderedPageBreak/>
+        <w:t>to the OTU4 trail),</w:t>
       </w:r>
       <w:r>
         <w:t xml:space="preserve"> are pre-configured </w:t>
       </w:r>
       <w:r>
-        <w:t xml:space="preserve">using mechanisms which are </w:t>
-      </w:r>
-      <w:r>
-        <w:lastRenderedPageBreak/>
-        <w:t>outside the scope of this document</w:t>
+        <w:t>using mechanisms which are outside the scope of this document</w:t>
       </w:r>
       <w:r>
         <w:t xml:space="preserve"> </w:t>
@@ -7420,7 +7489,20 @@
         <w:t>,</w:t>
       </w:r>
       <w:r>
-        <w:t xml:space="preserve"> follows the ACTN architecture and framework document [ACTN-Frame], and functional components: </w:t>
+        <w:t xml:space="preserve"> follows the ACTN architecture and framework document [</w:t>
+      </w:r>
+      <w:ins w:id="35" w:author="Italo Busi" w:date="2018-10-23T17:30:00Z">
+        <w:r>
+          <w:t>RFC8453</w:t>
+        </w:r>
+      </w:ins>
+      <w:del w:id="36" w:author="Italo Busi" w:date="2018-10-23T17:30:00Z">
+        <w:r>
+          <w:delText>ACTN-Frame</w:delText>
+        </w:r>
+      </w:del>
+      <w:r>
+        <w:t xml:space="preserve">], and functional components: </w:t>
       </w:r>
     </w:p>
     <w:p>
@@ -8088,14 +8170,14 @@
           <w:lang w:val="en-AU"/>
         </w:rPr>
       </w:pPr>
-      <w:bookmarkStart w:id="26" w:name="_Ref492484585"/>
+      <w:bookmarkStart w:id="37" w:name="_Ref492484585"/>
       <w:r>
         <w:t xml:space="preserve">- </w:t>
       </w:r>
       <w:r>
         <w:t>Controlling Hierarchy</w:t>
       </w:r>
-      <w:bookmarkEnd w:id="26"/>
+      <w:bookmarkEnd w:id="37"/>
     </w:p>
     <w:p>
       <w:r>
@@ -8403,11 +8485,11 @@
       <w:pPr>
         <w:pStyle w:val="Heading3"/>
       </w:pPr>
-      <w:bookmarkStart w:id="27" w:name="_Toc528059340"/>
+      <w:bookmarkStart w:id="38" w:name="_Toc528059340"/>
       <w:r>
         <w:t>Single-Domain Scenario</w:t>
       </w:r>
-      <w:bookmarkEnd w:id="27"/>
+      <w:bookmarkEnd w:id="38"/>
     </w:p>
     <w:p>
       <w:r>
@@ -8501,18 +8583,18 @@
       <w:pPr>
         <w:pStyle w:val="Heading2"/>
       </w:pPr>
-      <w:bookmarkStart w:id="28" w:name="_Ref500419268"/>
-      <w:bookmarkStart w:id="29" w:name="_Ref500428446"/>
-      <w:bookmarkStart w:id="30" w:name="_Ref508187878"/>
-      <w:bookmarkStart w:id="31" w:name="_Toc528059341"/>
+      <w:bookmarkStart w:id="39" w:name="_Ref500419268"/>
+      <w:bookmarkStart w:id="40" w:name="_Ref500428446"/>
+      <w:bookmarkStart w:id="41" w:name="_Ref508187878"/>
+      <w:bookmarkStart w:id="42" w:name="_Toc528059341"/>
       <w:r>
         <w:lastRenderedPageBreak/>
         <w:t>Topology Abstractions</w:t>
       </w:r>
-      <w:bookmarkEnd w:id="28"/>
-      <w:bookmarkEnd w:id="29"/>
-      <w:bookmarkEnd w:id="30"/>
-      <w:bookmarkEnd w:id="31"/>
+      <w:bookmarkEnd w:id="39"/>
+      <w:bookmarkEnd w:id="40"/>
+      <w:bookmarkEnd w:id="41"/>
+      <w:bookmarkEnd w:id="42"/>
     </w:p>
     <w:p>
       <w:r>
@@ -8541,13 +8623,39 @@
     </w:p>
     <w:p>
       <w:r>
-        <w:t>[ACTN-Frame] Provides</w:t>
+        <w:t>[</w:t>
+      </w:r>
+      <w:ins w:id="43" w:author="Italo Busi" w:date="2018-10-23T17:30:00Z">
+        <w:r>
+          <w:t>RFC8453</w:t>
+        </w:r>
+      </w:ins>
+      <w:del w:id="44" w:author="Italo Busi" w:date="2018-10-23T17:30:00Z">
+        <w:r>
+          <w:delText>ACTN-Frame</w:delText>
+        </w:r>
+      </w:del>
+      <w:r>
+        <w:t>] Provides</w:t>
       </w:r>
       <w:r>
         <w:t xml:space="preserve"> </w:t>
       </w:r>
       <w:r>
-        <w:t>the context of topology abstraction in the ACTN architecture and discusses a few alternatives for the abstraction methods for both packet and optical networks. This is an important consideration since the choice of the abstraction method impacts protocol design and the information it carries.  According to [ACTN-Frame], there are three types of topology:</w:t>
+        <w:t>the context of topology abstraction in the ACTN architecture and discusses a few alternatives for the abstraction methods for both packet and optical networks. This is an important consideration since the choice of the abstraction method impacts protocol design and the information it carries.  According to [</w:t>
+      </w:r>
+      <w:ins w:id="45" w:author="Italo Busi" w:date="2018-10-23T17:30:00Z">
+        <w:r>
+          <w:t>RFC8453</w:t>
+        </w:r>
+      </w:ins>
+      <w:del w:id="46" w:author="Italo Busi" w:date="2018-10-23T17:30:00Z">
+        <w:r>
+          <w:delText>ACTN-Frame</w:delText>
+        </w:r>
+      </w:del>
+      <w:r>
+        <w:t>], there are three types of topology:</w:t>
       </w:r>
     </w:p>
     <w:p>
@@ -8916,19 +9024,19 @@
       <w:pPr>
         <w:pStyle w:val="Heading2"/>
       </w:pPr>
-      <w:bookmarkStart w:id="32" w:name="_Ref500415983"/>
-      <w:bookmarkStart w:id="33" w:name="_Ref500416429"/>
-      <w:bookmarkStart w:id="34" w:name="_Ref500419007"/>
-      <w:bookmarkStart w:id="35" w:name="_Ref500429287"/>
-      <w:bookmarkStart w:id="36" w:name="_Toc528059342"/>
+      <w:bookmarkStart w:id="47" w:name="_Ref500415983"/>
+      <w:bookmarkStart w:id="48" w:name="_Ref500416429"/>
+      <w:bookmarkStart w:id="49" w:name="_Ref500419007"/>
+      <w:bookmarkStart w:id="50" w:name="_Ref500429287"/>
+      <w:bookmarkStart w:id="51" w:name="_Toc528059342"/>
       <w:r>
         <w:t>Service Configuration</w:t>
       </w:r>
-      <w:bookmarkEnd w:id="32"/>
-      <w:bookmarkEnd w:id="33"/>
-      <w:bookmarkEnd w:id="34"/>
-      <w:bookmarkEnd w:id="35"/>
-      <w:bookmarkEnd w:id="36"/>
+      <w:bookmarkEnd w:id="47"/>
+      <w:bookmarkEnd w:id="48"/>
+      <w:bookmarkEnd w:id="49"/>
+      <w:bookmarkEnd w:id="50"/>
+      <w:bookmarkEnd w:id="51"/>
     </w:p>
     <w:p>
       <w:r>
@@ -9038,13 +9146,13 @@
       <w:pPr>
         <w:pStyle w:val="Heading3"/>
       </w:pPr>
-      <w:bookmarkStart w:id="37" w:name="_Ref500411426"/>
-      <w:bookmarkStart w:id="38" w:name="_Toc528059343"/>
+      <w:bookmarkStart w:id="52" w:name="_Ref500411426"/>
+      <w:bookmarkStart w:id="53" w:name="_Toc528059343"/>
       <w:r>
         <w:t>ODU Transit</w:t>
       </w:r>
-      <w:bookmarkEnd w:id="37"/>
-      <w:bookmarkEnd w:id="38"/>
+      <w:bookmarkEnd w:id="52"/>
+      <w:bookmarkEnd w:id="53"/>
     </w:p>
     <w:p>
       <w:r>
@@ -9395,13 +9503,13 @@
       <w:pPr>
         <w:pStyle w:val="Heading3"/>
       </w:pPr>
-      <w:bookmarkStart w:id="39" w:name="_Ref500347772"/>
-      <w:bookmarkStart w:id="40" w:name="_Toc528059344"/>
+      <w:bookmarkStart w:id="54" w:name="_Ref500347772"/>
+      <w:bookmarkStart w:id="55" w:name="_Toc528059344"/>
       <w:r>
         <w:t>EPL over ODU</w:t>
       </w:r>
-      <w:bookmarkEnd w:id="39"/>
-      <w:bookmarkEnd w:id="40"/>
+      <w:bookmarkEnd w:id="54"/>
+      <w:bookmarkEnd w:id="55"/>
     </w:p>
     <w:p>
       <w:r>
@@ -9558,11 +9666,11 @@
         <w:t xml:space="preserve"> </w:t>
       </w:r>
       <w:r>
-        <w:t xml:space="preserve">an EPL service needs to be created between R1 and R3, supported by an ODU2 end-to-end connection in the data plane between transport nodes S3 and S6, </w:t>
+        <w:t xml:space="preserve">an EPL service needs to be created between R1 and R3, supported by an ODU2 end-to-end connection </w:t>
       </w:r>
       <w:r>
         <w:lastRenderedPageBreak/>
-        <w:t xml:space="preserve">through the transport node S5, which belong to the same PNC domain </w:t>
+        <w:t xml:space="preserve">in the data plane between transport nodes S3 and S6, through the transport node S5, which belong to the same PNC domain </w:t>
       </w:r>
       <w:r>
         <w:t>(single-domain service request):</w:t>
@@ -9678,17 +9786,30 @@
       <w:pPr>
         <w:pStyle w:val="Heading3"/>
       </w:pPr>
-      <w:bookmarkStart w:id="41" w:name="_Ref500432768"/>
-      <w:bookmarkStart w:id="42" w:name="_Toc528059345"/>
+      <w:bookmarkStart w:id="56" w:name="_Ref500432768"/>
+      <w:bookmarkStart w:id="57" w:name="_Toc528059345"/>
       <w:r>
         <w:t>Other OTN Clients Services</w:t>
       </w:r>
-      <w:bookmarkEnd w:id="41"/>
-      <w:bookmarkEnd w:id="42"/>
-    </w:p>
-    <w:p>
-      <w:r>
-        <w:t xml:space="preserve">[ITU-T G.709] defines mappings of different client layers into   ODU. Most of them are used to provide Private Line services over    an OTN transport network supporting a variety of types of physical access links (e.g., Ethernet, SDH STM-N, </w:t>
+      <w:bookmarkEnd w:id="56"/>
+      <w:bookmarkEnd w:id="57"/>
+    </w:p>
+    <w:p>
+      <w:r>
+        <w:t xml:space="preserve">[ITU-T G.709] defines mappings of different client layers into   ODU. Most of them are used to provide Private Line services </w:t>
+      </w:r>
+      <w:del w:id="58" w:author="Italo Busi" w:date="2018-10-23T17:11:00Z">
+        <w:r>
+          <w:delText xml:space="preserve">over    </w:delText>
+        </w:r>
+      </w:del>
+      <w:ins w:id="59" w:author="Italo Busi" w:date="2018-10-23T17:11:00Z">
+        <w:r>
+          <w:t xml:space="preserve">over </w:t>
+        </w:r>
+      </w:ins>
+      <w:r>
+        <w:t xml:space="preserve">an OTN transport network supporting a variety of types of physical access links (e.g., Ethernet, SDH STM-N, </w:t>
       </w:r>
       <w:proofErr w:type="spellStart"/>
       <w:r>
@@ -9771,6 +9892,7 @@
     </w:p>
     <w:p>
       <w:r>
+        <w:lastRenderedPageBreak/>
         <w:t>Based on the assumptions described</w:t>
       </w:r>
       <w:r>
@@ -9813,7 +9935,6 @@
         <w:t xml:space="preserve"> </w:t>
       </w:r>
       <w:r>
-        <w:lastRenderedPageBreak/>
         <w:t xml:space="preserve">between the access links on S3 and S8 and the MDSC understands what to do as described in section </w:t>
       </w:r>
       <w:r>
@@ -10035,13 +10156,13 @@
       <w:pPr>
         <w:pStyle w:val="Heading3"/>
       </w:pPr>
-      <w:bookmarkStart w:id="43" w:name="_Ref500412190"/>
-      <w:bookmarkStart w:id="44" w:name="_Toc528059346"/>
+      <w:bookmarkStart w:id="60" w:name="_Ref500412190"/>
+      <w:bookmarkStart w:id="61" w:name="_Toc528059346"/>
       <w:r>
         <w:t>EVPL over ODU</w:t>
       </w:r>
-      <w:bookmarkEnd w:id="43"/>
-      <w:bookmarkEnd w:id="44"/>
+      <w:bookmarkEnd w:id="60"/>
+      <w:bookmarkEnd w:id="61"/>
     </w:p>
     <w:p>
       <w:r>
@@ -10162,12 +10283,15 @@
     </w:p>
     <w:p>
       <w:r>
-        <w:t>Since the two EVPL services are sharing the same Ethernet physical link between R1 and S3, different VLAN IDs are associated with different EVPL services: for example, VLAN IDs 10 and 20 respectively.</w:t>
-      </w:r>
-    </w:p>
-    <w:p>
+        <w:t xml:space="preserve">Since the two EVPL services are sharing the same Ethernet physical link between R1 and S3, different VLAN IDs are associated with </w:t>
+      </w:r>
       <w:r>
         <w:lastRenderedPageBreak/>
+        <w:t>different EVPL services: for example, VLAN IDs 10 and 20 respectively.</w:t>
+      </w:r>
+    </w:p>
+    <w:p>
+      <w:r>
         <w:t xml:space="preserve">Based on the assumptions described in section </w:t>
       </w:r>
       <w:r>
@@ -10238,9 +10362,9 @@
       <w:pPr>
         <w:pStyle w:val="Heading3"/>
       </w:pPr>
-      <w:bookmarkStart w:id="45" w:name="_Toc490666712"/>
-      <w:bookmarkStart w:id="46" w:name="_Toc496630324"/>
-      <w:bookmarkStart w:id="47" w:name="_Toc528059347"/>
+      <w:bookmarkStart w:id="62" w:name="_Toc490666712"/>
+      <w:bookmarkStart w:id="63" w:name="_Toc496630324"/>
+      <w:bookmarkStart w:id="64" w:name="_Toc528059347"/>
       <w:r>
         <w:t xml:space="preserve">EVPLAN and </w:t>
       </w:r>
@@ -10252,9 +10376,9 @@
       <w:r>
         <w:t xml:space="preserve"> Services</w:t>
       </w:r>
-      <w:bookmarkEnd w:id="45"/>
-      <w:bookmarkEnd w:id="46"/>
-      <w:bookmarkEnd w:id="47"/>
+      <w:bookmarkEnd w:id="62"/>
+      <w:bookmarkEnd w:id="63"/>
+      <w:bookmarkEnd w:id="64"/>
     </w:p>
     <w:p>
       <w:r>
@@ -10525,6 +10649,7 @@
     </w:p>
     <w:p>
       <w:r>
+        <w:lastRenderedPageBreak/>
         <w:t xml:space="preserve">In order to support an </w:t>
       </w:r>
       <w:proofErr w:type="spellStart"/>
@@ -10538,7 +10663,6 @@
     </w:p>
     <w:p>
       <w:r>
-        <w:lastRenderedPageBreak/>
         <w:t>The traffic flows between R1 and R3, between R3 and R5 and between R1 and R5 can be summarized as:</w:t>
       </w:r>
     </w:p>
@@ -11009,12 +11133,13 @@
       <w:pPr>
         <w:pStyle w:val="Heading3"/>
       </w:pPr>
-      <w:bookmarkStart w:id="48" w:name="_Ref500419020"/>
-      <w:bookmarkStart w:id="49" w:name="_Toc528059348"/>
-      <w:r>
+      <w:bookmarkStart w:id="65" w:name="_Toc528059348"/>
+      <w:bookmarkStart w:id="66" w:name="_Ref500419020"/>
+      <w:r>
+        <w:lastRenderedPageBreak/>
         <w:t>Dynamic Service Configuration</w:t>
       </w:r>
-      <w:bookmarkEnd w:id="49"/>
+      <w:bookmarkEnd w:id="65"/>
     </w:p>
     <w:p>
       <w:pPr>
@@ -11065,7 +11190,6 @@
           <w:noProof/>
           <w:lang w:eastAsia="zh-CN"/>
         </w:rPr>
-        <w:lastRenderedPageBreak/>
         <w:t>dynamic</w:t>
       </w:r>
       <w:r>
@@ -11145,12 +11269,12 @@
       <w:pPr>
         <w:pStyle w:val="Heading2"/>
       </w:pPr>
-      <w:bookmarkStart w:id="50" w:name="_Toc528059349"/>
+      <w:bookmarkStart w:id="67" w:name="_Toc528059349"/>
       <w:r>
         <w:t>Multi-function Access Links</w:t>
       </w:r>
-      <w:bookmarkEnd w:id="48"/>
-      <w:bookmarkEnd w:id="50"/>
+      <w:bookmarkEnd w:id="66"/>
+      <w:bookmarkEnd w:id="67"/>
     </w:p>
     <w:p>
       <w:r>
@@ -11275,6 +11399,7 @@
         <w:ind w:left="864"/>
       </w:pPr>
       <w:r>
+        <w:lastRenderedPageBreak/>
         <w:t>R</w:t>
       </w:r>
       <w:r>
@@ -11313,7 +11438,6 @@
         <w:ind w:left="864"/>
       </w:pPr>
       <w:r>
-        <w:lastRenderedPageBreak/>
         <w:t>R</w:t>
       </w:r>
       <w:r>
@@ -11411,8 +11535,8 @@
       <w:pPr>
         <w:pStyle w:val="Heading2"/>
       </w:pPr>
-      <w:bookmarkStart w:id="51" w:name="_Toc500168645"/>
-      <w:bookmarkStart w:id="52" w:name="_Toc528059350"/>
+      <w:bookmarkStart w:id="68" w:name="_Toc500168645"/>
+      <w:bookmarkStart w:id="69" w:name="_Toc528059350"/>
       <w:r>
         <w:t xml:space="preserve">Protection </w:t>
       </w:r>
@@ -11422,8 +11546,8 @@
       <w:r>
         <w:t>Configuration</w:t>
       </w:r>
-      <w:bookmarkEnd w:id="51"/>
-      <w:bookmarkEnd w:id="52"/>
+      <w:bookmarkEnd w:id="68"/>
+      <w:bookmarkEnd w:id="69"/>
     </w:p>
     <w:p>
       <w:r>
@@ -11562,11 +11686,12 @@
       <w:pPr>
         <w:pStyle w:val="Heading3"/>
       </w:pPr>
-      <w:bookmarkStart w:id="53" w:name="_Toc528059351"/>
-      <w:r>
+      <w:bookmarkStart w:id="70" w:name="_Toc528059351"/>
+      <w:r>
+        <w:lastRenderedPageBreak/>
         <w:t>Linear Protection (end-to-end)</w:t>
       </w:r>
-      <w:bookmarkEnd w:id="53"/>
+      <w:bookmarkEnd w:id="70"/>
     </w:p>
     <w:p>
       <w:r>
@@ -11611,7 +11736,6 @@
     </w:p>
     <w:p>
       <w:r>
-        <w:lastRenderedPageBreak/>
         <w:t>It is assumed that the OTN linear protection is configured to with 1+1 unidirectional protection switching type, as defined in [ITU-T G.808.1] and [</w:t>
       </w:r>
       <w:r>
@@ -11967,6 +12091,7 @@
     </w:p>
     <w:p>
       <w:r>
+        <w:lastRenderedPageBreak/>
         <w:t>Given the fast dynamic of protection switching operations in the data plane (50ms recovery time), this reporting is not expected to be in real-time.</w:t>
       </w:r>
     </w:p>
@@ -11979,12 +12104,11 @@
       <w:pPr>
         <w:pStyle w:val="Heading3"/>
       </w:pPr>
-      <w:bookmarkStart w:id="54" w:name="_Toc528059352"/>
-      <w:r>
-        <w:lastRenderedPageBreak/>
+      <w:bookmarkStart w:id="71" w:name="_Toc528059352"/>
+      <w:r>
         <w:t>Segmented Protection</w:t>
       </w:r>
-      <w:bookmarkEnd w:id="54"/>
+      <w:bookmarkEnd w:id="71"/>
     </w:p>
     <w:p>
       <w:r>
@@ -12136,7 +12260,7 @@
           <w:lang w:eastAsia="zh-CN"/>
         </w:rPr>
       </w:pPr>
-      <w:bookmarkStart w:id="55" w:name="_Toc528059353"/>
+      <w:bookmarkStart w:id="72" w:name="_Toc528059353"/>
       <w:r>
         <w:rPr>
           <w:lang w:eastAsia="zh-CN"/>
@@ -12156,7 +12280,7 @@
         </w:rPr>
         <w:t xml:space="preserve"> restoration</w:t>
       </w:r>
-      <w:bookmarkEnd w:id="55"/>
+      <w:bookmarkEnd w:id="72"/>
     </w:p>
     <w:p>
       <w:r>
@@ -12196,7 +12320,11 @@
         <w:t xml:space="preserve"> </w:t>
       </w:r>
       <w:r>
-        <w:t xml:space="preserve">in the data plane between nodes S3 and node S18. For example, the MDSC can request the PNC1, PNC2 and PNC3 to create a service with no-protection, MDSC set the end-to-end service with the dynamic restoration. </w:t>
+        <w:t xml:space="preserve">in the data plane between nodes S3 and node S18. For example, the MDSC can request the PNC1, PNC2 and PNC3 to create a </w:t>
+      </w:r>
+      <w:r>
+        <w:lastRenderedPageBreak/>
+        <w:t xml:space="preserve">service with no-protection, MDSC set the end-to-end service with the dynamic restoration. </w:t>
       </w:r>
     </w:p>
     <w:p>
@@ -12310,7 +12438,6 @@
         <w:ind w:left="1296"/>
       </w:pPr>
       <w:r>
-        <w:lastRenderedPageBreak/>
         <w:t>Restored transport entity:</w:t>
       </w:r>
       <w:r>
@@ -12366,9 +12493,9 @@
           <w:lang w:eastAsia="zh-CN"/>
         </w:rPr>
       </w:pPr>
-      <w:bookmarkStart w:id="56" w:name="_Toc507866122"/>
-      <w:bookmarkStart w:id="57" w:name="_Toc528059354"/>
-      <w:bookmarkEnd w:id="56"/>
+      <w:bookmarkStart w:id="73" w:name="_Toc507866122"/>
+      <w:bookmarkStart w:id="74" w:name="_Toc528059354"/>
+      <w:bookmarkEnd w:id="73"/>
       <w:r>
         <w:rPr>
           <w:rFonts w:eastAsiaTheme="minorEastAsia"/>
@@ -12411,7 +12538,7 @@
         </w:rPr>
         <w:t>estoration</w:t>
       </w:r>
-      <w:bookmarkEnd w:id="57"/>
+      <w:bookmarkEnd w:id="74"/>
     </w:p>
     <w:p>
       <w:r>
@@ -12752,6 +12879,7 @@
           <w:rFonts w:eastAsiaTheme="minorEastAsia"/>
           <w:lang w:eastAsia="zh-CN"/>
         </w:rPr>
+        <w:lastRenderedPageBreak/>
         <w:t>The creation of the recovery path by the controller can use the method of “make-before-break”, in order to reduce the impact of the recovery operation on the services.</w:t>
       </w:r>
     </w:p>
@@ -12759,7 +12887,7 @@
       <w:pPr>
         <w:pStyle w:val="Heading2"/>
       </w:pPr>
-      <w:bookmarkStart w:id="58" w:name="_Toc528059355"/>
+      <w:bookmarkStart w:id="75" w:name="_Toc528059355"/>
       <w:r>
         <w:rPr>
           <w:rFonts w:hint="eastAsia"/>
@@ -12769,7 +12897,7 @@
       <w:r>
         <w:t>ervice Modification and Deletion</w:t>
       </w:r>
-      <w:bookmarkEnd w:id="58"/>
+      <w:bookmarkEnd w:id="75"/>
     </w:p>
     <w:p>
       <w:pPr>
@@ -12812,7 +12940,6 @@
           <w:i/>
           <w:highlight w:val="yellow"/>
         </w:rPr>
-        <w:lastRenderedPageBreak/>
         <w:t xml:space="preserve">For example, the service modification </w:t>
       </w:r>
       <w:r>
@@ -12855,7 +12982,7 @@
           <w:lang w:eastAsia="zh-CN"/>
         </w:rPr>
       </w:pPr>
-      <w:bookmarkStart w:id="59" w:name="_Toc528059356"/>
+      <w:bookmarkStart w:id="76" w:name="_Toc528059356"/>
       <w:r>
         <w:rPr>
           <w:rFonts w:eastAsiaTheme="minorEastAsia"/>
@@ -12870,7 +12997,7 @@
         </w:rPr>
         <w:t>otification</w:t>
       </w:r>
-      <w:bookmarkEnd w:id="59"/>
+      <w:bookmarkEnd w:id="76"/>
     </w:p>
     <w:p>
       <w:pPr>
@@ -13105,7 +13232,7 @@
           <w:lang w:eastAsia="zh-CN"/>
         </w:rPr>
       </w:pPr>
-      <w:bookmarkStart w:id="60" w:name="_Toc528059357"/>
+      <w:bookmarkStart w:id="77" w:name="_Toc528059357"/>
       <w:r>
         <w:rPr>
           <w:rFonts w:eastAsiaTheme="minorEastAsia"/>
@@ -13113,7 +13240,7 @@
         </w:rPr>
         <w:t>Path Computation with Constraint</w:t>
       </w:r>
-      <w:bookmarkEnd w:id="60"/>
+      <w:bookmarkEnd w:id="77"/>
     </w:p>
     <w:p>
       <w:pPr>
@@ -13263,6 +13390,7 @@
           <w:rFonts w:eastAsiaTheme="minorEastAsia"/>
           <w:lang w:eastAsia="zh-CN"/>
         </w:rPr>
+        <w:lastRenderedPageBreak/>
         <w:t>R</w:t>
       </w:r>
       <w:r>
@@ -13339,7 +13467,6 @@
           <w:rFonts w:eastAsiaTheme="minorEastAsia"/>
           <w:lang w:eastAsia="zh-CN"/>
         </w:rPr>
-        <w:lastRenderedPageBreak/>
         <w:t>R</w:t>
       </w:r>
       <w:r>
@@ -13460,11 +13587,11 @@
       <w:pPr>
         <w:pStyle w:val="Heading1"/>
       </w:pPr>
-      <w:bookmarkStart w:id="61" w:name="_Toc528059358"/>
+      <w:bookmarkStart w:id="78" w:name="_Toc528059358"/>
       <w:r>
         <w:t>YANG Model Analysis</w:t>
       </w:r>
-      <w:bookmarkEnd w:id="61"/>
+      <w:bookmarkEnd w:id="78"/>
     </w:p>
     <w:p>
       <w:r>
@@ -13601,20 +13728,20 @@
       <w:pPr>
         <w:pStyle w:val="Heading2"/>
       </w:pPr>
-      <w:bookmarkStart w:id="62" w:name="_Ref500417451"/>
-      <w:bookmarkStart w:id="63" w:name="_Ref500418942"/>
-      <w:bookmarkStart w:id="64" w:name="_Ref500430602"/>
-      <w:bookmarkStart w:id="65" w:name="_Toc528059359"/>
+      <w:bookmarkStart w:id="79" w:name="_Ref500417451"/>
+      <w:bookmarkStart w:id="80" w:name="_Ref500418942"/>
+      <w:bookmarkStart w:id="81" w:name="_Ref500430602"/>
+      <w:bookmarkStart w:id="82" w:name="_Toc528059359"/>
       <w:r>
         <w:t>YANG Models for Topology Abstraction</w:t>
       </w:r>
-      <w:bookmarkEnd w:id="62"/>
-      <w:bookmarkEnd w:id="63"/>
-      <w:bookmarkEnd w:id="64"/>
-      <w:bookmarkEnd w:id="65"/>
-    </w:p>
-    <w:p>
-      <w:bookmarkStart w:id="66" w:name="_Ref500418984"/>
+      <w:bookmarkEnd w:id="79"/>
+      <w:bookmarkEnd w:id="80"/>
+      <w:bookmarkEnd w:id="81"/>
+      <w:bookmarkEnd w:id="82"/>
+    </w:p>
+    <w:p>
+      <w:bookmarkStart w:id="83" w:name="_Ref500418984"/>
       <w:r>
         <w:t xml:space="preserve">Each PNC reports its respective </w:t>
       </w:r>
@@ -13650,8 +13777,8 @@
       <w:pPr>
         <w:pStyle w:val="Heading3"/>
       </w:pPr>
-      <w:bookmarkStart w:id="67" w:name="_Ref500432575"/>
-      <w:bookmarkStart w:id="68" w:name="_Toc528059360"/>
+      <w:bookmarkStart w:id="84" w:name="_Ref500432575"/>
+      <w:bookmarkStart w:id="85" w:name="_Toc528059360"/>
       <w:r>
         <w:lastRenderedPageBreak/>
         <w:t xml:space="preserve">Domain 1 </w:t>
@@ -13665,8 +13792,8 @@
       <w:r>
         <w:t>Topology Abstraction</w:t>
       </w:r>
-      <w:bookmarkEnd w:id="67"/>
-      <w:bookmarkEnd w:id="68"/>
+      <w:bookmarkEnd w:id="84"/>
+      <w:bookmarkEnd w:id="85"/>
     </w:p>
     <w:p>
       <w:pPr>
@@ -14187,7 +14314,7 @@
       <w:pPr>
         <w:pStyle w:val="Caption"/>
       </w:pPr>
-      <w:bookmarkStart w:id="69" w:name="_Ref508189687"/>
+      <w:bookmarkStart w:id="86" w:name="_Ref508189687"/>
       <w:r>
         <w:t xml:space="preserve">- </w:t>
       </w:r>
@@ -14200,7 +14327,7 @@
       <w:r>
         <w:t>Topology)</w:t>
       </w:r>
-      <w:bookmarkEnd w:id="69"/>
+      <w:bookmarkEnd w:id="86"/>
     </w:p>
     <w:p>
       <w:pPr>
@@ -14723,6 +14850,13 @@
     <w:p>
       <w:pPr>
         <w:pStyle w:val="RFCFigure"/>
+        <w:rPr>
+          <w:rPrChange w:id="87" w:author="Italo Busi" w:date="2018-10-23T17:11:00Z">
+            <w:rPr>
+              <w:lang w:val="it-IT"/>
+            </w:rPr>
+          </w:rPrChange>
+        </w:rPr>
       </w:pPr>
       <w:r>
         <w:rPr>
@@ -14731,30 +14865,79 @@
         <w:t xml:space="preserve">               </w:t>
       </w:r>
       <w:r>
+        <w:rPr>
+          <w:rPrChange w:id="88" w:author="Italo Busi" w:date="2018-10-23T17:11:00Z">
+            <w:rPr>
+              <w:lang w:val="it-IT"/>
+            </w:rPr>
+          </w:rPrChange>
+        </w:rPr>
         <w:t xml:space="preserve">:        +----+ </w:t>
       </w:r>
       <w:proofErr w:type="gramStart"/>
       <w:r>
+        <w:rPr>
+          <w:rPrChange w:id="89" w:author="Italo Busi" w:date="2018-10-23T17:11:00Z">
+            <w:rPr>
+              <w:lang w:val="it-IT"/>
+            </w:rPr>
+          </w:rPrChange>
+        </w:rPr>
         <w:t>Metro  \</w:t>
       </w:r>
       <w:proofErr w:type="gramEnd"/>
       <w:r>
+        <w:rPr>
+          <w:rPrChange w:id="90" w:author="Italo Busi" w:date="2018-10-23T17:11:00Z">
+            <w:rPr>
+              <w:lang w:val="it-IT"/>
+            </w:rPr>
+          </w:rPrChange>
+        </w:rPr>
         <w:t xml:space="preserve">  |S8-2  :</w:t>
       </w:r>
     </w:p>
     <w:p>
       <w:pPr>
         <w:pStyle w:val="RFCFigure"/>
-      </w:pPr>
-      <w:r>
+        <w:rPr>
+          <w:rPrChange w:id="91" w:author="Italo Busi" w:date="2018-10-23T17:11:00Z">
+            <w:rPr>
+              <w:lang w:val="it-IT"/>
+            </w:rPr>
+          </w:rPrChange>
+        </w:rPr>
+      </w:pPr>
+      <w:r>
+        <w:rPr>
+          <w:rPrChange w:id="92" w:author="Italo Busi" w:date="2018-10-23T17:11:00Z">
+            <w:rPr>
+              <w:lang w:val="it-IT"/>
+            </w:rPr>
+          </w:rPrChange>
+        </w:rPr>
         <w:t xml:space="preserve">       (R2)- - </w:t>
       </w:r>
       <w:proofErr w:type="gramStart"/>
       <w:r>
+        <w:rPr>
+          <w:rPrChange w:id="93" w:author="Italo Busi" w:date="2018-10-23T17:11:00Z">
+            <w:rPr>
+              <w:lang w:val="it-IT"/>
+            </w:rPr>
+          </w:rPrChange>
+        </w:rPr>
         <w:t>------  2</w:t>
       </w:r>
       <w:proofErr w:type="gramEnd"/>
       <w:r>
+        <w:rPr>
+          <w:rPrChange w:id="94" w:author="Italo Busi" w:date="2018-10-23T17:11:00Z">
+            <w:rPr>
+              <w:lang w:val="it-IT"/>
+            </w:rPr>
+          </w:rPrChange>
+        </w:rPr>
         <w:t>/ E  \3 Main   \ |      :</w:t>
       </w:r>
     </w:p>
@@ -14766,6 +14949,13 @@
         </w:rPr>
       </w:pPr>
       <w:r>
+        <w:rPr>
+          <w:rPrChange w:id="95" w:author="Italo Busi" w:date="2018-10-23T17:11:00Z">
+            <w:rPr>
+              <w:lang w:val="it-IT"/>
+            </w:rPr>
+          </w:rPrChange>
+        </w:rPr>
         <w:t xml:space="preserve">               </w:t>
       </w:r>
       <w:proofErr w:type="gramStart"/>
@@ -15276,7 +15466,7 @@
       <w:pPr>
         <w:pStyle w:val="Heading3"/>
       </w:pPr>
-      <w:bookmarkStart w:id="70" w:name="_Toc528059361"/>
+      <w:bookmarkStart w:id="96" w:name="_Toc528059361"/>
       <w:r>
         <w:t xml:space="preserve">Domain 2 </w:t>
       </w:r>
@@ -15286,7 +15476,7 @@
       <w:r>
         <w:t>Topology Abstraction</w:t>
       </w:r>
-      <w:bookmarkEnd w:id="70"/>
+      <w:bookmarkEnd w:id="96"/>
     </w:p>
     <w:p>
       <w:r>
@@ -15378,7 +15568,7 @@
       <w:pPr>
         <w:pStyle w:val="Heading3"/>
       </w:pPr>
-      <w:bookmarkStart w:id="71" w:name="_Toc528059362"/>
+      <w:bookmarkStart w:id="97" w:name="_Toc528059362"/>
       <w:r>
         <w:t xml:space="preserve">Domain 3 </w:t>
       </w:r>
@@ -15388,7 +15578,7 @@
       <w:r>
         <w:t>Topology Abstraction</w:t>
       </w:r>
-      <w:bookmarkEnd w:id="71"/>
+      <w:bookmarkEnd w:id="97"/>
     </w:p>
     <w:p>
       <w:r>
@@ -15469,13 +15659,13 @@
       <w:pPr>
         <w:pStyle w:val="Heading3"/>
       </w:pPr>
-      <w:bookmarkStart w:id="72" w:name="_Ref500429624"/>
-      <w:bookmarkStart w:id="73" w:name="_Toc528059363"/>
+      <w:bookmarkStart w:id="98" w:name="_Ref500429624"/>
+      <w:bookmarkStart w:id="99" w:name="_Toc528059363"/>
       <w:r>
         <w:t>Multi-domain Topology Stitching</w:t>
       </w:r>
-      <w:bookmarkEnd w:id="72"/>
-      <w:bookmarkEnd w:id="73"/>
+      <w:bookmarkEnd w:id="98"/>
+      <w:bookmarkEnd w:id="99"/>
     </w:p>
     <w:p>
       <w:pPr>
@@ -15592,13 +15782,18 @@
         <w:t xml:space="preserve"> of </w:t>
       </w:r>
       <w:r>
-        <w:t>[ACTN-</w:t>
-      </w:r>
-      <w:proofErr w:type="spellStart"/>
-      <w:r>
-        <w:t>Fwk</w:t>
-      </w:r>
-      <w:proofErr w:type="spellEnd"/>
+        <w:t>[</w:t>
+      </w:r>
+      <w:ins w:id="100" w:author="Italo Busi" w:date="2018-10-23T17:30:00Z">
+        <w:r>
+          <w:t>RFC8453</w:t>
+        </w:r>
+      </w:ins>
+      <w:del w:id="101" w:author="Italo Busi" w:date="2018-10-23T17:25:00Z">
+        <w:r>
+          <w:delText>ACTN-Fwk</w:delText>
+        </w:r>
+      </w:del>
       <w:r>
         <w:t>]</w:t>
       </w:r>
@@ -15632,7 +15827,32 @@
           <w:rFonts w:eastAsiaTheme="minorEastAsia"/>
           <w:lang w:eastAsia="zh-CN"/>
         </w:rPr>
-        <w:t xml:space="preserve"> level of abstraction), while the inter-domain link information MUST be complete and fully configured by the MDSC. </w:t>
+        <w:t xml:space="preserve"> level of abstraction), while the inter-domain link information </w:t>
+      </w:r>
+      <w:del w:id="102" w:author="Italo Busi" w:date="2018-10-23T17:14:00Z">
+        <w:r>
+          <w:rPr>
+            <w:rFonts w:eastAsiaTheme="minorEastAsia"/>
+            <w:lang w:eastAsia="zh-CN"/>
+          </w:rPr>
+          <w:delText xml:space="preserve">MUST </w:delText>
+        </w:r>
+      </w:del>
+      <w:ins w:id="103" w:author="Italo Busi" w:date="2018-10-23T17:14:00Z">
+        <w:r>
+          <w:rPr>
+            <w:rFonts w:eastAsiaTheme="minorEastAsia"/>
+            <w:lang w:eastAsia="zh-CN"/>
+          </w:rPr>
+          <w:t xml:space="preserve">must </w:t>
+        </w:r>
+      </w:ins>
+      <w:r>
+        <w:rPr>
+          <w:rFonts w:eastAsiaTheme="minorEastAsia"/>
+          <w:lang w:eastAsia="zh-CN"/>
+        </w:rPr>
+        <w:t xml:space="preserve">be complete and fully configured by the MDSC. </w:t>
       </w:r>
     </w:p>
     <w:p>
@@ -15780,15 +16000,33 @@
           <w:rFonts w:eastAsiaTheme="minorEastAsia"/>
           <w:lang w:eastAsia="zh-CN"/>
         </w:rPr>
-        <w:t xml:space="preserve">In case of co-existence within the same network of multiple sources for the plug-id (e.g., central authority and automatic discovery or </w:t>
-      </w:r>
+        <w:t xml:space="preserve">In case of co-existence within the same network of multiple sources for the plug-id (e.g., central authority and automatic discovery or even different automatic discovery mechanisms), it is </w:t>
+      </w:r>
+      <w:del w:id="104" w:author="Italo Busi" w:date="2018-10-23T17:16:00Z">
+        <w:r>
+          <w:rPr>
+            <w:rFonts w:eastAsiaTheme="minorEastAsia"/>
+            <w:lang w:eastAsia="zh-CN"/>
+          </w:rPr>
+          <w:delText xml:space="preserve">RECOMMENDED </w:delText>
+        </w:r>
+      </w:del>
+      <w:ins w:id="105" w:author="Italo Busi" w:date="2018-10-23T17:16:00Z">
+        <w:r>
+          <w:rPr>
+            <w:rFonts w:eastAsiaTheme="minorEastAsia"/>
+            <w:lang w:eastAsia="zh-CN"/>
+          </w:rPr>
+          <w:lastRenderedPageBreak/>
+          <w:t xml:space="preserve">needed </w:t>
+        </w:r>
+      </w:ins>
       <w:r>
         <w:rPr>
           <w:rFonts w:eastAsiaTheme="minorEastAsia"/>
           <w:lang w:eastAsia="zh-CN"/>
         </w:rPr>
-        <w:lastRenderedPageBreak/>
-        <w:t>even different automatic discovery mechanisms), it is RECOMMENDED that the plug-id namespace is partitioned to avoid that different sources assign the same plug-id value to different inter-domain link. The encoding of the plug-id namespace within the plug-id value is implementation specific but needs to be consistent across all the PNCs.</w:t>
+        <w:t>that the plug-id namespace is partitioned to avoid that different sources assign the same plug-id value to different inter-domain link. The encoding of the plug-id namespace within the plug-id value is implementation specific but needs to be consistent across all the PNCs.</w:t>
       </w:r>
     </w:p>
     <w:p>
@@ -16611,16 +16849,16 @@
           <w:lang w:eastAsia="zh-CN"/>
         </w:rPr>
       </w:pPr>
-      <w:bookmarkStart w:id="74" w:name="_Ref500432532"/>
-      <w:bookmarkStart w:id="75" w:name="_Toc528059364"/>
+      <w:bookmarkStart w:id="106" w:name="_Ref500432532"/>
+      <w:bookmarkStart w:id="107" w:name="_Toc528059364"/>
       <w:r>
         <w:rPr>
           <w:lang w:eastAsia="zh-CN"/>
         </w:rPr>
         <w:t>Access Links</w:t>
       </w:r>
-      <w:bookmarkEnd w:id="74"/>
-      <w:bookmarkEnd w:id="75"/>
+      <w:bookmarkEnd w:id="106"/>
+      <w:bookmarkEnd w:id="107"/>
     </w:p>
     <w:p>
       <w:r>
@@ -16667,14 +16905,14 @@
         <w:rPr>
           <w:highlight w:val="yellow"/>
         </w:rPr>
-        <w:t xml:space="preserve">The modeling of the access link in case of non-ODU access technology has also an impact on the need to model ODU TTPs and layer </w:t>
+        <w:t xml:space="preserve">The modeling of the access link in case of non-ODU access technology has also an impact on the need to model ODU TTPs and layer transition </w:t>
       </w:r>
       <w:r>
         <w:rPr>
           <w:highlight w:val="yellow"/>
         </w:rPr>
         <w:lastRenderedPageBreak/>
-        <w:t xml:space="preserve">transition capabilities on the edge nodes (e.g., nodes S2, S3, S6 and S8 in </w:t>
+        <w:t xml:space="preserve">capabilities on the edge nodes (e.g., nodes S2, S3, S6 and S8 in </w:t>
       </w:r>
       <w:r>
         <w:fldChar w:fldCharType="begin"/>
@@ -17106,15 +17344,15 @@
       <w:pPr>
         <w:pStyle w:val="Heading2"/>
       </w:pPr>
-      <w:bookmarkStart w:id="76" w:name="_Ref517947725"/>
-      <w:bookmarkStart w:id="77" w:name="_Toc528059365"/>
+      <w:bookmarkStart w:id="108" w:name="_Ref517947725"/>
+      <w:bookmarkStart w:id="109" w:name="_Toc528059365"/>
       <w:r>
         <w:lastRenderedPageBreak/>
         <w:t>YANG Models for Service Configuration</w:t>
       </w:r>
-      <w:bookmarkEnd w:id="66"/>
-      <w:bookmarkEnd w:id="76"/>
-      <w:bookmarkEnd w:id="77"/>
+      <w:bookmarkEnd w:id="83"/>
+      <w:bookmarkEnd w:id="108"/>
+      <w:bookmarkEnd w:id="109"/>
     </w:p>
     <w:p>
       <w:pPr>
@@ -18020,7 +18258,7 @@
       <w:pPr>
         <w:pStyle w:val="Caption"/>
       </w:pPr>
-      <w:bookmarkStart w:id="78" w:name="_Ref496875891"/>
+      <w:bookmarkStart w:id="110" w:name="_Ref496875891"/>
       <w:r>
         <w:t xml:space="preserve">- </w:t>
       </w:r>
@@ -18036,7 +18274,7 @@
       <w:r>
         <w:t xml:space="preserve"> Setup</w:t>
       </w:r>
-      <w:bookmarkEnd w:id="78"/>
+      <w:bookmarkEnd w:id="110"/>
     </w:p>
     <w:p>
       <w:r>
@@ -18454,13 +18692,13 @@
       <w:pPr>
         <w:pStyle w:val="Heading3"/>
       </w:pPr>
-      <w:bookmarkStart w:id="79" w:name="_Ref500433995"/>
-      <w:bookmarkStart w:id="80" w:name="_Toc528059366"/>
+      <w:bookmarkStart w:id="111" w:name="_Ref500433995"/>
+      <w:bookmarkStart w:id="112" w:name="_Toc528059366"/>
       <w:r>
         <w:t>ODU Transit Service</w:t>
       </w:r>
-      <w:bookmarkEnd w:id="79"/>
-      <w:bookmarkEnd w:id="80"/>
+      <w:bookmarkEnd w:id="111"/>
+      <w:bookmarkEnd w:id="112"/>
     </w:p>
     <w:p>
       <w:r>
@@ -18514,11 +18752,11 @@
         <w:t>each PNC exposes, at its MPI, one TE Link (called "ODU Link") for each of these physical access link</w:t>
       </w:r>
       <w:r>
-        <w:t xml:space="preserve">. These links are reported, together with any other ODU internal or inter-domain link, </w:t>
+        <w:t xml:space="preserve">. These links are </w:t>
       </w:r>
       <w:r>
         <w:lastRenderedPageBreak/>
-        <w:t>within the OTN abstract topology exposed by each PNC, at its own MPI</w:t>
+        <w:t>reported, together with any other ODU internal or inter-domain link, within the OTN abstract topology exposed by each PNC, at its own MPI</w:t>
       </w:r>
       <w:r>
         <w:t>.</w:t>
@@ -18952,14 +19190,14 @@
         <w:t xml:space="preserve">inter-domain </w:t>
       </w:r>
       <w:r>
-        <w:t xml:space="preserve">links) needs to take into account the timeslots available on physical nodes </w:t>
-      </w:r>
-      <w:r>
-        <w:t xml:space="preserve">belonging to different PNC domains </w:t>
+        <w:t xml:space="preserve">links) needs to take into account the timeslots </w:t>
       </w:r>
       <w:r>
         <w:lastRenderedPageBreak/>
-        <w:t>(e.g., on node S2 within PNC1 domain and on node S31 within PNC3 domain</w:t>
+        <w:t xml:space="preserve">available on physical nodes </w:t>
+      </w:r>
+      <w:r>
+        <w:t>belonging to different PNC domains (e.g., on node S2 within PNC1 domain and on node S31 within PNC3 domain</w:t>
       </w:r>
       <w:r>
         <w:t>).</w:t>
@@ -19215,11 +19453,11 @@
       <w:pPr>
         <w:pStyle w:val="Heading4"/>
       </w:pPr>
-      <w:bookmarkStart w:id="81" w:name="_Toc528059367"/>
+      <w:bookmarkStart w:id="113" w:name="_Toc528059367"/>
       <w:r>
         <w:t>Single Domain Example</w:t>
       </w:r>
-      <w:bookmarkEnd w:id="81"/>
+      <w:bookmarkEnd w:id="113"/>
     </w:p>
     <w:p>
       <w:r>
@@ -19626,28 +19864,28 @@
         </w:tabs>
         <w:ind w:left="1152" w:hanging="360"/>
       </w:pPr>
-      <w:bookmarkStart w:id="82" w:name="_Ref484844225"/>
+      <w:bookmarkStart w:id="114" w:name="_Ref484844225"/>
       <w:r>
         <w:t xml:space="preserve">- </w:t>
       </w:r>
       <w:r>
         <w:t>ODU2 Transit Tunnel</w:t>
       </w:r>
-      <w:bookmarkEnd w:id="82"/>
+      <w:bookmarkEnd w:id="114"/>
     </w:p>
     <w:p>
       <w:pPr>
         <w:pStyle w:val="Heading3"/>
       </w:pPr>
-      <w:bookmarkStart w:id="83" w:name="_Ref500432805"/>
-      <w:bookmarkStart w:id="84" w:name="_Ref500433287"/>
-      <w:bookmarkStart w:id="85" w:name="_Toc528059368"/>
+      <w:bookmarkStart w:id="115" w:name="_Ref500432805"/>
+      <w:bookmarkStart w:id="116" w:name="_Ref500433287"/>
+      <w:bookmarkStart w:id="117" w:name="_Toc528059368"/>
       <w:r>
         <w:t>EPL over ODU Service</w:t>
       </w:r>
-      <w:bookmarkEnd w:id="83"/>
-      <w:bookmarkEnd w:id="84"/>
-      <w:bookmarkEnd w:id="85"/>
+      <w:bookmarkEnd w:id="115"/>
+      <w:bookmarkEnd w:id="116"/>
+      <w:bookmarkEnd w:id="117"/>
       <w:r>
         <w:t xml:space="preserve"> </w:t>
       </w:r>
@@ -20436,11 +20674,11 @@
       <w:pPr>
         <w:pStyle w:val="Heading3"/>
       </w:pPr>
-      <w:bookmarkStart w:id="86" w:name="_Toc528059369"/>
+      <w:bookmarkStart w:id="118" w:name="_Toc528059369"/>
       <w:r>
         <w:t>Other OTN Client Services</w:t>
       </w:r>
-      <w:bookmarkEnd w:id="86"/>
+      <w:bookmarkEnd w:id="118"/>
       <w:r>
         <w:t xml:space="preserve"> </w:t>
       </w:r>
@@ -20789,11 +21027,11 @@
       <w:pPr>
         <w:pStyle w:val="Heading3"/>
       </w:pPr>
-      <w:bookmarkStart w:id="87" w:name="_Toc528059370"/>
+      <w:bookmarkStart w:id="119" w:name="_Toc528059370"/>
       <w:r>
         <w:t>EVPL over ODU Service</w:t>
       </w:r>
-      <w:bookmarkEnd w:id="87"/>
+      <w:bookmarkEnd w:id="119"/>
       <w:r>
         <w:t xml:space="preserve"> </w:t>
       </w:r>
@@ -21209,8 +21447,8 @@
       <w:pPr>
         <w:pStyle w:val="Heading2"/>
       </w:pPr>
-      <w:bookmarkStart w:id="88" w:name="_Ref500419166"/>
-      <w:bookmarkStart w:id="89" w:name="_Toc528059371"/>
+      <w:bookmarkStart w:id="120" w:name="_Ref500419166"/>
+      <w:bookmarkStart w:id="121" w:name="_Toc528059371"/>
       <w:r>
         <w:t>YANG Mode</w:t>
       </w:r>
@@ -21220,22 +21458,22 @@
       <w:r>
         <w:t>s for Protection Configuration</w:t>
       </w:r>
-      <w:bookmarkEnd w:id="88"/>
-      <w:bookmarkEnd w:id="89"/>
+      <w:bookmarkEnd w:id="120"/>
+      <w:bookmarkEnd w:id="121"/>
     </w:p>
     <w:p>
       <w:pPr>
         <w:pStyle w:val="Heading3"/>
       </w:pPr>
-      <w:bookmarkStart w:id="90" w:name="_Toc490054152"/>
-      <w:bookmarkStart w:id="91" w:name="_Toc497144543"/>
-      <w:bookmarkStart w:id="92" w:name="_Toc528059372"/>
+      <w:bookmarkStart w:id="122" w:name="_Toc490054152"/>
+      <w:bookmarkStart w:id="123" w:name="_Toc497144543"/>
+      <w:bookmarkStart w:id="124" w:name="_Toc528059372"/>
       <w:r>
         <w:t>Linear Protection (end-to-end)</w:t>
       </w:r>
-      <w:bookmarkEnd w:id="90"/>
-      <w:bookmarkEnd w:id="91"/>
-      <w:bookmarkEnd w:id="92"/>
+      <w:bookmarkEnd w:id="122"/>
+      <w:bookmarkEnd w:id="123"/>
+      <w:bookmarkEnd w:id="124"/>
     </w:p>
     <w:p>
       <w:r>
@@ -21249,15 +21487,15 @@
       <w:pPr>
         <w:pStyle w:val="Heading3"/>
       </w:pPr>
-      <w:bookmarkStart w:id="93" w:name="_Toc490054153"/>
-      <w:bookmarkStart w:id="94" w:name="_Toc497144544"/>
-      <w:bookmarkStart w:id="95" w:name="_Toc528059373"/>
+      <w:bookmarkStart w:id="125" w:name="_Toc490054153"/>
+      <w:bookmarkStart w:id="126" w:name="_Toc497144544"/>
+      <w:bookmarkStart w:id="127" w:name="_Toc528059373"/>
       <w:r>
         <w:t>Segmented Protection</w:t>
       </w:r>
-      <w:bookmarkEnd w:id="93"/>
-      <w:bookmarkEnd w:id="94"/>
-      <w:bookmarkEnd w:id="95"/>
+      <w:bookmarkEnd w:id="125"/>
+      <w:bookmarkEnd w:id="126"/>
+      <w:bookmarkEnd w:id="127"/>
     </w:p>
     <w:p>
       <w:r>
@@ -21271,12 +21509,12 @@
       <w:pPr>
         <w:pStyle w:val="Heading1"/>
       </w:pPr>
-      <w:bookmarkStart w:id="96" w:name="_Toc528059374"/>
+      <w:bookmarkStart w:id="128" w:name="_Toc528059374"/>
       <w:r>
         <w:lastRenderedPageBreak/>
         <w:t>Security Considerations</w:t>
       </w:r>
-      <w:bookmarkEnd w:id="96"/>
+      <w:bookmarkEnd w:id="128"/>
     </w:p>
     <w:p>
       <w:r>
@@ -21338,11 +21576,11 @@
       <w:pPr>
         <w:pStyle w:val="Heading1"/>
       </w:pPr>
-      <w:bookmarkStart w:id="97" w:name="_Toc528059375"/>
+      <w:bookmarkStart w:id="129" w:name="_Toc528059375"/>
       <w:r>
         <w:t>IANA Considerations</w:t>
       </w:r>
-      <w:bookmarkEnd w:id="97"/>
+      <w:bookmarkEnd w:id="129"/>
     </w:p>
     <w:p>
       <w:pPr>
@@ -21361,21 +21599,21 @@
       <w:pPr>
         <w:pStyle w:val="Heading1"/>
       </w:pPr>
-      <w:bookmarkStart w:id="98" w:name="_Toc528059376"/>
+      <w:bookmarkStart w:id="130" w:name="_Toc528059376"/>
       <w:r>
         <w:t>References</w:t>
       </w:r>
-      <w:bookmarkEnd w:id="98"/>
+      <w:bookmarkEnd w:id="130"/>
     </w:p>
     <w:p>
       <w:pPr>
         <w:pStyle w:val="Heading2"/>
       </w:pPr>
-      <w:bookmarkStart w:id="99" w:name="_Toc528059377"/>
+      <w:bookmarkStart w:id="131" w:name="_Toc528059377"/>
       <w:r>
         <w:t>Normative References</w:t>
       </w:r>
-      <w:bookmarkEnd w:id="99"/>
+      <w:bookmarkEnd w:id="131"/>
     </w:p>
     <w:p>
       <w:pPr>
@@ -21425,23 +21663,64 @@
         <w:pStyle w:val="RFCReferencesBookmark"/>
       </w:pPr>
       <w:r>
-        <w:t>[ACTN-Frame] Ceccarelli, D., Lee, Y. et al., "Framework for Abstraction and Control of Transport Networks", draft-</w:t>
-      </w:r>
-      <w:proofErr w:type="spellStart"/>
-      <w:r>
-        <w:t>ietf</w:t>
-      </w:r>
-      <w:proofErr w:type="spellEnd"/>
-      <w:r>
-        <w:t>-teas-</w:t>
-      </w:r>
-      <w:proofErr w:type="spellStart"/>
-      <w:r>
-        <w:t>actn</w:t>
-      </w:r>
-      <w:proofErr w:type="spellEnd"/>
-      <w:r>
-        <w:t>-framework, work in progress.</w:t>
+        <w:t>[</w:t>
+      </w:r>
+      <w:ins w:id="132" w:author="Italo Busi" w:date="2018-10-23T17:30:00Z">
+        <w:r>
+          <w:t>RFC8453</w:t>
+        </w:r>
+      </w:ins>
+      <w:del w:id="133" w:author="Italo Busi" w:date="2018-10-23T17:30:00Z">
+        <w:r>
+          <w:delText>ACTN-Frame</w:delText>
+        </w:r>
+      </w:del>
+      <w:r>
+        <w:t>] Ceccarelli, D., Lee, Y. et al., "</w:t>
+      </w:r>
+      <w:ins w:id="134" w:author="Italo Busi" w:date="2018-10-23T17:31:00Z">
+        <w:r>
+          <w:t>Framework for Abstraction and Control of TE Networks (ACTN)</w:t>
+        </w:r>
+      </w:ins>
+      <w:del w:id="135" w:author="Italo Busi" w:date="2018-10-23T17:31:00Z">
+        <w:r>
+          <w:delText>Framework for Abstraction and Control of Transport Networks</w:delText>
+        </w:r>
+      </w:del>
+      <w:r>
+        <w:t xml:space="preserve">", </w:t>
+      </w:r>
+      <w:del w:id="136" w:author="Italo Busi" w:date="2018-10-23T17:31:00Z">
+        <w:r>
+          <w:delText>draft-ietf-teas-actn-framework</w:delText>
+        </w:r>
+      </w:del>
+      <w:ins w:id="137" w:author="Italo Busi" w:date="2018-10-23T17:31:00Z">
+        <w:r>
+          <w:t>RFC8453</w:t>
+        </w:r>
+      </w:ins>
+      <w:r>
+        <w:t xml:space="preserve">, </w:t>
+      </w:r>
+      <w:ins w:id="138" w:author="Italo Busi" w:date="2018-10-23T17:31:00Z">
+        <w:r>
+          <w:rPr>
+            <w:lang w:val="en"/>
+          </w:rPr>
+          <w:t>August 2018</w:t>
+        </w:r>
+      </w:ins>
+      <w:bookmarkStart w:id="139" w:name="_GoBack"/>
+      <w:bookmarkEnd w:id="139"/>
+      <w:del w:id="140" w:author="Italo Busi" w:date="2018-10-23T17:31:00Z">
+        <w:r>
+          <w:delText>work in progress</w:delText>
+        </w:r>
+      </w:del>
+      <w:r>
+        <w:t>.</w:t>
       </w:r>
     </w:p>
     <w:p>
@@ -21695,9 +21974,16 @@
         <w:t>", draft-</w:t>
       </w:r>
       <w:proofErr w:type="spellStart"/>
-      <w:r>
-        <w:t>busibel</w:t>
-      </w:r>
+      <w:del w:id="141" w:author="Italo Busi" w:date="2018-10-23T17:12:00Z">
+        <w:r>
+          <w:delText>busibel</w:delText>
+        </w:r>
+      </w:del>
+      <w:ins w:id="142" w:author="Italo Busi" w:date="2018-10-23T17:12:00Z">
+        <w:r>
+          <w:t>ietf</w:t>
+        </w:r>
+      </w:ins>
       <w:proofErr w:type="spellEnd"/>
       <w:r>
         <w:t>-teas-yang-path-computation, work in progress.</w:t>
@@ -21805,11 +22091,11 @@
       <w:pPr>
         <w:pStyle w:val="Heading2"/>
       </w:pPr>
-      <w:bookmarkStart w:id="100" w:name="_Toc528059378"/>
+      <w:bookmarkStart w:id="143" w:name="_Toc528059378"/>
       <w:r>
         <w:t>Informative References</w:t>
       </w:r>
-      <w:bookmarkEnd w:id="100"/>
+      <w:bookmarkEnd w:id="143"/>
     </w:p>
     <w:p>
       <w:pPr>
@@ -21871,6 +22157,149 @@
     <w:p>
       <w:pPr>
         <w:pStyle w:val="RFCReferencesBookmark"/>
+        <w:rPr>
+          <w:ins w:id="144" w:author="Italo Busi" w:date="2018-10-23T17:18:00Z"/>
+          <w:lang w:val="it-IT"/>
+          <w:rPrChange w:id="145" w:author="Italo Busi" w:date="2018-10-23T17:20:00Z">
+            <w:rPr>
+              <w:ins w:id="146" w:author="Italo Busi" w:date="2018-10-23T17:18:00Z"/>
+            </w:rPr>
+          </w:rPrChange>
+        </w:rPr>
+        <w:pPrChange w:id="147" w:author="Italo Busi" w:date="2018-10-23T17:20:00Z">
+          <w:pPr>
+            <w:pStyle w:val="RFCReferencesBookmark"/>
+          </w:pPr>
+        </w:pPrChange>
+      </w:pPr>
+      <w:ins w:id="148" w:author="Italo Busi" w:date="2018-10-23T17:18:00Z">
+        <w:r>
+          <w:rPr>
+            <w:lang w:val="it-IT"/>
+            <w:rPrChange w:id="149" w:author="Italo Busi" w:date="2018-10-23T17:20:00Z">
+              <w:rPr/>
+            </w:rPrChange>
+          </w:rPr>
+          <w:t xml:space="preserve">[RFC8040] </w:t>
+        </w:r>
+      </w:ins>
+      <w:ins w:id="150" w:author="Italo Busi" w:date="2018-10-23T17:19:00Z">
+        <w:r>
+          <w:rPr>
+            <w:lang w:val="it-IT"/>
+            <w:rPrChange w:id="151" w:author="Italo Busi" w:date="2018-10-23T17:20:00Z">
+              <w:rPr/>
+            </w:rPrChange>
+          </w:rPr>
+          <w:t>Bierman</w:t>
+        </w:r>
+      </w:ins>
+      <w:ins w:id="152" w:author="Italo Busi" w:date="2018-10-23T17:18:00Z">
+        <w:r>
+          <w:rPr>
+            <w:lang w:val="it-IT"/>
+            <w:rPrChange w:id="153" w:author="Italo Busi" w:date="2018-10-23T17:20:00Z">
+              <w:rPr/>
+            </w:rPrChange>
+          </w:rPr>
+          <w:t xml:space="preserve">, </w:t>
+        </w:r>
+      </w:ins>
+      <w:ins w:id="154" w:author="Italo Busi" w:date="2018-10-23T17:19:00Z">
+        <w:r>
+          <w:rPr>
+            <w:lang w:val="it-IT"/>
+            <w:rPrChange w:id="155" w:author="Italo Busi" w:date="2018-10-23T17:20:00Z">
+              <w:rPr/>
+            </w:rPrChange>
+          </w:rPr>
+          <w:t>A</w:t>
+        </w:r>
+      </w:ins>
+      <w:ins w:id="156" w:author="Italo Busi" w:date="2018-10-23T17:18:00Z">
+        <w:r>
+          <w:rPr>
+            <w:lang w:val="it-IT"/>
+            <w:rPrChange w:id="157" w:author="Italo Busi" w:date="2018-10-23T17:20:00Z">
+              <w:rPr/>
+            </w:rPrChange>
+          </w:rPr>
+          <w:t>. et al., "</w:t>
+        </w:r>
+      </w:ins>
+      <w:ins w:id="158" w:author="Italo Busi" w:date="2018-10-23T17:19:00Z">
+        <w:r>
+          <w:rPr>
+            <w:lang w:val="it-IT"/>
+            <w:rPrChange w:id="159" w:author="Italo Busi" w:date="2018-10-23T17:20:00Z">
+              <w:rPr/>
+            </w:rPrChange>
+          </w:rPr>
+          <w:t>RESTCONF Protocol</w:t>
+        </w:r>
+      </w:ins>
+      <w:ins w:id="160" w:author="Italo Busi" w:date="2018-10-23T17:18:00Z">
+        <w:r>
+          <w:rPr>
+            <w:lang w:val="it-IT"/>
+            <w:rPrChange w:id="161" w:author="Italo Busi" w:date="2018-10-23T17:20:00Z">
+              <w:rPr/>
+            </w:rPrChange>
+          </w:rPr>
+          <w:t xml:space="preserve">", </w:t>
+        </w:r>
+      </w:ins>
+      <w:ins w:id="162" w:author="Italo Busi" w:date="2018-10-23T17:19:00Z">
+        <w:r>
+          <w:rPr>
+            <w:lang w:val="it-IT"/>
+            <w:rPrChange w:id="163" w:author="Italo Busi" w:date="2018-10-23T17:20:00Z">
+              <w:rPr/>
+            </w:rPrChange>
+          </w:rPr>
+          <w:t>RFC 8040</w:t>
+        </w:r>
+      </w:ins>
+      <w:ins w:id="164" w:author="Italo Busi" w:date="2018-10-23T17:18:00Z">
+        <w:r>
+          <w:rPr>
+            <w:lang w:val="it-IT"/>
+            <w:rPrChange w:id="165" w:author="Italo Busi" w:date="2018-10-23T17:20:00Z">
+              <w:rPr/>
+            </w:rPrChange>
+          </w:rPr>
+          <w:t>,</w:t>
+        </w:r>
+      </w:ins>
+      <w:ins w:id="166" w:author="Italo Busi" w:date="2018-10-23T17:20:00Z">
+        <w:r>
+          <w:rPr>
+            <w:lang w:val="it-IT"/>
+          </w:rPr>
+          <w:t xml:space="preserve"> </w:t>
+        </w:r>
+        <w:r>
+          <w:rPr>
+            <w:lang w:val="it-IT"/>
+          </w:rPr>
+          <w:t>January 2017</w:t>
+        </w:r>
+      </w:ins>
+      <w:ins w:id="167" w:author="Italo Busi" w:date="2018-10-23T17:18:00Z">
+        <w:r>
+          <w:rPr>
+            <w:lang w:val="it-IT"/>
+            <w:rPrChange w:id="168" w:author="Italo Busi" w:date="2018-10-23T17:20:00Z">
+              <w:rPr/>
+            </w:rPrChange>
+          </w:rPr>
+          <w:t>.</w:t>
+        </w:r>
+      </w:ins>
+    </w:p>
+    <w:p>
+      <w:pPr>
+        <w:pStyle w:val="RFCReferencesBookmark"/>
       </w:pPr>
       <w:r>
         <w:t>[RFC8309]</w:t>
@@ -21906,39 +22335,78 @@
     <w:p>
       <w:pPr>
         <w:pStyle w:val="RFCReferencesBookmark"/>
-      </w:pPr>
-      <w:r>
-        <w:t>[I2RS-TOPO]</w:t>
+        <w:rPr>
+          <w:del w:id="169" w:author="Italo Busi" w:date="2018-10-23T17:28:00Z"/>
+        </w:rPr>
+      </w:pPr>
+      <w:del w:id="170" w:author="Italo Busi" w:date="2018-10-23T17:28:00Z">
+        <w:r>
+          <w:delText>[I2RS-TOPO]</w:delText>
+        </w:r>
+        <w:r>
+          <w:tab/>
+        </w:r>
+        <w:r>
+          <w:delText>Clemm, A.</w:delText>
+        </w:r>
+        <w:r>
+          <w:delText xml:space="preserve"> et al.,</w:delText>
+        </w:r>
+        <w:r>
+          <w:delText xml:space="preserve"> "</w:delText>
+        </w:r>
+        <w:r>
+          <w:delText>A Data Model for Network Topologies</w:delText>
+        </w:r>
+        <w:r>
+          <w:delText xml:space="preserve">", </w:delText>
+        </w:r>
+        <w:r>
+          <w:delText>draft-ietf-i2rs-yang-network-topo</w:delText>
+        </w:r>
+        <w:r>
+          <w:delText xml:space="preserve">, </w:delText>
+        </w:r>
+        <w:r>
+          <w:delText>work in progress</w:delText>
+        </w:r>
+        <w:r>
+          <w:delText>.</w:delText>
+        </w:r>
+      </w:del>
+    </w:p>
+    <w:p>
+      <w:pPr>
+        <w:pStyle w:val="RFCReferencesBookmark"/>
+      </w:pPr>
+      <w:r>
+        <w:t>[RFC-FOLD]</w:t>
       </w:r>
       <w:r>
         <w:tab/>
       </w:r>
       <w:r>
-        <w:t>Clemm, A.</w:t>
-      </w:r>
-      <w:r>
-        <w:t xml:space="preserve"> et al.,</w:t>
-      </w:r>
-      <w:r>
-        <w:t xml:space="preserve"> "</w:t>
-      </w:r>
-      <w:r>
-        <w:t>A Data Model for Network Topologies</w:t>
-      </w:r>
-      <w:r>
-        <w:t xml:space="preserve">", </w:t>
-      </w:r>
-      <w:r>
-        <w:t>draft-ietf-i2rs-yang-network-topo</w:t>
-      </w:r>
-      <w:r>
-        <w:t xml:space="preserve">, </w:t>
-      </w:r>
-      <w:r>
-        <w:t>work in progress</w:t>
-      </w:r>
-      <w:r>
-        <w:t>.</w:t>
+        <w:t xml:space="preserve">Watsen, </w:t>
+      </w:r>
+      <w:r>
+        <w:t xml:space="preserve">K. </w:t>
+      </w:r>
+      <w:r>
+        <w:t>et al.</w:t>
+      </w:r>
+      <w:r>
+        <w:t>, "</w:t>
+      </w:r>
+      <w:del w:id="171" w:author="Italo Busi" w:date="2018-10-23T17:29:00Z">
+        <w:r>
+          <w:delText xml:space="preserve"> </w:delText>
+        </w:r>
+      </w:del>
+      <w:r>
+        <w:t>Handling Long Lines in Artwork in Internet-Drafts and RFCs</w:t>
+      </w:r>
+      <w:r>
+        <w:t>", work in progress</w:t>
       </w:r>
     </w:p>
     <w:p>
@@ -21946,36 +22414,7 @@
         <w:pStyle w:val="RFCReferencesBookmark"/>
       </w:pPr>
       <w:r>
-        <w:t>[RFC-FOLD]</w:t>
-      </w:r>
-      <w:r>
-        <w:tab/>
-      </w:r>
-      <w:r>
-        <w:t xml:space="preserve">Watsen, </w:t>
-      </w:r>
-      <w:r>
-        <w:t xml:space="preserve">K. </w:t>
-      </w:r>
-      <w:r>
-        <w:t>et al.</w:t>
-      </w:r>
-      <w:r>
-        <w:t xml:space="preserve">, </w:t>
-      </w:r>
-      <w:proofErr w:type="gramStart"/>
-      <w:r>
-        <w:t>"</w:t>
-      </w:r>
-      <w:r>
-        <w:t xml:space="preserve"> Handling</w:t>
-      </w:r>
-      <w:proofErr w:type="gramEnd"/>
-      <w:r>
-        <w:t xml:space="preserve"> Long Lines in Artwork in Internet-Drafts and RFCs</w:t>
-      </w:r>
-      <w:r>
-        <w:t>", work in progress</w:t>
+        <w:t>[ONF TR-527] ONF Technical Recommendation TR-527, "Functional Requirements for Transport API", June 2016.</w:t>
       </w:r>
     </w:p>
     <w:p>
@@ -21983,14 +22422,6 @@
         <w:pStyle w:val="RFCReferencesBookmark"/>
       </w:pPr>
       <w:r>
-        <w:t>[ONF TR-527] ONF Technical Recommendation TR-527, "Functional Requirements for Transport API", June 2016.</w:t>
-      </w:r>
-    </w:p>
-    <w:p>
-      <w:pPr>
-        <w:pStyle w:val="RFCReferencesBookmark"/>
-      </w:pPr>
-      <w:r>
         <w:t>[ONF GitHub] ONF Open Transport (SNOWMASS) https://github.com/OpenNetworkingFoundation/Snowmass-ONFOpenTransport</w:t>
       </w:r>
     </w:p>
@@ -21998,11 +22429,11 @@
       <w:pPr>
         <w:pStyle w:val="Heading1"/>
       </w:pPr>
-      <w:bookmarkStart w:id="101" w:name="_Toc528059379"/>
+      <w:bookmarkStart w:id="172" w:name="_Toc528059379"/>
       <w:r>
         <w:t>Acknowledgments</w:t>
       </w:r>
-      <w:bookmarkEnd w:id="101"/>
+      <w:bookmarkEnd w:id="172"/>
     </w:p>
     <w:p>
       <w:r>
@@ -22053,19 +22484,19 @@
       <w:pPr>
         <w:pStyle w:val="RFCApp"/>
       </w:pPr>
-      <w:bookmarkStart w:id="102" w:name="_Ref486351665"/>
-      <w:bookmarkStart w:id="103" w:name="_Toc497142349"/>
-      <w:bookmarkStart w:id="104" w:name="_Toc528059380"/>
+      <w:bookmarkStart w:id="173" w:name="_Ref486351665"/>
+      <w:bookmarkStart w:id="174" w:name="_Toc497142349"/>
+      <w:bookmarkStart w:id="175" w:name="_Toc528059380"/>
       <w:r>
         <w:lastRenderedPageBreak/>
         <w:t>Validating a JSON fragment against a YANG Model</w:t>
       </w:r>
-      <w:bookmarkEnd w:id="102"/>
-      <w:bookmarkEnd w:id="103"/>
-      <w:bookmarkEnd w:id="104"/>
-    </w:p>
-    <w:p>
-      <w:bookmarkStart w:id="105" w:name="_Toc258322684"/>
+      <w:bookmarkEnd w:id="173"/>
+      <w:bookmarkEnd w:id="174"/>
+      <w:bookmarkEnd w:id="175"/>
+    </w:p>
+    <w:p>
+      <w:bookmarkStart w:id="176" w:name="_Toc258322684"/>
       <w:r>
         <w:t>The objective is to have a tool that allows validating whether a piece of JSON code embedded in an Internet-Draft is compliant with a YANG model without using a client/server</w:t>
       </w:r>
@@ -22077,11 +22508,11 @@
       <w:pPr>
         <w:pStyle w:val="RFCAppH1"/>
       </w:pPr>
-      <w:bookmarkStart w:id="106" w:name="_Toc528059381"/>
+      <w:bookmarkStart w:id="177" w:name="_Toc528059381"/>
       <w:r>
         <w:t>Manipulation of JSON fragments</w:t>
       </w:r>
-      <w:bookmarkEnd w:id="106"/>
+      <w:bookmarkEnd w:id="177"/>
     </w:p>
     <w:p>
       <w:r>
@@ -22217,6 +22648,7 @@
     <w:p>
       <w:proofErr w:type="gramStart"/>
       <w:r>
+        <w:lastRenderedPageBreak/>
         <w:t>of</w:t>
       </w:r>
       <w:proofErr w:type="gramEnd"/>
@@ -22242,11 +22674,11 @@
       <w:pPr>
         <w:pStyle w:val="RFCAppH1"/>
       </w:pPr>
-      <w:bookmarkStart w:id="107" w:name="_Toc528059382"/>
+      <w:bookmarkStart w:id="178" w:name="_Toc528059382"/>
       <w:r>
         <w:t>Comments in JSON fragments</w:t>
       </w:r>
-      <w:bookmarkEnd w:id="107"/>
+      <w:bookmarkEnd w:id="178"/>
     </w:p>
     <w:p>
       <w:r>
@@ -22294,16 +22726,16 @@
       <w:pPr>
         <w:pStyle w:val="RFCAppH1"/>
       </w:pPr>
-      <w:bookmarkStart w:id="108" w:name="_Toc497142350"/>
-      <w:bookmarkStart w:id="109" w:name="_Toc528059383"/>
+      <w:bookmarkStart w:id="179" w:name="_Toc497142350"/>
+      <w:bookmarkStart w:id="180" w:name="_Toc528059383"/>
       <w:r>
         <w:t xml:space="preserve">Validation of JSON fragments: </w:t>
       </w:r>
       <w:r>
         <w:t>DSDL-based approach</w:t>
       </w:r>
-      <w:bookmarkEnd w:id="108"/>
-      <w:bookmarkEnd w:id="109"/>
+      <w:bookmarkEnd w:id="179"/>
+      <w:bookmarkEnd w:id="180"/>
     </w:p>
     <w:p>
       <w:r>
@@ -22346,6 +22778,7 @@
         <w:pStyle w:val="RFCFigure"/>
       </w:pPr>
       <w:r>
+        <w:lastRenderedPageBreak/>
         <w:t xml:space="preserve">                        (2) </w:t>
       </w:r>
     </w:p>
@@ -22471,23 +22904,22 @@
         </w:tabs>
         <w:ind w:left="1152" w:hanging="360"/>
       </w:pPr>
-      <w:bookmarkStart w:id="110" w:name="_Ref486351558"/>
+      <w:bookmarkStart w:id="181" w:name="_Ref486351558"/>
       <w:r>
         <w:t>– DSDL-based approach for JSON code validation</w:t>
       </w:r>
-      <w:bookmarkEnd w:id="110"/>
-    </w:p>
-    <w:p>
-      <w:pPr>
-        <w:rPr>
-          <w:highlight w:val="yellow"/>
-        </w:rPr>
-      </w:pPr>
-      <w:r>
-        <w:rPr>
-          <w:highlight w:val="yellow"/>
-        </w:rPr>
-        <w:lastRenderedPageBreak/>
+      <w:bookmarkEnd w:id="181"/>
+    </w:p>
+    <w:p>
+      <w:pPr>
+        <w:rPr>
+          <w:highlight w:val="yellow"/>
+        </w:rPr>
+      </w:pPr>
+      <w:r>
+        <w:rPr>
+          <w:highlight w:val="yellow"/>
+        </w:rPr>
         <w:t xml:space="preserve">In order to allow the use of comments following the convention defined in section </w:t>
       </w:r>
       <w:r>
@@ -22536,9 +22968,9 @@
       <w:pPr>
         <w:pStyle w:val="RFCAppH1"/>
       </w:pPr>
-      <w:bookmarkStart w:id="111" w:name="_Toc497142351"/>
-      <w:bookmarkStart w:id="112" w:name="_Toc528059384"/>
-      <w:bookmarkEnd w:id="105"/>
+      <w:bookmarkStart w:id="182" w:name="_Toc497142351"/>
+      <w:bookmarkStart w:id="183" w:name="_Toc528059384"/>
+      <w:bookmarkEnd w:id="176"/>
       <w:r>
         <w:t xml:space="preserve">Validation of JSON fragments: why </w:t>
       </w:r>
@@ -22551,8 +22983,8 @@
       <w:r>
         <w:t xml:space="preserve"> approach</w:t>
       </w:r>
-      <w:bookmarkEnd w:id="111"/>
-      <w:bookmarkEnd w:id="112"/>
+      <w:bookmarkEnd w:id="182"/>
+      <w:bookmarkEnd w:id="183"/>
     </w:p>
     <w:p>
       <w:r>
@@ -22646,11 +23078,11 @@
         </w:tabs>
         <w:ind w:left="1152" w:hanging="360"/>
       </w:pPr>
-      <w:bookmarkStart w:id="113" w:name="_Ref486351348"/>
+      <w:bookmarkStart w:id="184" w:name="_Ref486351348"/>
       <w:r>
         <w:t>– XSD-based approach for JSON code validation</w:t>
       </w:r>
-      <w:bookmarkEnd w:id="113"/>
+      <w:bookmarkEnd w:id="184"/>
     </w:p>
     <w:p>
       <w:r>
@@ -22695,12 +23127,12 @@
       <w:pPr>
         <w:pStyle w:val="RFCApp"/>
       </w:pPr>
-      <w:bookmarkStart w:id="114" w:name="_Toc528059385"/>
+      <w:bookmarkStart w:id="185" w:name="_Toc528059385"/>
       <w:r>
         <w:lastRenderedPageBreak/>
         <w:t>Detailed JSON Examples</w:t>
       </w:r>
-      <w:bookmarkEnd w:id="114"/>
+      <w:bookmarkEnd w:id="185"/>
     </w:p>
     <w:p>
       <w:r>
@@ -22710,10 +23142,7 @@
         <w:fldChar w:fldCharType="begin"/>
       </w:r>
       <w:r>
-        <w:instrText xml:space="preserve"> REF _Ref486351665 \r \h </w:instrText>
-      </w:r>
-      <w:r>
-        <w:instrText xml:space="preserve"> \* MERGEFORMAT </w:instrText>
+        <w:instrText xml:space="preserve"> REF _Ref486351665 \r \h  \* MERGEFORMAT </w:instrText>
       </w:r>
       <w:r>
         <w:fldChar w:fldCharType="separate"/>
@@ -22725,30 +23154,43 @@
         <w:fldChar w:fldCharType="end"/>
       </w:r>
       <w:r>
-        <w:t xml:space="preserve"> and folded using the tool in [FOLD].</w:t>
+        <w:t xml:space="preserve"> and folded using the tool in [</w:t>
+      </w:r>
+      <w:ins w:id="186" w:author="Italo Busi" w:date="2018-10-23T17:26:00Z">
+        <w:r>
+          <w:t>RFC-FOLD</w:t>
+        </w:r>
+      </w:ins>
+      <w:del w:id="187" w:author="Italo Busi" w:date="2018-10-23T17:26:00Z">
+        <w:r>
+          <w:delText>FOLD</w:delText>
+        </w:r>
+      </w:del>
+      <w:r>
+        <w:t>].</w:t>
       </w:r>
     </w:p>
     <w:p>
       <w:pPr>
         <w:pStyle w:val="RFCAppH1"/>
       </w:pPr>
-      <w:bookmarkStart w:id="115" w:name="_Toc528059386"/>
+      <w:bookmarkStart w:id="188" w:name="_Toc528059386"/>
       <w:r>
         <w:t>JSON Examples for Topology Abstractions</w:t>
       </w:r>
-      <w:bookmarkEnd w:id="115"/>
+      <w:bookmarkEnd w:id="188"/>
     </w:p>
     <w:p>
       <w:pPr>
         <w:pStyle w:val="RFCAppH2"/>
       </w:pPr>
-      <w:bookmarkStart w:id="116" w:name="_Ref517950631"/>
-      <w:bookmarkStart w:id="117" w:name="_Toc528059387"/>
+      <w:bookmarkStart w:id="189" w:name="_Ref517950631"/>
+      <w:bookmarkStart w:id="190" w:name="_Toc528059387"/>
       <w:r>
         <w:t>JSON Code: mpi1-otn-topology.json</w:t>
       </w:r>
-      <w:bookmarkEnd w:id="116"/>
-      <w:bookmarkEnd w:id="117"/>
+      <w:bookmarkEnd w:id="189"/>
+      <w:bookmarkEnd w:id="190"/>
     </w:p>
     <w:p>
       <w:r>
@@ -22827,18 +23269,18 @@
       <w:pPr>
         <w:pStyle w:val="RFCAppH1"/>
       </w:pPr>
-      <w:bookmarkStart w:id="118" w:name="_Toc528059388"/>
+      <w:bookmarkStart w:id="191" w:name="_Toc528059388"/>
       <w:r>
         <w:t>JSON Examples for Service Configuration</w:t>
       </w:r>
-      <w:bookmarkEnd w:id="118"/>
+      <w:bookmarkEnd w:id="191"/>
     </w:p>
     <w:p>
       <w:pPr>
         <w:pStyle w:val="RFCAppH2"/>
       </w:pPr>
-      <w:bookmarkStart w:id="119" w:name="_Ref517961525"/>
-      <w:bookmarkStart w:id="120" w:name="_Toc528059389"/>
+      <w:bookmarkStart w:id="192" w:name="_Ref517961525"/>
+      <w:bookmarkStart w:id="193" w:name="_Toc528059389"/>
       <w:r>
         <w:t xml:space="preserve">JSON Code: </w:t>
       </w:r>
@@ -22848,8 +23290,8 @@
       <w:r>
         <w:t>.json</w:t>
       </w:r>
-      <w:bookmarkEnd w:id="119"/>
-      <w:bookmarkEnd w:id="120"/>
+      <w:bookmarkEnd w:id="192"/>
+      <w:bookmarkEnd w:id="193"/>
     </w:p>
     <w:p>
       <w:r>
@@ -22928,16 +23370,16 @@
           <w:lang w:val="it-IT"/>
         </w:rPr>
       </w:pPr>
-      <w:bookmarkStart w:id="121" w:name="_Ref518288571"/>
-      <w:bookmarkStart w:id="122" w:name="_Toc528059390"/>
+      <w:bookmarkStart w:id="194" w:name="_Ref518288571"/>
+      <w:bookmarkStart w:id="195" w:name="_Toc528059390"/>
       <w:r>
         <w:rPr>
           <w:lang w:val="it-IT"/>
         </w:rPr>
         <w:t>JSON Code: mpi1-odu2-tunnel-config.json</w:t>
       </w:r>
-      <w:bookmarkEnd w:id="121"/>
-      <w:bookmarkEnd w:id="122"/>
+      <w:bookmarkEnd w:id="194"/>
+      <w:bookmarkEnd w:id="195"/>
     </w:p>
     <w:p>
       <w:pPr>
@@ -22988,8 +23430,8 @@
           <w:lang w:val="it-IT"/>
         </w:rPr>
       </w:pPr>
-      <w:bookmarkStart w:id="123" w:name="_Ref518288460"/>
-      <w:bookmarkStart w:id="124" w:name="_Toc528059391"/>
+      <w:bookmarkStart w:id="196" w:name="_Ref518288460"/>
+      <w:bookmarkStart w:id="197" w:name="_Toc528059391"/>
       <w:r>
         <w:rPr>
           <w:lang w:val="it-IT"/>
@@ -23002,8 +23444,8 @@
         </w:rPr>
         <w:t>mpi1-epl-service-config.json</w:t>
       </w:r>
-      <w:bookmarkEnd w:id="123"/>
-      <w:bookmarkEnd w:id="124"/>
+      <w:bookmarkEnd w:id="196"/>
+      <w:bookmarkEnd w:id="197"/>
     </w:p>
     <w:p>
       <w:pPr>
@@ -23055,17 +23497,16 @@
           <w:highlight w:val="red"/>
         </w:rPr>
       </w:pPr>
-      <w:bookmarkStart w:id="125" w:name="_Toc518057903"/>
-      <w:bookmarkStart w:id="126" w:name="_Toc528059392"/>
+      <w:bookmarkStart w:id="198" w:name="_Toc518057903"/>
+      <w:bookmarkStart w:id="199" w:name="_Toc528059392"/>
       <w:r>
         <w:rPr>
           <w:highlight w:val="red"/>
         </w:rPr>
-        <w:lastRenderedPageBreak/>
         <w:t>JSON Example for Protection Configuration</w:t>
       </w:r>
-      <w:bookmarkEnd w:id="125"/>
-      <w:bookmarkEnd w:id="126"/>
+      <w:bookmarkEnd w:id="198"/>
+      <w:bookmarkEnd w:id="199"/>
     </w:p>
     <w:p>
       <w:pPr>
@@ -23730,7 +24171,7 @@
       <w:footerReference w:type="first" r:id="rId26"/>
       <w:type w:val="continuous"/>
       <w:pgSz w:w="12240" w:h="15840" w:code="1"/>
-      <w:pgMar w:top="1440" w:right="1152" w:bottom="1200" w:left="720" w:header="1440" w:footer="1200" w:gutter="0"/>
+      <w:pgMar w:top="1440" w:right="1145" w:bottom="1202" w:left="720" w:header="1440" w:footer="1202" w:gutter="0"/>
       <w:cols w:space="720"/>
       <w:titlePg/>
       <w:docGrid w:linePitch="360"/>
@@ -24530,7 +24971,7 @@
       <w:rPr>
         <w:noProof/>
       </w:rPr>
-      <w:t>53</w:t>
+      <w:t>51</w:t>
     </w:r>
     <w:r>
       <w:rPr>
@@ -30686,6 +31127,14 @@
   </w:num>
   <w:numIdMacAtCleanup w:val="56"/>
 </w:numbering>
+</file>
+
+<file path=word/people.xml><?xml version="1.0" encoding="utf-8"?>
+<w15:people xmlns:wpc="http://schemas.microsoft.com/office/word/2010/wordprocessingCanvas" xmlns:mc="http://schemas.openxmlformats.org/markup-compatibility/2006" xmlns:o="urn:schemas-microsoft-com:office:office" xmlns:r="http://schemas.openxmlformats.org/officeDocument/2006/relationships" xmlns:m="http://schemas.openxmlformats.org/officeDocument/2006/math" xmlns:v="urn:schemas-microsoft-com:vml" xmlns:wp14="http://schemas.microsoft.com/office/word/2010/wordprocessingDrawing" xmlns:wp="http://schemas.openxmlformats.org/drawingml/2006/wordprocessingDrawing" xmlns:w10="urn:schemas-microsoft-com:office:word" xmlns:w="http://schemas.openxmlformats.org/wordprocessingml/2006/main" xmlns:w14="http://schemas.microsoft.com/office/word/2010/wordml" xmlns:w15="http://schemas.microsoft.com/office/word/2012/wordml" xmlns:wpg="http://schemas.microsoft.com/office/word/2010/wordprocessingGroup" xmlns:wpi="http://schemas.microsoft.com/office/word/2010/wordprocessingInk" xmlns:wne="http://schemas.microsoft.com/office/word/2006/wordml" xmlns:wps="http://schemas.microsoft.com/office/word/2010/wordprocessingShape" mc:Ignorable="w14 w15 wp14">
+  <w15:person w15:author="Italo Busi">
+    <w15:presenceInfo w15:providerId="None" w15:userId="Italo Busi"/>
+  </w15:person>
+</w15:people>
 </file>
 
 <file path=word/styles.xml><?xml version="1.0" encoding="utf-8"?>
@@ -37135,7 +37584,7 @@
 </file>
 
 <file path=customXml/itemProps1.xml><?xml version="1.0" encoding="utf-8"?>
-<ds:datastoreItem xmlns:ds="http://schemas.openxmlformats.org/officeDocument/2006/customXml" ds:itemID="{6CA6A321-4852-43B4-AF71-764CAAADB4CC}">
+<ds:datastoreItem xmlns:ds="http://schemas.openxmlformats.org/officeDocument/2006/customXml" ds:itemID="{2B3214A5-D544-4464-A677-05FA5B565965}">
   <ds:schemaRefs>
     <ds:schemaRef ds:uri="http://schemas.openxmlformats.org/officeDocument/2006/bibliography"/>
   </ds:schemaRefs>

</xml_diff>

<commit_message>
Applicability Statement I-D clean-up (#53)
* 2018-10-23 Applicability Statement I-D clean-up

Clean-up version of the Applicability Statement I-D (draft-ietf-ccamp-transport-nbi-app-statement-04.txt):
- world template fixed to accomodate JSON code lines up to 69 characters
- checked with IETF idnits

* Delete draft-ietf-ccamp-transport-nbi-app-statement-04.docx

Updated I-D published:

https://tools.ietf.org/html/draft-ietf-ccamp-transport-nbi-app-statement-04

* Delete draft-ietf-ccamp-transport-nbi-app-statement-04.txt

Updated I-D published:

https://tools.ietf.org/html/draft-ietf-ccamp-transport-nbi-app-statement-04
</commit_message>
<xml_diff>
--- a/I-D Applicability Statement/draft-ietf-ccamp-transport-nbi-app-statement.docx
+++ b/I-D Applicability Statement/draft-ietf-ccamp-transport-nbi-app-statement.docx
@@ -10,8 +10,6 @@
           <w:lang w:val="en"/>
         </w:rPr>
       </w:pPr>
-      <w:bookmarkStart w:id="0" w:name="_GoBack"/>
-      <w:bookmarkEnd w:id="0"/>
       <w:r>
         <w:rPr>
           <w:highlight w:val="yellow"/>
@@ -39,12 +37,22 @@
         </w:rPr>
         <w:t>-</w:t>
       </w:r>
-      <w:r>
-        <w:rPr>
-          <w:lang w:val="en"/>
-        </w:rPr>
-        <w:t>03</w:t>
-      </w:r>
+      <w:del w:id="0" w:author="Italo Busi" w:date="2018-10-23T17:11:00Z">
+        <w:r>
+          <w:rPr>
+            <w:lang w:val="en"/>
+          </w:rPr>
+          <w:delText>03</w:delText>
+        </w:r>
+      </w:del>
+      <w:ins w:id="1" w:author="Italo Busi" w:date="2018-10-23T17:11:00Z">
+        <w:r>
+          <w:rPr>
+            <w:lang w:val="en"/>
+          </w:rPr>
+          <w:t>04</w:t>
+        </w:r>
+      </w:ins>
     </w:p>
     <w:p>
       <w:pPr>
@@ -824,6 +832,7 @@
         <w:pStyle w:val="RFCH1-noTOCnonum"/>
       </w:pPr>
       <w:r>
+        <w:lastRenderedPageBreak/>
         <w:t>Copyright Notice</w:t>
       </w:r>
     </w:p>
@@ -855,7 +864,6 @@
     </w:p>
     <w:p>
       <w:r>
-        <w:lastRenderedPageBreak/>
         <w:t>This document is subject to BCP 78 and the IETF Trust’s Legal Provisions Relating to IETF Documents</w:t>
       </w:r>
       <w:r>
@@ -1905,7 +1913,19 @@
           <w:rPr>
             <w:rStyle w:val="Hyperlink"/>
           </w:rPr>
-          <w:t>4.3.3. Other OTN Clients Services</w:t>
+          <w:t>4.3.3. Oth</w:t>
+        </w:r>
+        <w:r>
+          <w:rPr>
+            <w:rStyle w:val="Hyperlink"/>
+          </w:rPr>
+          <w:t>e</w:t>
+        </w:r>
+        <w:r>
+          <w:rPr>
+            <w:rStyle w:val="Hyperlink"/>
+          </w:rPr>
+          <w:t>r OTN Clients Services</w:t>
         </w:r>
         <w:r>
           <w:rPr>
@@ -5036,11 +5056,11 @@
       <w:pPr>
         <w:pStyle w:val="Heading1"/>
       </w:pPr>
-      <w:bookmarkStart w:id="1" w:name="_Toc528059330"/>
+      <w:bookmarkStart w:id="2" w:name="_Toc528059330"/>
       <w:r>
         <w:t>Introduction</w:t>
       </w:r>
-      <w:bookmarkEnd w:id="1"/>
+      <w:bookmarkEnd w:id="2"/>
     </w:p>
     <w:p>
       <w:r>
@@ -5091,7 +5111,20 @@
         <w:t>also enable</w:t>
       </w:r>
       <w:r>
-        <w:t xml:space="preserve"> service provisioning coordination/automation. This can be achieved by using standardized YANG models, used together with an appropriate protocol (e.g., [RESTCONF]).</w:t>
+        <w:t xml:space="preserve"> service provisioning coordination/automation. This can be achieved by using standardized YANG models, used together with an appropriate protocol (e.g., [</w:t>
+      </w:r>
+      <w:del w:id="3" w:author="Italo Busi" w:date="2018-10-23T17:21:00Z">
+        <w:r>
+          <w:delText>RESTCONF</w:delText>
+        </w:r>
+      </w:del>
+      <w:ins w:id="4" w:author="Italo Busi" w:date="2018-10-23T17:21:00Z">
+        <w:r>
+          <w:t>RFC8040</w:t>
+        </w:r>
+      </w:ins>
+      <w:r>
+        <w:t>]).</w:t>
       </w:r>
     </w:p>
     <w:p>
@@ -5130,8 +5163,8 @@
       <w:pPr>
         <w:pStyle w:val="Heading2"/>
       </w:pPr>
-      <w:bookmarkStart w:id="2" w:name="_Toc496630295"/>
-      <w:bookmarkStart w:id="3" w:name="_Toc528059331"/>
+      <w:bookmarkStart w:id="5" w:name="_Toc496630295"/>
+      <w:bookmarkStart w:id="6" w:name="_Toc528059331"/>
       <w:r>
         <w:rPr>
           <w:noProof/>
@@ -5147,12 +5180,25 @@
       <w:r>
         <w:t xml:space="preserve"> of this document</w:t>
       </w:r>
-      <w:bookmarkEnd w:id="2"/>
-      <w:bookmarkEnd w:id="3"/>
-    </w:p>
-    <w:p>
-      <w:r>
-        <w:t>This document assumes a reference architecture, including interfaces, based on the Abstraction and Control of Traffic-Engineered Networks (ACTN), defined in [ACTN-Frame]</w:t>
+      <w:bookmarkEnd w:id="5"/>
+      <w:bookmarkEnd w:id="6"/>
+    </w:p>
+    <w:p>
+      <w:r>
+        <w:t>This document assumes a reference architecture, including interfaces, based on the Abstraction and Control of Traffic-Engineered Networks (ACTN), defined in [</w:t>
+      </w:r>
+      <w:del w:id="7" w:author="Italo Busi" w:date="2018-10-23T17:30:00Z">
+        <w:r>
+          <w:delText>ACTN-Frame</w:delText>
+        </w:r>
+      </w:del>
+      <w:ins w:id="8" w:author="Italo Busi" w:date="2018-10-23T17:30:00Z">
+        <w:r>
+          <w:t>RFC8453</w:t>
+        </w:r>
+      </w:ins>
+      <w:r>
+        <w:t>]</w:t>
       </w:r>
       <w:r>
         <w:t>.</w:t>
@@ -5165,13 +5211,27 @@
     </w:p>
     <w:p>
       <w:r>
+        <w:lastRenderedPageBreak/>
         <w:t>It is worth noting that the same MPI analyzed in this document could be used between hierarchical MDSC controllers</w:t>
       </w:r>
       <w:r>
         <w:t>,</w:t>
       </w:r>
       <w:r>
-        <w:t xml:space="preserve"> as shown in Figure 4 of [ACTN-Frame].</w:t>
+        <w:t xml:space="preserve"> as shown in Figure 4 of [</w:t>
+      </w:r>
+      <w:ins w:id="9" w:author="Italo Busi" w:date="2018-10-23T17:30:00Z">
+        <w:r>
+          <w:t>RFC8453</w:t>
+        </w:r>
+      </w:ins>
+      <w:del w:id="10" w:author="Italo Busi" w:date="2018-10-23T17:30:00Z">
+        <w:r>
+          <w:delText>ACTN-Frame</w:delText>
+        </w:r>
+      </w:del>
+      <w:r>
+        <w:t>].</w:t>
       </w:r>
     </w:p>
     <w:p>
@@ -5188,11 +5248,7 @@
         <w:t xml:space="preserve">are </w:t>
       </w:r>
       <w:r>
-        <w:t xml:space="preserve">outside the scope of this </w:t>
-      </w:r>
-      <w:r>
-        <w:lastRenderedPageBreak/>
-        <w:t>document</w:t>
+        <w:t>outside the scope of this document</w:t>
       </w:r>
       <w:r>
         <w:t>.</w:t>
@@ -5272,7 +5328,7 @@
       <w:r>
         <w:t>The ONF Technical Recommendations for Functional Requirements for the transport API in [ONF TR-527]</w:t>
       </w:r>
-      <w:bookmarkStart w:id="4" w:name="_Hlk492386031"/>
+      <w:bookmarkStart w:id="11" w:name="_Hlk492386031"/>
       <w:r>
         <w:t xml:space="preserve"> and the ONF transport API multi-</w:t>
       </w:r>
@@ -5282,7 +5338,7 @@
       <w:r>
         <w:t xml:space="preserve"> examples </w:t>
       </w:r>
-      <w:bookmarkEnd w:id="4"/>
+      <w:bookmarkEnd w:id="11"/>
       <w:r>
         <w:t xml:space="preserve">in [ONF GitHub] have been considered as </w:t>
       </w:r>
@@ -5306,18 +5362,18 @@
       <w:pPr>
         <w:pStyle w:val="Heading2"/>
       </w:pPr>
-      <w:bookmarkStart w:id="5" w:name="_Toc497144530"/>
-      <w:bookmarkStart w:id="6" w:name="_Ref500430671"/>
-      <w:bookmarkStart w:id="7" w:name="_Toc528059332"/>
+      <w:bookmarkStart w:id="12" w:name="_Toc497144530"/>
+      <w:bookmarkStart w:id="13" w:name="_Ref500430671"/>
+      <w:bookmarkStart w:id="14" w:name="_Toc528059332"/>
       <w:r>
         <w:t>Assumptions</w:t>
       </w:r>
-      <w:bookmarkEnd w:id="5"/>
-      <w:bookmarkEnd w:id="6"/>
-      <w:bookmarkEnd w:id="7"/>
-    </w:p>
-    <w:p>
-      <w:bookmarkStart w:id="8" w:name="_Ref486345367"/>
+      <w:bookmarkEnd w:id="12"/>
+      <w:bookmarkEnd w:id="13"/>
+      <w:bookmarkEnd w:id="14"/>
+    </w:p>
+    <w:p>
+      <w:bookmarkStart w:id="15" w:name="_Ref486345367"/>
       <w:r>
         <w:t>This document is making the following assumptions, still to be validated with TEAS WG:</w:t>
       </w:r>
@@ -5424,13 +5480,13 @@
       <w:r>
         <w:t>Transit Tunnel Segment.</w:t>
       </w:r>
-      <w:bookmarkEnd w:id="8"/>
+      <w:bookmarkEnd w:id="15"/>
     </w:p>
     <w:p>
       <w:pPr>
         <w:pStyle w:val="RFCListNumbered"/>
       </w:pPr>
-      <w:bookmarkStart w:id="9" w:name="_Ref486345524"/>
+      <w:bookmarkStart w:id="16" w:name="_Ref486345524"/>
       <w:r>
         <w:t>Each</w:t>
       </w:r>
@@ -5467,7 +5523,7 @@
       <w:r>
         <w:t>.</w:t>
       </w:r>
-      <w:bookmarkEnd w:id="9"/>
+      <w:bookmarkEnd w:id="16"/>
       <w:r>
         <w:t xml:space="preserve"> The TE Topology YANG model in [TE-TOPO] is being updated to report the label set information.</w:t>
       </w:r>
@@ -5483,6 +5539,7 @@
           <w:i/>
           <w:highlight w:val="yellow"/>
         </w:rPr>
+        <w:lastRenderedPageBreak/>
         <w:t>[</w:t>
       </w:r>
       <w:r>
@@ -5536,7 +5593,6 @@
         </w:numPr>
       </w:pPr>
       <w:r>
-        <w:lastRenderedPageBreak/>
         <w:t xml:space="preserve">The topology information for the </w:t>
       </w:r>
       <w:r>
@@ -5561,7 +5617,20 @@
         <w:t>is</w:t>
       </w:r>
       <w:r>
-        <w:t xml:space="preserve"> modelled using the YANG model defined in [Client-Topo].</w:t>
+        <w:t xml:space="preserve"> modelled using the YANG model defined in [</w:t>
+      </w:r>
+      <w:ins w:id="17" w:author="Italo Busi" w:date="2018-10-23T17:24:00Z">
+        <w:r>
+          <w:t>CLIENT-TOPO</w:t>
+        </w:r>
+      </w:ins>
+      <w:del w:id="18" w:author="Italo Busi" w:date="2018-10-23T17:24:00Z">
+        <w:r>
+          <w:delText>Client-Topo</w:delText>
+        </w:r>
+      </w:del>
+      <w:r>
+        <w:t>].</w:t>
       </w:r>
     </w:p>
     <w:p>
@@ -5662,18 +5731,18 @@
           <w:highlight w:val="red"/>
         </w:rPr>
       </w:pPr>
-      <w:bookmarkStart w:id="10" w:name="_Toc497142328"/>
-      <w:bookmarkStart w:id="11" w:name="_Toc518057836"/>
-      <w:bookmarkStart w:id="12" w:name="_Toc528059333"/>
+      <w:bookmarkStart w:id="19" w:name="_Toc497142328"/>
+      <w:bookmarkStart w:id="20" w:name="_Toc518057836"/>
+      <w:bookmarkStart w:id="21" w:name="_Toc528059333"/>
       <w:r>
         <w:rPr>
           <w:highlight w:val="red"/>
         </w:rPr>
         <w:t>Feedbacks provided to the IETF Working Groups</w:t>
       </w:r>
-      <w:bookmarkEnd w:id="10"/>
-      <w:bookmarkEnd w:id="11"/>
-      <w:bookmarkEnd w:id="12"/>
+      <w:bookmarkEnd w:id="19"/>
+      <w:bookmarkEnd w:id="20"/>
+      <w:bookmarkEnd w:id="21"/>
     </w:p>
     <w:p>
       <w:pPr>
@@ -5706,11 +5775,11 @@
       <w:pPr>
         <w:pStyle w:val="Heading1"/>
       </w:pPr>
-      <w:bookmarkStart w:id="13" w:name="_Toc528059334"/>
+      <w:bookmarkStart w:id="22" w:name="_Toc528059334"/>
       <w:r>
         <w:t>Terminology</w:t>
       </w:r>
-      <w:bookmarkEnd w:id="13"/>
+      <w:bookmarkEnd w:id="22"/>
     </w:p>
     <w:p>
       <w:r>
@@ -5768,6 +5837,7 @@
     </w:p>
     <w:p>
       <w:r>
+        <w:lastRenderedPageBreak/>
         <w:t>Service Model: As described in [RFC8309] it describes a service and the parameters of the service in a portable way that can be used uniformly and independent of the equipment and operating environment.</w:t>
       </w:r>
     </w:p>
@@ -5783,7 +5853,6 @@
     </w:p>
     <w:p>
       <w:r>
-        <w:lastRenderedPageBreak/>
         <w:t>CNC: Customer Network Controller</w:t>
       </w:r>
     </w:p>
@@ -5840,26 +5909,26 @@
       <w:pPr>
         <w:pStyle w:val="Heading1"/>
       </w:pPr>
-      <w:bookmarkStart w:id="14" w:name="_Ref508188386"/>
-      <w:bookmarkStart w:id="15" w:name="_Toc528059335"/>
+      <w:bookmarkStart w:id="23" w:name="_Ref508188386"/>
+      <w:bookmarkStart w:id="24" w:name="_Toc528059335"/>
       <w:r>
         <w:t>Conventions used in this document</w:t>
       </w:r>
-      <w:bookmarkStart w:id="16" w:name="_Ref500169258"/>
-      <w:bookmarkEnd w:id="14"/>
-      <w:bookmarkEnd w:id="15"/>
+      <w:bookmarkStart w:id="25" w:name="_Ref500169258"/>
+      <w:bookmarkEnd w:id="23"/>
+      <w:bookmarkEnd w:id="24"/>
     </w:p>
     <w:p>
       <w:pPr>
         <w:pStyle w:val="Heading2"/>
       </w:pPr>
-      <w:bookmarkStart w:id="17" w:name="_Toc496630298"/>
-      <w:bookmarkStart w:id="18" w:name="_Toc528059336"/>
+      <w:bookmarkStart w:id="26" w:name="_Toc496630298"/>
+      <w:bookmarkStart w:id="27" w:name="_Toc528059336"/>
       <w:r>
         <w:t>Topology and traffic flow processing</w:t>
       </w:r>
-      <w:bookmarkEnd w:id="17"/>
-      <w:bookmarkEnd w:id="18"/>
+      <w:bookmarkEnd w:id="26"/>
+      <w:bookmarkEnd w:id="27"/>
     </w:p>
     <w:p>
       <w:r>
@@ -5935,7 +6004,11 @@
         <w:t>S6</w:t>
       </w:r>
       <w:r>
-        <w:t xml:space="preserve"> are switching at the ODU2 layer: S3 sends the ODU2 traffic to S5 which then sends it to S6 which finally sends to R3. Node R3 terminates the ODU2 from S6 before switching at the packet (PKT) layer.</w:t>
+        <w:t xml:space="preserve"> are switching at the ODU2 layer: S3 sends the ODU2 traffic to S5 which </w:t>
+      </w:r>
+      <w:r>
+        <w:lastRenderedPageBreak/>
+        <w:t>then sends it to S6 which finally sends to R3. Node R3 terminates the ODU2 from S6 before switching at the packet (PKT) layer.</w:t>
       </w:r>
     </w:p>
     <w:p>
@@ -5961,150 +6034,147 @@
     </w:p>
     <w:p>
       <w:r>
-        <w:t xml:space="preserve">The order represents the order of traffic flow being forwarded through the network in the forward direction. In case of </w:t>
-      </w:r>
+        <w:t>The order represents the order of traffic flow being forwarded through the network in the forward direction. In case of bidirectional paths, the forward and backward directions are selected arbitrarily, but the convention is consistent between working/protection path pairs as well as across multiple domains.</w:t>
+      </w:r>
+    </w:p>
+    <w:p>
+      <w:pPr>
+        <w:pStyle w:val="Heading2"/>
+      </w:pPr>
+      <w:bookmarkStart w:id="28" w:name="_Toc528059337"/>
+      <w:r>
+        <w:t>JSON code</w:t>
+      </w:r>
+      <w:bookmarkEnd w:id="28"/>
+    </w:p>
+    <w:p>
+      <w:r>
+        <w:t>This document provides some detailed JSON code examples to describe how the</w:t>
+      </w:r>
+      <w:r>
+        <w:t xml:space="preserve"> YANG models being </w:t>
+      </w:r>
+      <w:r>
+        <w:t>developed</w:t>
+      </w:r>
+      <w:r>
+        <w:t xml:space="preserve"> by IETF (TEAS and CCAMP WG in particular)</w:t>
+      </w:r>
+      <w:r>
+        <w:t xml:space="preserve"> can be used.</w:t>
+      </w:r>
+    </w:p>
+    <w:p>
+      <w:r>
+        <w:t xml:space="preserve">The examples are provided using JSON because JSON code is </w:t>
+      </w:r>
+      <w:r>
+        <w:t>eas</w:t>
+      </w:r>
+      <w:r>
+        <w:t>ier</w:t>
+      </w:r>
+      <w:r>
+        <w:t xml:space="preserve"> for humans to read and write</w:t>
+      </w:r>
+      <w:r>
+        <w:t>.</w:t>
+      </w:r>
+    </w:p>
+    <w:p>
+      <w:r>
+        <w:t xml:space="preserve">Different objects need to have an identifier. The convention used to create mnemonic identifiers is to use the object name (e.g., S3 for node S3), followed by its type (e.g., NODE), separated by an "-", followed by "-ID". </w:t>
+      </w:r>
+      <w:r>
+        <w:t xml:space="preserve">For example, the mnemonic </w:t>
+      </w:r>
+      <w:r>
+        <w:t>identifier for node S3 would be S3-NODE-ID.</w:t>
+      </w:r>
+    </w:p>
+    <w:p>
+      <w:r>
+        <w:t xml:space="preserve">JSON language does not support the insertion of comments that have been instead found to be useful when writing the examples. This document </w:t>
+      </w:r>
+      <w:r>
+        <w:t xml:space="preserve">will </w:t>
+      </w:r>
+      <w:r>
+        <w:rPr>
+          <w:noProof/>
+        </w:rPr>
+        <w:t>insert</w:t>
+      </w:r>
+      <w:r>
+        <w:t xml:space="preserve"> comments into the JSON code as </w:t>
+      </w:r>
+      <w:r>
+        <w:t>JSON name/value pair</w:t>
+      </w:r>
+      <w:r>
+        <w:t xml:space="preserve"> with the </w:t>
+      </w:r>
+      <w:r>
+        <w:t>JSON name string</w:t>
+      </w:r>
+      <w:r>
+        <w:t xml:space="preserve"> starting with the "//" characters. For example, when describing the example of a TE Topology instance representing the ODU Abstract Topology exposed by the Transport PNC, the following comment has been added to the JSON code:</w:t>
+      </w:r>
+    </w:p>
+    <w:p>
+      <w:r>
+        <w:t xml:space="preserve">   </w:t>
+      </w:r>
+      <w:r>
+        <w:t>"// comment": "ODU Abstract Topology @ MPI",</w:t>
+      </w:r>
+    </w:p>
+    <w:p>
+      <w:r>
+        <w:t xml:space="preserve">The JSON code examples provided in this document have been validated </w:t>
+      </w:r>
+      <w:r>
+        <w:t>against</w:t>
+      </w:r>
+      <w:r>
+        <w:t xml:space="preserve"> the YANG models following the validation process described in </w:t>
+      </w:r>
+      <w:r>
+        <w:rPr>
+          <w:highlight w:val="yellow"/>
+        </w:rPr>
+        <w:fldChar w:fldCharType="begin"/>
+      </w:r>
+      <w:r>
+        <w:instrText xml:space="preserve"> REF _Ref486351665 \r \h </w:instrText>
+      </w:r>
+      <w:r>
+        <w:rPr>
+          <w:highlight w:val="yellow"/>
+        </w:rPr>
+      </w:r>
+      <w:r>
+        <w:rPr>
+          <w:highlight w:val="yellow"/>
+        </w:rPr>
+        <w:fldChar w:fldCharType="separate"/>
+      </w:r>
+      <w:r>
+        <w:t>Appendix A</w:t>
+      </w:r>
+      <w:r>
+        <w:rPr>
+          <w:highlight w:val="yellow"/>
+        </w:rPr>
+        <w:fldChar w:fldCharType="end"/>
+      </w:r>
+      <w:r>
+        <w:t>, which would not consider the comments.</w:t>
+      </w:r>
+    </w:p>
+    <w:p>
       <w:r>
         <w:lastRenderedPageBreak/>
-        <w:t>bidirectional paths, the forward and backward directions are selected arbitrarily, but the convention is consistent between working/protection path pairs as well as across multiple domains.</w:t>
-      </w:r>
-    </w:p>
-    <w:p>
-      <w:pPr>
-        <w:pStyle w:val="Heading2"/>
-      </w:pPr>
-      <w:bookmarkStart w:id="19" w:name="_Toc528059337"/>
-      <w:r>
-        <w:t>JSON code</w:t>
-      </w:r>
-      <w:bookmarkEnd w:id="19"/>
-    </w:p>
-    <w:p>
-      <w:r>
-        <w:t>This document provides some detailed JSON code examples to describe how the</w:t>
-      </w:r>
-      <w:r>
-        <w:t xml:space="preserve"> YANG models being </w:t>
-      </w:r>
-      <w:r>
-        <w:t>developed</w:t>
-      </w:r>
-      <w:r>
-        <w:t xml:space="preserve"> by IETF (TEAS and CCAMP WG in particular)</w:t>
-      </w:r>
-      <w:r>
-        <w:t xml:space="preserve"> can be used.</w:t>
-      </w:r>
-    </w:p>
-    <w:p>
-      <w:r>
-        <w:t xml:space="preserve">The examples are provided using JSON because JSON code is </w:t>
-      </w:r>
-      <w:r>
-        <w:t>eas</w:t>
-      </w:r>
-      <w:r>
-        <w:t>ier</w:t>
-      </w:r>
-      <w:r>
-        <w:t xml:space="preserve"> for humans to read and write</w:t>
-      </w:r>
-      <w:r>
-        <w:t>.</w:t>
-      </w:r>
-    </w:p>
-    <w:p>
-      <w:r>
-        <w:t xml:space="preserve">Different objects need to have an identifier. The convention used to create mnemonic identifiers is to use the object name (e.g., S3 for node S3), followed by its type (e.g., NODE), separated by an "-", followed by "-ID". </w:t>
-      </w:r>
-      <w:r>
-        <w:t xml:space="preserve">For example, the mnemonic </w:t>
-      </w:r>
-      <w:r>
-        <w:t>identifier for node S3 would be S3-NODE-ID.</w:t>
-      </w:r>
-    </w:p>
-    <w:p>
-      <w:r>
-        <w:t xml:space="preserve">JSON language does not support the insertion of comments that have been instead found to be useful when writing the examples. This document </w:t>
-      </w:r>
-      <w:r>
-        <w:t xml:space="preserve">will </w:t>
-      </w:r>
-      <w:r>
-        <w:rPr>
-          <w:noProof/>
-        </w:rPr>
-        <w:t>insert</w:t>
-      </w:r>
-      <w:r>
-        <w:t xml:space="preserve"> comments into the JSON code as </w:t>
-      </w:r>
-      <w:r>
-        <w:t>JSON name/value pair</w:t>
-      </w:r>
-      <w:r>
-        <w:t xml:space="preserve"> with the </w:t>
-      </w:r>
-      <w:r>
-        <w:t>JSON name string</w:t>
-      </w:r>
-      <w:r>
-        <w:t xml:space="preserve"> starting with the "//" characters. For example, when describing the example of a TE Topology instance representing the ODU Abstract Topology exposed by the Transport PNC, the following comment has been added to the JSON code:</w:t>
-      </w:r>
-    </w:p>
-    <w:p>
-      <w:r>
-        <w:t xml:space="preserve">   </w:t>
-      </w:r>
-      <w:r>
-        <w:t>"// comment": "ODU Abstract Topology @ MPI",</w:t>
-      </w:r>
-    </w:p>
-    <w:p>
-      <w:r>
-        <w:t xml:space="preserve">The JSON code examples provided in this document have been validated </w:t>
-      </w:r>
-      <w:r>
-        <w:t>against</w:t>
-      </w:r>
-      <w:r>
-        <w:t xml:space="preserve"> the YANG models following the validation process described in </w:t>
-      </w:r>
-      <w:r>
-        <w:rPr>
-          <w:highlight w:val="yellow"/>
-        </w:rPr>
-        <w:fldChar w:fldCharType="begin"/>
-      </w:r>
-      <w:r>
-        <w:instrText xml:space="preserve"> REF _Ref486351665 \r \h </w:instrText>
-      </w:r>
-      <w:r>
-        <w:rPr>
-          <w:highlight w:val="yellow"/>
-        </w:rPr>
-      </w:r>
-      <w:r>
-        <w:rPr>
-          <w:highlight w:val="yellow"/>
-        </w:rPr>
-        <w:fldChar w:fldCharType="separate"/>
-      </w:r>
-      <w:r>
-        <w:t>Appendix A</w:t>
-      </w:r>
-      <w:r>
-        <w:rPr>
-          <w:highlight w:val="yellow"/>
-        </w:rPr>
-        <w:fldChar w:fldCharType="end"/>
-      </w:r>
-      <w:r>
-        <w:t>, which would not consider the comments.</w:t>
-      </w:r>
-    </w:p>
-    <w:p>
-      <w:r>
         <w:t xml:space="preserve">In order to have successful validation of the examples, some numbering scheme has been defined to assign identifiers to the different entities which would pass the syntax checks. In that case, to simplify the reading, another </w:t>
       </w:r>
       <w:r>
@@ -6177,7 +6247,6 @@
     </w:p>
     <w:p>
       <w:r>
-        <w:lastRenderedPageBreak/>
         <w:t xml:space="preserve">The first </w:t>
       </w:r>
       <w:r>
@@ -6218,26 +6287,26 @@
       <w:pPr>
         <w:pStyle w:val="Heading1"/>
       </w:pPr>
-      <w:bookmarkStart w:id="20" w:name="_Ref500417417"/>
-      <w:bookmarkStart w:id="21" w:name="_Toc528059338"/>
+      <w:bookmarkStart w:id="29" w:name="_Ref500417417"/>
+      <w:bookmarkStart w:id="30" w:name="_Toc528059338"/>
       <w:r>
         <w:t>Scenarios Description</w:t>
       </w:r>
-      <w:bookmarkEnd w:id="16"/>
-      <w:bookmarkEnd w:id="20"/>
-      <w:bookmarkEnd w:id="21"/>
+      <w:bookmarkEnd w:id="25"/>
+      <w:bookmarkEnd w:id="29"/>
+      <w:bookmarkEnd w:id="30"/>
     </w:p>
     <w:p>
       <w:pPr>
         <w:pStyle w:val="Heading2"/>
       </w:pPr>
-      <w:bookmarkStart w:id="22" w:name="_Ref517959052"/>
-      <w:bookmarkStart w:id="23" w:name="_Toc528059339"/>
+      <w:bookmarkStart w:id="31" w:name="_Ref517959052"/>
+      <w:bookmarkStart w:id="32" w:name="_Toc528059339"/>
       <w:r>
         <w:t>Reference Network</w:t>
       </w:r>
-      <w:bookmarkEnd w:id="22"/>
-      <w:bookmarkEnd w:id="23"/>
+      <w:bookmarkEnd w:id="31"/>
+      <w:bookmarkEnd w:id="32"/>
     </w:p>
     <w:p>
       <w:r>
@@ -7292,17 +7361,17 @@
           <w:lang w:val="en-AU"/>
         </w:rPr>
       </w:pPr>
-      <w:bookmarkStart w:id="24" w:name="_Ref492484562"/>
-      <w:bookmarkStart w:id="25" w:name="_Ref488931691"/>
+      <w:bookmarkStart w:id="33" w:name="_Ref492484562"/>
+      <w:bookmarkStart w:id="34" w:name="_Ref488931691"/>
       <w:r>
         <w:t xml:space="preserve">- </w:t>
       </w:r>
       <w:r>
         <w:t>Reference network</w:t>
       </w:r>
-      <w:bookmarkEnd w:id="24"/>
-    </w:p>
-    <w:bookmarkEnd w:id="25"/>
+      <w:bookmarkEnd w:id="33"/>
+    </w:p>
+    <w:bookmarkEnd w:id="34"/>
     <w:p>
       <w:r>
         <w:t xml:space="preserve">This document assumes that all the transport network switching nodes Si are OTN switching nodes capable </w:t>
@@ -7366,17 +7435,17 @@
       </w:r>
       <w:proofErr w:type="spellEnd"/>
       <w:r>
-        <w:t xml:space="preserve"> OTN links (up to the OTU4 trail),</w:t>
+        <w:t xml:space="preserve"> OTN links (up </w:t>
+      </w:r>
+      <w:r>
+        <w:lastRenderedPageBreak/>
+        <w:t>to the OTU4 trail),</w:t>
       </w:r>
       <w:r>
         <w:t xml:space="preserve"> are pre-configured </w:t>
       </w:r>
       <w:r>
-        <w:t xml:space="preserve">using mechanisms which are </w:t>
-      </w:r>
-      <w:r>
-        <w:lastRenderedPageBreak/>
-        <w:t>outside the scope of this document</w:t>
+        <w:t>using mechanisms which are outside the scope of this document</w:t>
       </w:r>
       <w:r>
         <w:t xml:space="preserve"> </w:t>
@@ -7420,7 +7489,20 @@
         <w:t>,</w:t>
       </w:r>
       <w:r>
-        <w:t xml:space="preserve"> follows the ACTN architecture and framework document [ACTN-Frame], and functional components: </w:t>
+        <w:t xml:space="preserve"> follows the ACTN architecture and framework document [</w:t>
+      </w:r>
+      <w:ins w:id="35" w:author="Italo Busi" w:date="2018-10-23T17:30:00Z">
+        <w:r>
+          <w:t>RFC8453</w:t>
+        </w:r>
+      </w:ins>
+      <w:del w:id="36" w:author="Italo Busi" w:date="2018-10-23T17:30:00Z">
+        <w:r>
+          <w:delText>ACTN-Frame</w:delText>
+        </w:r>
+      </w:del>
+      <w:r>
+        <w:t xml:space="preserve">], and functional components: </w:t>
       </w:r>
     </w:p>
     <w:p>
@@ -8088,14 +8170,14 @@
           <w:lang w:val="en-AU"/>
         </w:rPr>
       </w:pPr>
-      <w:bookmarkStart w:id="26" w:name="_Ref492484585"/>
+      <w:bookmarkStart w:id="37" w:name="_Ref492484585"/>
       <w:r>
         <w:t xml:space="preserve">- </w:t>
       </w:r>
       <w:r>
         <w:t>Controlling Hierarchy</w:t>
       </w:r>
-      <w:bookmarkEnd w:id="26"/>
+      <w:bookmarkEnd w:id="37"/>
     </w:p>
     <w:p>
       <w:r>
@@ -8403,11 +8485,11 @@
       <w:pPr>
         <w:pStyle w:val="Heading3"/>
       </w:pPr>
-      <w:bookmarkStart w:id="27" w:name="_Toc528059340"/>
+      <w:bookmarkStart w:id="38" w:name="_Toc528059340"/>
       <w:r>
         <w:t>Single-Domain Scenario</w:t>
       </w:r>
-      <w:bookmarkEnd w:id="27"/>
+      <w:bookmarkEnd w:id="38"/>
     </w:p>
     <w:p>
       <w:r>
@@ -8501,18 +8583,18 @@
       <w:pPr>
         <w:pStyle w:val="Heading2"/>
       </w:pPr>
-      <w:bookmarkStart w:id="28" w:name="_Ref500419268"/>
-      <w:bookmarkStart w:id="29" w:name="_Ref500428446"/>
-      <w:bookmarkStart w:id="30" w:name="_Ref508187878"/>
-      <w:bookmarkStart w:id="31" w:name="_Toc528059341"/>
+      <w:bookmarkStart w:id="39" w:name="_Ref500419268"/>
+      <w:bookmarkStart w:id="40" w:name="_Ref500428446"/>
+      <w:bookmarkStart w:id="41" w:name="_Ref508187878"/>
+      <w:bookmarkStart w:id="42" w:name="_Toc528059341"/>
       <w:r>
         <w:lastRenderedPageBreak/>
         <w:t>Topology Abstractions</w:t>
       </w:r>
-      <w:bookmarkEnd w:id="28"/>
-      <w:bookmarkEnd w:id="29"/>
-      <w:bookmarkEnd w:id="30"/>
-      <w:bookmarkEnd w:id="31"/>
+      <w:bookmarkEnd w:id="39"/>
+      <w:bookmarkEnd w:id="40"/>
+      <w:bookmarkEnd w:id="41"/>
+      <w:bookmarkEnd w:id="42"/>
     </w:p>
     <w:p>
       <w:r>
@@ -8541,13 +8623,39 @@
     </w:p>
     <w:p>
       <w:r>
-        <w:t>[ACTN-Frame] Provides</w:t>
+        <w:t>[</w:t>
+      </w:r>
+      <w:ins w:id="43" w:author="Italo Busi" w:date="2018-10-23T17:30:00Z">
+        <w:r>
+          <w:t>RFC8453</w:t>
+        </w:r>
+      </w:ins>
+      <w:del w:id="44" w:author="Italo Busi" w:date="2018-10-23T17:30:00Z">
+        <w:r>
+          <w:delText>ACTN-Frame</w:delText>
+        </w:r>
+      </w:del>
+      <w:r>
+        <w:t>] Provides</w:t>
       </w:r>
       <w:r>
         <w:t xml:space="preserve"> </w:t>
       </w:r>
       <w:r>
-        <w:t>the context of topology abstraction in the ACTN architecture and discusses a few alternatives for the abstraction methods for both packet and optical networks. This is an important consideration since the choice of the abstraction method impacts protocol design and the information it carries.  According to [ACTN-Frame], there are three types of topology:</w:t>
+        <w:t>the context of topology abstraction in the ACTN architecture and discusses a few alternatives for the abstraction methods for both packet and optical networks. This is an important consideration since the choice of the abstraction method impacts protocol design and the information it carries.  According to [</w:t>
+      </w:r>
+      <w:ins w:id="45" w:author="Italo Busi" w:date="2018-10-23T17:30:00Z">
+        <w:r>
+          <w:t>RFC8453</w:t>
+        </w:r>
+      </w:ins>
+      <w:del w:id="46" w:author="Italo Busi" w:date="2018-10-23T17:30:00Z">
+        <w:r>
+          <w:delText>ACTN-Frame</w:delText>
+        </w:r>
+      </w:del>
+      <w:r>
+        <w:t>], there are three types of topology:</w:t>
       </w:r>
     </w:p>
     <w:p>
@@ -8916,19 +9024,19 @@
       <w:pPr>
         <w:pStyle w:val="Heading2"/>
       </w:pPr>
-      <w:bookmarkStart w:id="32" w:name="_Ref500415983"/>
-      <w:bookmarkStart w:id="33" w:name="_Ref500416429"/>
-      <w:bookmarkStart w:id="34" w:name="_Ref500419007"/>
-      <w:bookmarkStart w:id="35" w:name="_Ref500429287"/>
-      <w:bookmarkStart w:id="36" w:name="_Toc528059342"/>
+      <w:bookmarkStart w:id="47" w:name="_Ref500415983"/>
+      <w:bookmarkStart w:id="48" w:name="_Ref500416429"/>
+      <w:bookmarkStart w:id="49" w:name="_Ref500419007"/>
+      <w:bookmarkStart w:id="50" w:name="_Ref500429287"/>
+      <w:bookmarkStart w:id="51" w:name="_Toc528059342"/>
       <w:r>
         <w:t>Service Configuration</w:t>
       </w:r>
-      <w:bookmarkEnd w:id="32"/>
-      <w:bookmarkEnd w:id="33"/>
-      <w:bookmarkEnd w:id="34"/>
-      <w:bookmarkEnd w:id="35"/>
-      <w:bookmarkEnd w:id="36"/>
+      <w:bookmarkEnd w:id="47"/>
+      <w:bookmarkEnd w:id="48"/>
+      <w:bookmarkEnd w:id="49"/>
+      <w:bookmarkEnd w:id="50"/>
+      <w:bookmarkEnd w:id="51"/>
     </w:p>
     <w:p>
       <w:r>
@@ -9038,13 +9146,13 @@
       <w:pPr>
         <w:pStyle w:val="Heading3"/>
       </w:pPr>
-      <w:bookmarkStart w:id="37" w:name="_Ref500411426"/>
-      <w:bookmarkStart w:id="38" w:name="_Toc528059343"/>
+      <w:bookmarkStart w:id="52" w:name="_Ref500411426"/>
+      <w:bookmarkStart w:id="53" w:name="_Toc528059343"/>
       <w:r>
         <w:t>ODU Transit</w:t>
       </w:r>
-      <w:bookmarkEnd w:id="37"/>
-      <w:bookmarkEnd w:id="38"/>
+      <w:bookmarkEnd w:id="52"/>
+      <w:bookmarkEnd w:id="53"/>
     </w:p>
     <w:p>
       <w:r>
@@ -9395,13 +9503,13 @@
       <w:pPr>
         <w:pStyle w:val="Heading3"/>
       </w:pPr>
-      <w:bookmarkStart w:id="39" w:name="_Ref500347772"/>
-      <w:bookmarkStart w:id="40" w:name="_Toc528059344"/>
+      <w:bookmarkStart w:id="54" w:name="_Ref500347772"/>
+      <w:bookmarkStart w:id="55" w:name="_Toc528059344"/>
       <w:r>
         <w:t>EPL over ODU</w:t>
       </w:r>
-      <w:bookmarkEnd w:id="39"/>
-      <w:bookmarkEnd w:id="40"/>
+      <w:bookmarkEnd w:id="54"/>
+      <w:bookmarkEnd w:id="55"/>
     </w:p>
     <w:p>
       <w:r>
@@ -9558,11 +9666,11 @@
         <w:t xml:space="preserve"> </w:t>
       </w:r>
       <w:r>
-        <w:t xml:space="preserve">an EPL service needs to be created between R1 and R3, supported by an ODU2 end-to-end connection in the data plane between transport nodes S3 and S6, </w:t>
+        <w:t xml:space="preserve">an EPL service needs to be created between R1 and R3, supported by an ODU2 end-to-end connection </w:t>
       </w:r>
       <w:r>
         <w:lastRenderedPageBreak/>
-        <w:t xml:space="preserve">through the transport node S5, which belong to the same PNC domain </w:t>
+        <w:t xml:space="preserve">in the data plane between transport nodes S3 and S6, through the transport node S5, which belong to the same PNC domain </w:t>
       </w:r>
       <w:r>
         <w:t>(single-domain service request):</w:t>
@@ -9678,17 +9786,30 @@
       <w:pPr>
         <w:pStyle w:val="Heading3"/>
       </w:pPr>
-      <w:bookmarkStart w:id="41" w:name="_Ref500432768"/>
-      <w:bookmarkStart w:id="42" w:name="_Toc528059345"/>
+      <w:bookmarkStart w:id="56" w:name="_Ref500432768"/>
+      <w:bookmarkStart w:id="57" w:name="_Toc528059345"/>
       <w:r>
         <w:t>Other OTN Clients Services</w:t>
       </w:r>
-      <w:bookmarkEnd w:id="41"/>
-      <w:bookmarkEnd w:id="42"/>
-    </w:p>
-    <w:p>
-      <w:r>
-        <w:t xml:space="preserve">[ITU-T G.709] defines mappings of different client layers into   ODU. Most of them are used to provide Private Line services over    an OTN transport network supporting a variety of types of physical access links (e.g., Ethernet, SDH STM-N, </w:t>
+      <w:bookmarkEnd w:id="56"/>
+      <w:bookmarkEnd w:id="57"/>
+    </w:p>
+    <w:p>
+      <w:r>
+        <w:t xml:space="preserve">[ITU-T G.709] defines mappings of different client layers into   ODU. Most of them are used to provide Private Line services </w:t>
+      </w:r>
+      <w:del w:id="58" w:author="Italo Busi" w:date="2018-10-23T17:11:00Z">
+        <w:r>
+          <w:delText xml:space="preserve">over    </w:delText>
+        </w:r>
+      </w:del>
+      <w:ins w:id="59" w:author="Italo Busi" w:date="2018-10-23T17:11:00Z">
+        <w:r>
+          <w:t xml:space="preserve">over </w:t>
+        </w:r>
+      </w:ins>
+      <w:r>
+        <w:t xml:space="preserve">an OTN transport network supporting a variety of types of physical access links (e.g., Ethernet, SDH STM-N, </w:t>
       </w:r>
       <w:proofErr w:type="spellStart"/>
       <w:r>
@@ -9771,6 +9892,7 @@
     </w:p>
     <w:p>
       <w:r>
+        <w:lastRenderedPageBreak/>
         <w:t>Based on the assumptions described</w:t>
       </w:r>
       <w:r>
@@ -9813,7 +9935,6 @@
         <w:t xml:space="preserve"> </w:t>
       </w:r>
       <w:r>
-        <w:lastRenderedPageBreak/>
         <w:t xml:space="preserve">between the access links on S3 and S8 and the MDSC understands what to do as described in section </w:t>
       </w:r>
       <w:r>
@@ -10035,13 +10156,13 @@
       <w:pPr>
         <w:pStyle w:val="Heading3"/>
       </w:pPr>
-      <w:bookmarkStart w:id="43" w:name="_Ref500412190"/>
-      <w:bookmarkStart w:id="44" w:name="_Toc528059346"/>
+      <w:bookmarkStart w:id="60" w:name="_Ref500412190"/>
+      <w:bookmarkStart w:id="61" w:name="_Toc528059346"/>
       <w:r>
         <w:t>EVPL over ODU</w:t>
       </w:r>
-      <w:bookmarkEnd w:id="43"/>
-      <w:bookmarkEnd w:id="44"/>
+      <w:bookmarkEnd w:id="60"/>
+      <w:bookmarkEnd w:id="61"/>
     </w:p>
     <w:p>
       <w:r>
@@ -10162,12 +10283,15 @@
     </w:p>
     <w:p>
       <w:r>
-        <w:t>Since the two EVPL services are sharing the same Ethernet physical link between R1 and S3, different VLAN IDs are associated with different EVPL services: for example, VLAN IDs 10 and 20 respectively.</w:t>
-      </w:r>
-    </w:p>
-    <w:p>
+        <w:t xml:space="preserve">Since the two EVPL services are sharing the same Ethernet physical link between R1 and S3, different VLAN IDs are associated with </w:t>
+      </w:r>
       <w:r>
         <w:lastRenderedPageBreak/>
+        <w:t>different EVPL services: for example, VLAN IDs 10 and 20 respectively.</w:t>
+      </w:r>
+    </w:p>
+    <w:p>
+      <w:r>
         <w:t xml:space="preserve">Based on the assumptions described in section </w:t>
       </w:r>
       <w:r>
@@ -10238,9 +10362,9 @@
       <w:pPr>
         <w:pStyle w:val="Heading3"/>
       </w:pPr>
-      <w:bookmarkStart w:id="45" w:name="_Toc490666712"/>
-      <w:bookmarkStart w:id="46" w:name="_Toc496630324"/>
-      <w:bookmarkStart w:id="47" w:name="_Toc528059347"/>
+      <w:bookmarkStart w:id="62" w:name="_Toc490666712"/>
+      <w:bookmarkStart w:id="63" w:name="_Toc496630324"/>
+      <w:bookmarkStart w:id="64" w:name="_Toc528059347"/>
       <w:r>
         <w:t xml:space="preserve">EVPLAN and </w:t>
       </w:r>
@@ -10252,9 +10376,9 @@
       <w:r>
         <w:t xml:space="preserve"> Services</w:t>
       </w:r>
-      <w:bookmarkEnd w:id="45"/>
-      <w:bookmarkEnd w:id="46"/>
-      <w:bookmarkEnd w:id="47"/>
+      <w:bookmarkEnd w:id="62"/>
+      <w:bookmarkEnd w:id="63"/>
+      <w:bookmarkEnd w:id="64"/>
     </w:p>
     <w:p>
       <w:r>
@@ -10525,6 +10649,7 @@
     </w:p>
     <w:p>
       <w:r>
+        <w:lastRenderedPageBreak/>
         <w:t xml:space="preserve">In order to support an </w:t>
       </w:r>
       <w:proofErr w:type="spellStart"/>
@@ -10538,7 +10663,6 @@
     </w:p>
     <w:p>
       <w:r>
-        <w:lastRenderedPageBreak/>
         <w:t>The traffic flows between R1 and R3, between R3 and R5 and between R1 and R5 can be summarized as:</w:t>
       </w:r>
     </w:p>
@@ -11009,12 +11133,13 @@
       <w:pPr>
         <w:pStyle w:val="Heading3"/>
       </w:pPr>
-      <w:bookmarkStart w:id="48" w:name="_Ref500419020"/>
-      <w:bookmarkStart w:id="49" w:name="_Toc528059348"/>
-      <w:r>
+      <w:bookmarkStart w:id="65" w:name="_Toc528059348"/>
+      <w:bookmarkStart w:id="66" w:name="_Ref500419020"/>
+      <w:r>
+        <w:lastRenderedPageBreak/>
         <w:t>Dynamic Service Configuration</w:t>
       </w:r>
-      <w:bookmarkEnd w:id="49"/>
+      <w:bookmarkEnd w:id="65"/>
     </w:p>
     <w:p>
       <w:pPr>
@@ -11065,7 +11190,6 @@
           <w:noProof/>
           <w:lang w:eastAsia="zh-CN"/>
         </w:rPr>
-        <w:lastRenderedPageBreak/>
         <w:t>dynamic</w:t>
       </w:r>
       <w:r>
@@ -11145,12 +11269,12 @@
       <w:pPr>
         <w:pStyle w:val="Heading2"/>
       </w:pPr>
-      <w:bookmarkStart w:id="50" w:name="_Toc528059349"/>
+      <w:bookmarkStart w:id="67" w:name="_Toc528059349"/>
       <w:r>
         <w:t>Multi-function Access Links</w:t>
       </w:r>
-      <w:bookmarkEnd w:id="48"/>
-      <w:bookmarkEnd w:id="50"/>
+      <w:bookmarkEnd w:id="66"/>
+      <w:bookmarkEnd w:id="67"/>
     </w:p>
     <w:p>
       <w:r>
@@ -11275,6 +11399,7 @@
         <w:ind w:left="864"/>
       </w:pPr>
       <w:r>
+        <w:lastRenderedPageBreak/>
         <w:t>R</w:t>
       </w:r>
       <w:r>
@@ -11313,7 +11438,6 @@
         <w:ind w:left="864"/>
       </w:pPr>
       <w:r>
-        <w:lastRenderedPageBreak/>
         <w:t>R</w:t>
       </w:r>
       <w:r>
@@ -11411,8 +11535,8 @@
       <w:pPr>
         <w:pStyle w:val="Heading2"/>
       </w:pPr>
-      <w:bookmarkStart w:id="51" w:name="_Toc500168645"/>
-      <w:bookmarkStart w:id="52" w:name="_Toc528059350"/>
+      <w:bookmarkStart w:id="68" w:name="_Toc500168645"/>
+      <w:bookmarkStart w:id="69" w:name="_Toc528059350"/>
       <w:r>
         <w:t xml:space="preserve">Protection </w:t>
       </w:r>
@@ -11422,8 +11546,8 @@
       <w:r>
         <w:t>Configuration</w:t>
       </w:r>
-      <w:bookmarkEnd w:id="51"/>
-      <w:bookmarkEnd w:id="52"/>
+      <w:bookmarkEnd w:id="68"/>
+      <w:bookmarkEnd w:id="69"/>
     </w:p>
     <w:p>
       <w:r>
@@ -11562,11 +11686,12 @@
       <w:pPr>
         <w:pStyle w:val="Heading3"/>
       </w:pPr>
-      <w:bookmarkStart w:id="53" w:name="_Toc528059351"/>
-      <w:r>
+      <w:bookmarkStart w:id="70" w:name="_Toc528059351"/>
+      <w:r>
+        <w:lastRenderedPageBreak/>
         <w:t>Linear Protection (end-to-end)</w:t>
       </w:r>
-      <w:bookmarkEnd w:id="53"/>
+      <w:bookmarkEnd w:id="70"/>
     </w:p>
     <w:p>
       <w:r>
@@ -11611,7 +11736,6 @@
     </w:p>
     <w:p>
       <w:r>
-        <w:lastRenderedPageBreak/>
         <w:t>It is assumed that the OTN linear protection is configured to with 1+1 unidirectional protection switching type, as defined in [ITU-T G.808.1] and [</w:t>
       </w:r>
       <w:r>
@@ -11967,6 +12091,7 @@
     </w:p>
     <w:p>
       <w:r>
+        <w:lastRenderedPageBreak/>
         <w:t>Given the fast dynamic of protection switching operations in the data plane (50ms recovery time), this reporting is not expected to be in real-time.</w:t>
       </w:r>
     </w:p>
@@ -11979,12 +12104,11 @@
       <w:pPr>
         <w:pStyle w:val="Heading3"/>
       </w:pPr>
-      <w:bookmarkStart w:id="54" w:name="_Toc528059352"/>
-      <w:r>
-        <w:lastRenderedPageBreak/>
+      <w:bookmarkStart w:id="71" w:name="_Toc528059352"/>
+      <w:r>
         <w:t>Segmented Protection</w:t>
       </w:r>
-      <w:bookmarkEnd w:id="54"/>
+      <w:bookmarkEnd w:id="71"/>
     </w:p>
     <w:p>
       <w:r>
@@ -12136,7 +12260,7 @@
           <w:lang w:eastAsia="zh-CN"/>
         </w:rPr>
       </w:pPr>
-      <w:bookmarkStart w:id="55" w:name="_Toc528059353"/>
+      <w:bookmarkStart w:id="72" w:name="_Toc528059353"/>
       <w:r>
         <w:rPr>
           <w:lang w:eastAsia="zh-CN"/>
@@ -12156,7 +12280,7 @@
         </w:rPr>
         <w:t xml:space="preserve"> restoration</w:t>
       </w:r>
-      <w:bookmarkEnd w:id="55"/>
+      <w:bookmarkEnd w:id="72"/>
     </w:p>
     <w:p>
       <w:r>
@@ -12196,7 +12320,11 @@
         <w:t xml:space="preserve"> </w:t>
       </w:r>
       <w:r>
-        <w:t xml:space="preserve">in the data plane between nodes S3 and node S18. For example, the MDSC can request the PNC1, PNC2 and PNC3 to create a service with no-protection, MDSC set the end-to-end service with the dynamic restoration. </w:t>
+        <w:t xml:space="preserve">in the data plane between nodes S3 and node S18. For example, the MDSC can request the PNC1, PNC2 and PNC3 to create a </w:t>
+      </w:r>
+      <w:r>
+        <w:lastRenderedPageBreak/>
+        <w:t xml:space="preserve">service with no-protection, MDSC set the end-to-end service with the dynamic restoration. </w:t>
       </w:r>
     </w:p>
     <w:p>
@@ -12310,7 +12438,6 @@
         <w:ind w:left="1296"/>
       </w:pPr>
       <w:r>
-        <w:lastRenderedPageBreak/>
         <w:t>Restored transport entity:</w:t>
       </w:r>
       <w:r>
@@ -12366,9 +12493,9 @@
           <w:lang w:eastAsia="zh-CN"/>
         </w:rPr>
       </w:pPr>
-      <w:bookmarkStart w:id="56" w:name="_Toc507866122"/>
-      <w:bookmarkStart w:id="57" w:name="_Toc528059354"/>
-      <w:bookmarkEnd w:id="56"/>
+      <w:bookmarkStart w:id="73" w:name="_Toc507866122"/>
+      <w:bookmarkStart w:id="74" w:name="_Toc528059354"/>
+      <w:bookmarkEnd w:id="73"/>
       <w:r>
         <w:rPr>
           <w:rFonts w:eastAsiaTheme="minorEastAsia"/>
@@ -12411,7 +12538,7 @@
         </w:rPr>
         <w:t>estoration</w:t>
       </w:r>
-      <w:bookmarkEnd w:id="57"/>
+      <w:bookmarkEnd w:id="74"/>
     </w:p>
     <w:p>
       <w:r>
@@ -12752,6 +12879,7 @@
           <w:rFonts w:eastAsiaTheme="minorEastAsia"/>
           <w:lang w:eastAsia="zh-CN"/>
         </w:rPr>
+        <w:lastRenderedPageBreak/>
         <w:t>The creation of the recovery path by the controller can use the method of “make-before-break”, in order to reduce the impact of the recovery operation on the services.</w:t>
       </w:r>
     </w:p>
@@ -12759,7 +12887,7 @@
       <w:pPr>
         <w:pStyle w:val="Heading2"/>
       </w:pPr>
-      <w:bookmarkStart w:id="58" w:name="_Toc528059355"/>
+      <w:bookmarkStart w:id="75" w:name="_Toc528059355"/>
       <w:r>
         <w:rPr>
           <w:rFonts w:hint="eastAsia"/>
@@ -12769,7 +12897,7 @@
       <w:r>
         <w:t>ervice Modification and Deletion</w:t>
       </w:r>
-      <w:bookmarkEnd w:id="58"/>
+      <w:bookmarkEnd w:id="75"/>
     </w:p>
     <w:p>
       <w:pPr>
@@ -12812,7 +12940,6 @@
           <w:i/>
           <w:highlight w:val="yellow"/>
         </w:rPr>
-        <w:lastRenderedPageBreak/>
         <w:t xml:space="preserve">For example, the service modification </w:t>
       </w:r>
       <w:r>
@@ -12855,7 +12982,7 @@
           <w:lang w:eastAsia="zh-CN"/>
         </w:rPr>
       </w:pPr>
-      <w:bookmarkStart w:id="59" w:name="_Toc528059356"/>
+      <w:bookmarkStart w:id="76" w:name="_Toc528059356"/>
       <w:r>
         <w:rPr>
           <w:rFonts w:eastAsiaTheme="minorEastAsia"/>
@@ -12870,7 +12997,7 @@
         </w:rPr>
         <w:t>otification</w:t>
       </w:r>
-      <w:bookmarkEnd w:id="59"/>
+      <w:bookmarkEnd w:id="76"/>
     </w:p>
     <w:p>
       <w:pPr>
@@ -13105,7 +13232,7 @@
           <w:lang w:eastAsia="zh-CN"/>
         </w:rPr>
       </w:pPr>
-      <w:bookmarkStart w:id="60" w:name="_Toc528059357"/>
+      <w:bookmarkStart w:id="77" w:name="_Toc528059357"/>
       <w:r>
         <w:rPr>
           <w:rFonts w:eastAsiaTheme="minorEastAsia"/>
@@ -13113,7 +13240,7 @@
         </w:rPr>
         <w:t>Path Computation with Constraint</w:t>
       </w:r>
-      <w:bookmarkEnd w:id="60"/>
+      <w:bookmarkEnd w:id="77"/>
     </w:p>
     <w:p>
       <w:pPr>
@@ -13263,6 +13390,7 @@
           <w:rFonts w:eastAsiaTheme="minorEastAsia"/>
           <w:lang w:eastAsia="zh-CN"/>
         </w:rPr>
+        <w:lastRenderedPageBreak/>
         <w:t>R</w:t>
       </w:r>
       <w:r>
@@ -13339,7 +13467,6 @@
           <w:rFonts w:eastAsiaTheme="minorEastAsia"/>
           <w:lang w:eastAsia="zh-CN"/>
         </w:rPr>
-        <w:lastRenderedPageBreak/>
         <w:t>R</w:t>
       </w:r>
       <w:r>
@@ -13460,11 +13587,11 @@
       <w:pPr>
         <w:pStyle w:val="Heading1"/>
       </w:pPr>
-      <w:bookmarkStart w:id="61" w:name="_Toc528059358"/>
+      <w:bookmarkStart w:id="78" w:name="_Toc528059358"/>
       <w:r>
         <w:t>YANG Model Analysis</w:t>
       </w:r>
-      <w:bookmarkEnd w:id="61"/>
+      <w:bookmarkEnd w:id="78"/>
     </w:p>
     <w:p>
       <w:r>
@@ -13601,20 +13728,20 @@
       <w:pPr>
         <w:pStyle w:val="Heading2"/>
       </w:pPr>
-      <w:bookmarkStart w:id="62" w:name="_Ref500417451"/>
-      <w:bookmarkStart w:id="63" w:name="_Ref500418942"/>
-      <w:bookmarkStart w:id="64" w:name="_Ref500430602"/>
-      <w:bookmarkStart w:id="65" w:name="_Toc528059359"/>
+      <w:bookmarkStart w:id="79" w:name="_Ref500417451"/>
+      <w:bookmarkStart w:id="80" w:name="_Ref500418942"/>
+      <w:bookmarkStart w:id="81" w:name="_Ref500430602"/>
+      <w:bookmarkStart w:id="82" w:name="_Toc528059359"/>
       <w:r>
         <w:t>YANG Models for Topology Abstraction</w:t>
       </w:r>
-      <w:bookmarkEnd w:id="62"/>
-      <w:bookmarkEnd w:id="63"/>
-      <w:bookmarkEnd w:id="64"/>
-      <w:bookmarkEnd w:id="65"/>
-    </w:p>
-    <w:p>
-      <w:bookmarkStart w:id="66" w:name="_Ref500418984"/>
+      <w:bookmarkEnd w:id="79"/>
+      <w:bookmarkEnd w:id="80"/>
+      <w:bookmarkEnd w:id="81"/>
+      <w:bookmarkEnd w:id="82"/>
+    </w:p>
+    <w:p>
+      <w:bookmarkStart w:id="83" w:name="_Ref500418984"/>
       <w:r>
         <w:t xml:space="preserve">Each PNC reports its respective </w:t>
       </w:r>
@@ -13650,8 +13777,8 @@
       <w:pPr>
         <w:pStyle w:val="Heading3"/>
       </w:pPr>
-      <w:bookmarkStart w:id="67" w:name="_Ref500432575"/>
-      <w:bookmarkStart w:id="68" w:name="_Toc528059360"/>
+      <w:bookmarkStart w:id="84" w:name="_Ref500432575"/>
+      <w:bookmarkStart w:id="85" w:name="_Toc528059360"/>
       <w:r>
         <w:lastRenderedPageBreak/>
         <w:t xml:space="preserve">Domain 1 </w:t>
@@ -13665,8 +13792,8 @@
       <w:r>
         <w:t>Topology Abstraction</w:t>
       </w:r>
-      <w:bookmarkEnd w:id="67"/>
-      <w:bookmarkEnd w:id="68"/>
+      <w:bookmarkEnd w:id="84"/>
+      <w:bookmarkEnd w:id="85"/>
     </w:p>
     <w:p>
       <w:pPr>
@@ -14187,7 +14314,7 @@
       <w:pPr>
         <w:pStyle w:val="Caption"/>
       </w:pPr>
-      <w:bookmarkStart w:id="69" w:name="_Ref508189687"/>
+      <w:bookmarkStart w:id="86" w:name="_Ref508189687"/>
       <w:r>
         <w:t xml:space="preserve">- </w:t>
       </w:r>
@@ -14200,7 +14327,7 @@
       <w:r>
         <w:t>Topology)</w:t>
       </w:r>
-      <w:bookmarkEnd w:id="69"/>
+      <w:bookmarkEnd w:id="86"/>
     </w:p>
     <w:p>
       <w:pPr>
@@ -14723,6 +14850,13 @@
     <w:p>
       <w:pPr>
         <w:pStyle w:val="RFCFigure"/>
+        <w:rPr>
+          <w:rPrChange w:id="87" w:author="Italo Busi" w:date="2018-10-23T17:11:00Z">
+            <w:rPr>
+              <w:lang w:val="it-IT"/>
+            </w:rPr>
+          </w:rPrChange>
+        </w:rPr>
       </w:pPr>
       <w:r>
         <w:rPr>
@@ -14731,30 +14865,79 @@
         <w:t xml:space="preserve">               </w:t>
       </w:r>
       <w:r>
+        <w:rPr>
+          <w:rPrChange w:id="88" w:author="Italo Busi" w:date="2018-10-23T17:11:00Z">
+            <w:rPr>
+              <w:lang w:val="it-IT"/>
+            </w:rPr>
+          </w:rPrChange>
+        </w:rPr>
         <w:t xml:space="preserve">:        +----+ </w:t>
       </w:r>
       <w:proofErr w:type="gramStart"/>
       <w:r>
+        <w:rPr>
+          <w:rPrChange w:id="89" w:author="Italo Busi" w:date="2018-10-23T17:11:00Z">
+            <w:rPr>
+              <w:lang w:val="it-IT"/>
+            </w:rPr>
+          </w:rPrChange>
+        </w:rPr>
         <w:t>Metro  \</w:t>
       </w:r>
       <w:proofErr w:type="gramEnd"/>
       <w:r>
+        <w:rPr>
+          <w:rPrChange w:id="90" w:author="Italo Busi" w:date="2018-10-23T17:11:00Z">
+            <w:rPr>
+              <w:lang w:val="it-IT"/>
+            </w:rPr>
+          </w:rPrChange>
+        </w:rPr>
         <w:t xml:space="preserve">  |S8-2  :</w:t>
       </w:r>
     </w:p>
     <w:p>
       <w:pPr>
         <w:pStyle w:val="RFCFigure"/>
-      </w:pPr>
-      <w:r>
+        <w:rPr>
+          <w:rPrChange w:id="91" w:author="Italo Busi" w:date="2018-10-23T17:11:00Z">
+            <w:rPr>
+              <w:lang w:val="it-IT"/>
+            </w:rPr>
+          </w:rPrChange>
+        </w:rPr>
+      </w:pPr>
+      <w:r>
+        <w:rPr>
+          <w:rPrChange w:id="92" w:author="Italo Busi" w:date="2018-10-23T17:11:00Z">
+            <w:rPr>
+              <w:lang w:val="it-IT"/>
+            </w:rPr>
+          </w:rPrChange>
+        </w:rPr>
         <w:t xml:space="preserve">       (R2)- - </w:t>
       </w:r>
       <w:proofErr w:type="gramStart"/>
       <w:r>
+        <w:rPr>
+          <w:rPrChange w:id="93" w:author="Italo Busi" w:date="2018-10-23T17:11:00Z">
+            <w:rPr>
+              <w:lang w:val="it-IT"/>
+            </w:rPr>
+          </w:rPrChange>
+        </w:rPr>
         <w:t>------  2</w:t>
       </w:r>
       <w:proofErr w:type="gramEnd"/>
       <w:r>
+        <w:rPr>
+          <w:rPrChange w:id="94" w:author="Italo Busi" w:date="2018-10-23T17:11:00Z">
+            <w:rPr>
+              <w:lang w:val="it-IT"/>
+            </w:rPr>
+          </w:rPrChange>
+        </w:rPr>
         <w:t>/ E  \3 Main   \ |      :</w:t>
       </w:r>
     </w:p>
@@ -14766,6 +14949,13 @@
         </w:rPr>
       </w:pPr>
       <w:r>
+        <w:rPr>
+          <w:rPrChange w:id="95" w:author="Italo Busi" w:date="2018-10-23T17:11:00Z">
+            <w:rPr>
+              <w:lang w:val="it-IT"/>
+            </w:rPr>
+          </w:rPrChange>
+        </w:rPr>
         <w:t xml:space="preserve">               </w:t>
       </w:r>
       <w:proofErr w:type="gramStart"/>
@@ -15276,7 +15466,7 @@
       <w:pPr>
         <w:pStyle w:val="Heading3"/>
       </w:pPr>
-      <w:bookmarkStart w:id="70" w:name="_Toc528059361"/>
+      <w:bookmarkStart w:id="96" w:name="_Toc528059361"/>
       <w:r>
         <w:t xml:space="preserve">Domain 2 </w:t>
       </w:r>
@@ -15286,7 +15476,7 @@
       <w:r>
         <w:t>Topology Abstraction</w:t>
       </w:r>
-      <w:bookmarkEnd w:id="70"/>
+      <w:bookmarkEnd w:id="96"/>
     </w:p>
     <w:p>
       <w:r>
@@ -15378,7 +15568,7 @@
       <w:pPr>
         <w:pStyle w:val="Heading3"/>
       </w:pPr>
-      <w:bookmarkStart w:id="71" w:name="_Toc528059362"/>
+      <w:bookmarkStart w:id="97" w:name="_Toc528059362"/>
       <w:r>
         <w:t xml:space="preserve">Domain 3 </w:t>
       </w:r>
@@ -15388,7 +15578,7 @@
       <w:r>
         <w:t>Topology Abstraction</w:t>
       </w:r>
-      <w:bookmarkEnd w:id="71"/>
+      <w:bookmarkEnd w:id="97"/>
     </w:p>
     <w:p>
       <w:r>
@@ -15469,13 +15659,13 @@
       <w:pPr>
         <w:pStyle w:val="Heading3"/>
       </w:pPr>
-      <w:bookmarkStart w:id="72" w:name="_Ref500429624"/>
-      <w:bookmarkStart w:id="73" w:name="_Toc528059363"/>
+      <w:bookmarkStart w:id="98" w:name="_Ref500429624"/>
+      <w:bookmarkStart w:id="99" w:name="_Toc528059363"/>
       <w:r>
         <w:t>Multi-domain Topology Stitching</w:t>
       </w:r>
-      <w:bookmarkEnd w:id="72"/>
-      <w:bookmarkEnd w:id="73"/>
+      <w:bookmarkEnd w:id="98"/>
+      <w:bookmarkEnd w:id="99"/>
     </w:p>
     <w:p>
       <w:pPr>
@@ -15592,13 +15782,18 @@
         <w:t xml:space="preserve"> of </w:t>
       </w:r>
       <w:r>
-        <w:t>[ACTN-</w:t>
-      </w:r>
-      <w:proofErr w:type="spellStart"/>
-      <w:r>
-        <w:t>Fwk</w:t>
-      </w:r>
-      <w:proofErr w:type="spellEnd"/>
+        <w:t>[</w:t>
+      </w:r>
+      <w:ins w:id="100" w:author="Italo Busi" w:date="2018-10-23T17:30:00Z">
+        <w:r>
+          <w:t>RFC8453</w:t>
+        </w:r>
+      </w:ins>
+      <w:del w:id="101" w:author="Italo Busi" w:date="2018-10-23T17:25:00Z">
+        <w:r>
+          <w:delText>ACTN-Fwk</w:delText>
+        </w:r>
+      </w:del>
       <w:r>
         <w:t>]</w:t>
       </w:r>
@@ -15632,7 +15827,32 @@
           <w:rFonts w:eastAsiaTheme="minorEastAsia"/>
           <w:lang w:eastAsia="zh-CN"/>
         </w:rPr>
-        <w:t xml:space="preserve"> level of abstraction), while the inter-domain link information MUST be complete and fully configured by the MDSC. </w:t>
+        <w:t xml:space="preserve"> level of abstraction), while the inter-domain link information </w:t>
+      </w:r>
+      <w:del w:id="102" w:author="Italo Busi" w:date="2018-10-23T17:14:00Z">
+        <w:r>
+          <w:rPr>
+            <w:rFonts w:eastAsiaTheme="minorEastAsia"/>
+            <w:lang w:eastAsia="zh-CN"/>
+          </w:rPr>
+          <w:delText xml:space="preserve">MUST </w:delText>
+        </w:r>
+      </w:del>
+      <w:ins w:id="103" w:author="Italo Busi" w:date="2018-10-23T17:14:00Z">
+        <w:r>
+          <w:rPr>
+            <w:rFonts w:eastAsiaTheme="minorEastAsia"/>
+            <w:lang w:eastAsia="zh-CN"/>
+          </w:rPr>
+          <w:t xml:space="preserve">must </w:t>
+        </w:r>
+      </w:ins>
+      <w:r>
+        <w:rPr>
+          <w:rFonts w:eastAsiaTheme="minorEastAsia"/>
+          <w:lang w:eastAsia="zh-CN"/>
+        </w:rPr>
+        <w:t xml:space="preserve">be complete and fully configured by the MDSC. </w:t>
       </w:r>
     </w:p>
     <w:p>
@@ -15780,15 +16000,33 @@
           <w:rFonts w:eastAsiaTheme="minorEastAsia"/>
           <w:lang w:eastAsia="zh-CN"/>
         </w:rPr>
-        <w:t xml:space="preserve">In case of co-existence within the same network of multiple sources for the plug-id (e.g., central authority and automatic discovery or </w:t>
-      </w:r>
+        <w:t xml:space="preserve">In case of co-existence within the same network of multiple sources for the plug-id (e.g., central authority and automatic discovery or even different automatic discovery mechanisms), it is </w:t>
+      </w:r>
+      <w:del w:id="104" w:author="Italo Busi" w:date="2018-10-23T17:16:00Z">
+        <w:r>
+          <w:rPr>
+            <w:rFonts w:eastAsiaTheme="minorEastAsia"/>
+            <w:lang w:eastAsia="zh-CN"/>
+          </w:rPr>
+          <w:delText xml:space="preserve">RECOMMENDED </w:delText>
+        </w:r>
+      </w:del>
+      <w:ins w:id="105" w:author="Italo Busi" w:date="2018-10-23T17:16:00Z">
+        <w:r>
+          <w:rPr>
+            <w:rFonts w:eastAsiaTheme="minorEastAsia"/>
+            <w:lang w:eastAsia="zh-CN"/>
+          </w:rPr>
+          <w:lastRenderedPageBreak/>
+          <w:t xml:space="preserve">needed </w:t>
+        </w:r>
+      </w:ins>
       <w:r>
         <w:rPr>
           <w:rFonts w:eastAsiaTheme="minorEastAsia"/>
           <w:lang w:eastAsia="zh-CN"/>
         </w:rPr>
-        <w:lastRenderedPageBreak/>
-        <w:t>even different automatic discovery mechanisms), it is RECOMMENDED that the plug-id namespace is partitioned to avoid that different sources assign the same plug-id value to different inter-domain link. The encoding of the plug-id namespace within the plug-id value is implementation specific but needs to be consistent across all the PNCs.</w:t>
+        <w:t>that the plug-id namespace is partitioned to avoid that different sources assign the same plug-id value to different inter-domain link. The encoding of the plug-id namespace within the plug-id value is implementation specific but needs to be consistent across all the PNCs.</w:t>
       </w:r>
     </w:p>
     <w:p>
@@ -16611,16 +16849,16 @@
           <w:lang w:eastAsia="zh-CN"/>
         </w:rPr>
       </w:pPr>
-      <w:bookmarkStart w:id="74" w:name="_Ref500432532"/>
-      <w:bookmarkStart w:id="75" w:name="_Toc528059364"/>
+      <w:bookmarkStart w:id="106" w:name="_Ref500432532"/>
+      <w:bookmarkStart w:id="107" w:name="_Toc528059364"/>
       <w:r>
         <w:rPr>
           <w:lang w:eastAsia="zh-CN"/>
         </w:rPr>
         <w:t>Access Links</w:t>
       </w:r>
-      <w:bookmarkEnd w:id="74"/>
-      <w:bookmarkEnd w:id="75"/>
+      <w:bookmarkEnd w:id="106"/>
+      <w:bookmarkEnd w:id="107"/>
     </w:p>
     <w:p>
       <w:r>
@@ -16667,14 +16905,14 @@
         <w:rPr>
           <w:highlight w:val="yellow"/>
         </w:rPr>
-        <w:t xml:space="preserve">The modeling of the access link in case of non-ODU access technology has also an impact on the need to model ODU TTPs and layer </w:t>
+        <w:t xml:space="preserve">The modeling of the access link in case of non-ODU access technology has also an impact on the need to model ODU TTPs and layer transition </w:t>
       </w:r>
       <w:r>
         <w:rPr>
           <w:highlight w:val="yellow"/>
         </w:rPr>
         <w:lastRenderedPageBreak/>
-        <w:t xml:space="preserve">transition capabilities on the edge nodes (e.g., nodes S2, S3, S6 and S8 in </w:t>
+        <w:t xml:space="preserve">capabilities on the edge nodes (e.g., nodes S2, S3, S6 and S8 in </w:t>
       </w:r>
       <w:r>
         <w:fldChar w:fldCharType="begin"/>
@@ -17106,15 +17344,15 @@
       <w:pPr>
         <w:pStyle w:val="Heading2"/>
       </w:pPr>
-      <w:bookmarkStart w:id="76" w:name="_Ref517947725"/>
-      <w:bookmarkStart w:id="77" w:name="_Toc528059365"/>
+      <w:bookmarkStart w:id="108" w:name="_Ref517947725"/>
+      <w:bookmarkStart w:id="109" w:name="_Toc528059365"/>
       <w:r>
         <w:lastRenderedPageBreak/>
         <w:t>YANG Models for Service Configuration</w:t>
       </w:r>
-      <w:bookmarkEnd w:id="66"/>
-      <w:bookmarkEnd w:id="76"/>
-      <w:bookmarkEnd w:id="77"/>
+      <w:bookmarkEnd w:id="83"/>
+      <w:bookmarkEnd w:id="108"/>
+      <w:bookmarkEnd w:id="109"/>
     </w:p>
     <w:p>
       <w:pPr>
@@ -18020,7 +18258,7 @@
       <w:pPr>
         <w:pStyle w:val="Caption"/>
       </w:pPr>
-      <w:bookmarkStart w:id="78" w:name="_Ref496875891"/>
+      <w:bookmarkStart w:id="110" w:name="_Ref496875891"/>
       <w:r>
         <w:t xml:space="preserve">- </w:t>
       </w:r>
@@ -18036,7 +18274,7 @@
       <w:r>
         <w:t xml:space="preserve"> Setup</w:t>
       </w:r>
-      <w:bookmarkEnd w:id="78"/>
+      <w:bookmarkEnd w:id="110"/>
     </w:p>
     <w:p>
       <w:r>
@@ -18454,13 +18692,13 @@
       <w:pPr>
         <w:pStyle w:val="Heading3"/>
       </w:pPr>
-      <w:bookmarkStart w:id="79" w:name="_Ref500433995"/>
-      <w:bookmarkStart w:id="80" w:name="_Toc528059366"/>
+      <w:bookmarkStart w:id="111" w:name="_Ref500433995"/>
+      <w:bookmarkStart w:id="112" w:name="_Toc528059366"/>
       <w:r>
         <w:t>ODU Transit Service</w:t>
       </w:r>
-      <w:bookmarkEnd w:id="79"/>
-      <w:bookmarkEnd w:id="80"/>
+      <w:bookmarkEnd w:id="111"/>
+      <w:bookmarkEnd w:id="112"/>
     </w:p>
     <w:p>
       <w:r>
@@ -18514,11 +18752,11 @@
         <w:t>each PNC exposes, at its MPI, one TE Link (called "ODU Link") for each of these physical access link</w:t>
       </w:r>
       <w:r>
-        <w:t xml:space="preserve">. These links are reported, together with any other ODU internal or inter-domain link, </w:t>
+        <w:t xml:space="preserve">. These links are </w:t>
       </w:r>
       <w:r>
         <w:lastRenderedPageBreak/>
-        <w:t>within the OTN abstract topology exposed by each PNC, at its own MPI</w:t>
+        <w:t>reported, together with any other ODU internal or inter-domain link, within the OTN abstract topology exposed by each PNC, at its own MPI</w:t>
       </w:r>
       <w:r>
         <w:t>.</w:t>
@@ -18952,14 +19190,14 @@
         <w:t xml:space="preserve">inter-domain </w:t>
       </w:r>
       <w:r>
-        <w:t xml:space="preserve">links) needs to take into account the timeslots available on physical nodes </w:t>
-      </w:r>
-      <w:r>
-        <w:t xml:space="preserve">belonging to different PNC domains </w:t>
+        <w:t xml:space="preserve">links) needs to take into account the timeslots </w:t>
       </w:r>
       <w:r>
         <w:lastRenderedPageBreak/>
-        <w:t>(e.g., on node S2 within PNC1 domain and on node S31 within PNC3 domain</w:t>
+        <w:t xml:space="preserve">available on physical nodes </w:t>
+      </w:r>
+      <w:r>
+        <w:t>belonging to different PNC domains (e.g., on node S2 within PNC1 domain and on node S31 within PNC3 domain</w:t>
       </w:r>
       <w:r>
         <w:t>).</w:t>
@@ -19215,11 +19453,11 @@
       <w:pPr>
         <w:pStyle w:val="Heading4"/>
       </w:pPr>
-      <w:bookmarkStart w:id="81" w:name="_Toc528059367"/>
+      <w:bookmarkStart w:id="113" w:name="_Toc528059367"/>
       <w:r>
         <w:t>Single Domain Example</w:t>
       </w:r>
-      <w:bookmarkEnd w:id="81"/>
+      <w:bookmarkEnd w:id="113"/>
     </w:p>
     <w:p>
       <w:r>
@@ -19626,28 +19864,28 @@
         </w:tabs>
         <w:ind w:left="1152" w:hanging="360"/>
       </w:pPr>
-      <w:bookmarkStart w:id="82" w:name="_Ref484844225"/>
+      <w:bookmarkStart w:id="114" w:name="_Ref484844225"/>
       <w:r>
         <w:t xml:space="preserve">- </w:t>
       </w:r>
       <w:r>
         <w:t>ODU2 Transit Tunnel</w:t>
       </w:r>
-      <w:bookmarkEnd w:id="82"/>
+      <w:bookmarkEnd w:id="114"/>
     </w:p>
     <w:p>
       <w:pPr>
         <w:pStyle w:val="Heading3"/>
       </w:pPr>
-      <w:bookmarkStart w:id="83" w:name="_Ref500432805"/>
-      <w:bookmarkStart w:id="84" w:name="_Ref500433287"/>
-      <w:bookmarkStart w:id="85" w:name="_Toc528059368"/>
+      <w:bookmarkStart w:id="115" w:name="_Ref500432805"/>
+      <w:bookmarkStart w:id="116" w:name="_Ref500433287"/>
+      <w:bookmarkStart w:id="117" w:name="_Toc528059368"/>
       <w:r>
         <w:t>EPL over ODU Service</w:t>
       </w:r>
-      <w:bookmarkEnd w:id="83"/>
-      <w:bookmarkEnd w:id="84"/>
-      <w:bookmarkEnd w:id="85"/>
+      <w:bookmarkEnd w:id="115"/>
+      <w:bookmarkEnd w:id="116"/>
+      <w:bookmarkEnd w:id="117"/>
       <w:r>
         <w:t xml:space="preserve"> </w:t>
       </w:r>
@@ -20436,11 +20674,11 @@
       <w:pPr>
         <w:pStyle w:val="Heading3"/>
       </w:pPr>
-      <w:bookmarkStart w:id="86" w:name="_Toc528059369"/>
+      <w:bookmarkStart w:id="118" w:name="_Toc528059369"/>
       <w:r>
         <w:t>Other OTN Client Services</w:t>
       </w:r>
-      <w:bookmarkEnd w:id="86"/>
+      <w:bookmarkEnd w:id="118"/>
       <w:r>
         <w:t xml:space="preserve"> </w:t>
       </w:r>
@@ -20789,11 +21027,11 @@
       <w:pPr>
         <w:pStyle w:val="Heading3"/>
       </w:pPr>
-      <w:bookmarkStart w:id="87" w:name="_Toc528059370"/>
+      <w:bookmarkStart w:id="119" w:name="_Toc528059370"/>
       <w:r>
         <w:t>EVPL over ODU Service</w:t>
       </w:r>
-      <w:bookmarkEnd w:id="87"/>
+      <w:bookmarkEnd w:id="119"/>
       <w:r>
         <w:t xml:space="preserve"> </w:t>
       </w:r>
@@ -21209,8 +21447,8 @@
       <w:pPr>
         <w:pStyle w:val="Heading2"/>
       </w:pPr>
-      <w:bookmarkStart w:id="88" w:name="_Ref500419166"/>
-      <w:bookmarkStart w:id="89" w:name="_Toc528059371"/>
+      <w:bookmarkStart w:id="120" w:name="_Ref500419166"/>
+      <w:bookmarkStart w:id="121" w:name="_Toc528059371"/>
       <w:r>
         <w:t>YANG Mode</w:t>
       </w:r>
@@ -21220,22 +21458,22 @@
       <w:r>
         <w:t>s for Protection Configuration</w:t>
       </w:r>
-      <w:bookmarkEnd w:id="88"/>
-      <w:bookmarkEnd w:id="89"/>
+      <w:bookmarkEnd w:id="120"/>
+      <w:bookmarkEnd w:id="121"/>
     </w:p>
     <w:p>
       <w:pPr>
         <w:pStyle w:val="Heading3"/>
       </w:pPr>
-      <w:bookmarkStart w:id="90" w:name="_Toc490054152"/>
-      <w:bookmarkStart w:id="91" w:name="_Toc497144543"/>
-      <w:bookmarkStart w:id="92" w:name="_Toc528059372"/>
+      <w:bookmarkStart w:id="122" w:name="_Toc490054152"/>
+      <w:bookmarkStart w:id="123" w:name="_Toc497144543"/>
+      <w:bookmarkStart w:id="124" w:name="_Toc528059372"/>
       <w:r>
         <w:t>Linear Protection (end-to-end)</w:t>
       </w:r>
-      <w:bookmarkEnd w:id="90"/>
-      <w:bookmarkEnd w:id="91"/>
-      <w:bookmarkEnd w:id="92"/>
+      <w:bookmarkEnd w:id="122"/>
+      <w:bookmarkEnd w:id="123"/>
+      <w:bookmarkEnd w:id="124"/>
     </w:p>
     <w:p>
       <w:r>
@@ -21249,15 +21487,15 @@
       <w:pPr>
         <w:pStyle w:val="Heading3"/>
       </w:pPr>
-      <w:bookmarkStart w:id="93" w:name="_Toc490054153"/>
-      <w:bookmarkStart w:id="94" w:name="_Toc497144544"/>
-      <w:bookmarkStart w:id="95" w:name="_Toc528059373"/>
+      <w:bookmarkStart w:id="125" w:name="_Toc490054153"/>
+      <w:bookmarkStart w:id="126" w:name="_Toc497144544"/>
+      <w:bookmarkStart w:id="127" w:name="_Toc528059373"/>
       <w:r>
         <w:t>Segmented Protection</w:t>
       </w:r>
-      <w:bookmarkEnd w:id="93"/>
-      <w:bookmarkEnd w:id="94"/>
-      <w:bookmarkEnd w:id="95"/>
+      <w:bookmarkEnd w:id="125"/>
+      <w:bookmarkEnd w:id="126"/>
+      <w:bookmarkEnd w:id="127"/>
     </w:p>
     <w:p>
       <w:r>
@@ -21271,12 +21509,12 @@
       <w:pPr>
         <w:pStyle w:val="Heading1"/>
       </w:pPr>
-      <w:bookmarkStart w:id="96" w:name="_Toc528059374"/>
+      <w:bookmarkStart w:id="128" w:name="_Toc528059374"/>
       <w:r>
         <w:lastRenderedPageBreak/>
         <w:t>Security Considerations</w:t>
       </w:r>
-      <w:bookmarkEnd w:id="96"/>
+      <w:bookmarkEnd w:id="128"/>
     </w:p>
     <w:p>
       <w:r>
@@ -21338,11 +21576,11 @@
       <w:pPr>
         <w:pStyle w:val="Heading1"/>
       </w:pPr>
-      <w:bookmarkStart w:id="97" w:name="_Toc528059375"/>
+      <w:bookmarkStart w:id="129" w:name="_Toc528059375"/>
       <w:r>
         <w:t>IANA Considerations</w:t>
       </w:r>
-      <w:bookmarkEnd w:id="97"/>
+      <w:bookmarkEnd w:id="129"/>
     </w:p>
     <w:p>
       <w:pPr>
@@ -21361,21 +21599,21 @@
       <w:pPr>
         <w:pStyle w:val="Heading1"/>
       </w:pPr>
-      <w:bookmarkStart w:id="98" w:name="_Toc528059376"/>
+      <w:bookmarkStart w:id="130" w:name="_Toc528059376"/>
       <w:r>
         <w:t>References</w:t>
       </w:r>
-      <w:bookmarkEnd w:id="98"/>
+      <w:bookmarkEnd w:id="130"/>
     </w:p>
     <w:p>
       <w:pPr>
         <w:pStyle w:val="Heading2"/>
       </w:pPr>
-      <w:bookmarkStart w:id="99" w:name="_Toc528059377"/>
+      <w:bookmarkStart w:id="131" w:name="_Toc528059377"/>
       <w:r>
         <w:t>Normative References</w:t>
       </w:r>
-      <w:bookmarkEnd w:id="99"/>
+      <w:bookmarkEnd w:id="131"/>
     </w:p>
     <w:p>
       <w:pPr>
@@ -21425,23 +21663,64 @@
         <w:pStyle w:val="RFCReferencesBookmark"/>
       </w:pPr>
       <w:r>
-        <w:t>[ACTN-Frame] Ceccarelli, D., Lee, Y. et al., "Framework for Abstraction and Control of Transport Networks", draft-</w:t>
-      </w:r>
-      <w:proofErr w:type="spellStart"/>
-      <w:r>
-        <w:t>ietf</w:t>
-      </w:r>
-      <w:proofErr w:type="spellEnd"/>
-      <w:r>
-        <w:t>-teas-</w:t>
-      </w:r>
-      <w:proofErr w:type="spellStart"/>
-      <w:r>
-        <w:t>actn</w:t>
-      </w:r>
-      <w:proofErr w:type="spellEnd"/>
-      <w:r>
-        <w:t>-framework, work in progress.</w:t>
+        <w:t>[</w:t>
+      </w:r>
+      <w:ins w:id="132" w:author="Italo Busi" w:date="2018-10-23T17:30:00Z">
+        <w:r>
+          <w:t>RFC8453</w:t>
+        </w:r>
+      </w:ins>
+      <w:del w:id="133" w:author="Italo Busi" w:date="2018-10-23T17:30:00Z">
+        <w:r>
+          <w:delText>ACTN-Frame</w:delText>
+        </w:r>
+      </w:del>
+      <w:r>
+        <w:t>] Ceccarelli, D., Lee, Y. et al., "</w:t>
+      </w:r>
+      <w:ins w:id="134" w:author="Italo Busi" w:date="2018-10-23T17:31:00Z">
+        <w:r>
+          <w:t>Framework for Abstraction and Control of TE Networks (ACTN)</w:t>
+        </w:r>
+      </w:ins>
+      <w:del w:id="135" w:author="Italo Busi" w:date="2018-10-23T17:31:00Z">
+        <w:r>
+          <w:delText>Framework for Abstraction and Control of Transport Networks</w:delText>
+        </w:r>
+      </w:del>
+      <w:r>
+        <w:t xml:space="preserve">", </w:t>
+      </w:r>
+      <w:del w:id="136" w:author="Italo Busi" w:date="2018-10-23T17:31:00Z">
+        <w:r>
+          <w:delText>draft-ietf-teas-actn-framework</w:delText>
+        </w:r>
+      </w:del>
+      <w:ins w:id="137" w:author="Italo Busi" w:date="2018-10-23T17:31:00Z">
+        <w:r>
+          <w:t>RFC8453</w:t>
+        </w:r>
+      </w:ins>
+      <w:r>
+        <w:t xml:space="preserve">, </w:t>
+      </w:r>
+      <w:ins w:id="138" w:author="Italo Busi" w:date="2018-10-23T17:31:00Z">
+        <w:r>
+          <w:rPr>
+            <w:lang w:val="en"/>
+          </w:rPr>
+          <w:t>August 2018</w:t>
+        </w:r>
+      </w:ins>
+      <w:bookmarkStart w:id="139" w:name="_GoBack"/>
+      <w:bookmarkEnd w:id="139"/>
+      <w:del w:id="140" w:author="Italo Busi" w:date="2018-10-23T17:31:00Z">
+        <w:r>
+          <w:delText>work in progress</w:delText>
+        </w:r>
+      </w:del>
+      <w:r>
+        <w:t>.</w:t>
       </w:r>
     </w:p>
     <w:p>
@@ -21695,9 +21974,16 @@
         <w:t>", draft-</w:t>
       </w:r>
       <w:proofErr w:type="spellStart"/>
-      <w:r>
-        <w:t>busibel</w:t>
-      </w:r>
+      <w:del w:id="141" w:author="Italo Busi" w:date="2018-10-23T17:12:00Z">
+        <w:r>
+          <w:delText>busibel</w:delText>
+        </w:r>
+      </w:del>
+      <w:ins w:id="142" w:author="Italo Busi" w:date="2018-10-23T17:12:00Z">
+        <w:r>
+          <w:t>ietf</w:t>
+        </w:r>
+      </w:ins>
       <w:proofErr w:type="spellEnd"/>
       <w:r>
         <w:t>-teas-yang-path-computation, work in progress.</w:t>
@@ -21805,11 +22091,11 @@
       <w:pPr>
         <w:pStyle w:val="Heading2"/>
       </w:pPr>
-      <w:bookmarkStart w:id="100" w:name="_Toc528059378"/>
+      <w:bookmarkStart w:id="143" w:name="_Toc528059378"/>
       <w:r>
         <w:t>Informative References</w:t>
       </w:r>
-      <w:bookmarkEnd w:id="100"/>
+      <w:bookmarkEnd w:id="143"/>
     </w:p>
     <w:p>
       <w:pPr>
@@ -21871,6 +22157,149 @@
     <w:p>
       <w:pPr>
         <w:pStyle w:val="RFCReferencesBookmark"/>
+        <w:rPr>
+          <w:ins w:id="144" w:author="Italo Busi" w:date="2018-10-23T17:18:00Z"/>
+          <w:lang w:val="it-IT"/>
+          <w:rPrChange w:id="145" w:author="Italo Busi" w:date="2018-10-23T17:20:00Z">
+            <w:rPr>
+              <w:ins w:id="146" w:author="Italo Busi" w:date="2018-10-23T17:18:00Z"/>
+            </w:rPr>
+          </w:rPrChange>
+        </w:rPr>
+        <w:pPrChange w:id="147" w:author="Italo Busi" w:date="2018-10-23T17:20:00Z">
+          <w:pPr>
+            <w:pStyle w:val="RFCReferencesBookmark"/>
+          </w:pPr>
+        </w:pPrChange>
+      </w:pPr>
+      <w:ins w:id="148" w:author="Italo Busi" w:date="2018-10-23T17:18:00Z">
+        <w:r>
+          <w:rPr>
+            <w:lang w:val="it-IT"/>
+            <w:rPrChange w:id="149" w:author="Italo Busi" w:date="2018-10-23T17:20:00Z">
+              <w:rPr/>
+            </w:rPrChange>
+          </w:rPr>
+          <w:t xml:space="preserve">[RFC8040] </w:t>
+        </w:r>
+      </w:ins>
+      <w:ins w:id="150" w:author="Italo Busi" w:date="2018-10-23T17:19:00Z">
+        <w:r>
+          <w:rPr>
+            <w:lang w:val="it-IT"/>
+            <w:rPrChange w:id="151" w:author="Italo Busi" w:date="2018-10-23T17:20:00Z">
+              <w:rPr/>
+            </w:rPrChange>
+          </w:rPr>
+          <w:t>Bierman</w:t>
+        </w:r>
+      </w:ins>
+      <w:ins w:id="152" w:author="Italo Busi" w:date="2018-10-23T17:18:00Z">
+        <w:r>
+          <w:rPr>
+            <w:lang w:val="it-IT"/>
+            <w:rPrChange w:id="153" w:author="Italo Busi" w:date="2018-10-23T17:20:00Z">
+              <w:rPr/>
+            </w:rPrChange>
+          </w:rPr>
+          <w:t xml:space="preserve">, </w:t>
+        </w:r>
+      </w:ins>
+      <w:ins w:id="154" w:author="Italo Busi" w:date="2018-10-23T17:19:00Z">
+        <w:r>
+          <w:rPr>
+            <w:lang w:val="it-IT"/>
+            <w:rPrChange w:id="155" w:author="Italo Busi" w:date="2018-10-23T17:20:00Z">
+              <w:rPr/>
+            </w:rPrChange>
+          </w:rPr>
+          <w:t>A</w:t>
+        </w:r>
+      </w:ins>
+      <w:ins w:id="156" w:author="Italo Busi" w:date="2018-10-23T17:18:00Z">
+        <w:r>
+          <w:rPr>
+            <w:lang w:val="it-IT"/>
+            <w:rPrChange w:id="157" w:author="Italo Busi" w:date="2018-10-23T17:20:00Z">
+              <w:rPr/>
+            </w:rPrChange>
+          </w:rPr>
+          <w:t>. et al., "</w:t>
+        </w:r>
+      </w:ins>
+      <w:ins w:id="158" w:author="Italo Busi" w:date="2018-10-23T17:19:00Z">
+        <w:r>
+          <w:rPr>
+            <w:lang w:val="it-IT"/>
+            <w:rPrChange w:id="159" w:author="Italo Busi" w:date="2018-10-23T17:20:00Z">
+              <w:rPr/>
+            </w:rPrChange>
+          </w:rPr>
+          <w:t>RESTCONF Protocol</w:t>
+        </w:r>
+      </w:ins>
+      <w:ins w:id="160" w:author="Italo Busi" w:date="2018-10-23T17:18:00Z">
+        <w:r>
+          <w:rPr>
+            <w:lang w:val="it-IT"/>
+            <w:rPrChange w:id="161" w:author="Italo Busi" w:date="2018-10-23T17:20:00Z">
+              <w:rPr/>
+            </w:rPrChange>
+          </w:rPr>
+          <w:t xml:space="preserve">", </w:t>
+        </w:r>
+      </w:ins>
+      <w:ins w:id="162" w:author="Italo Busi" w:date="2018-10-23T17:19:00Z">
+        <w:r>
+          <w:rPr>
+            <w:lang w:val="it-IT"/>
+            <w:rPrChange w:id="163" w:author="Italo Busi" w:date="2018-10-23T17:20:00Z">
+              <w:rPr/>
+            </w:rPrChange>
+          </w:rPr>
+          <w:t>RFC 8040</w:t>
+        </w:r>
+      </w:ins>
+      <w:ins w:id="164" w:author="Italo Busi" w:date="2018-10-23T17:18:00Z">
+        <w:r>
+          <w:rPr>
+            <w:lang w:val="it-IT"/>
+            <w:rPrChange w:id="165" w:author="Italo Busi" w:date="2018-10-23T17:20:00Z">
+              <w:rPr/>
+            </w:rPrChange>
+          </w:rPr>
+          <w:t>,</w:t>
+        </w:r>
+      </w:ins>
+      <w:ins w:id="166" w:author="Italo Busi" w:date="2018-10-23T17:20:00Z">
+        <w:r>
+          <w:rPr>
+            <w:lang w:val="it-IT"/>
+          </w:rPr>
+          <w:t xml:space="preserve"> </w:t>
+        </w:r>
+        <w:r>
+          <w:rPr>
+            <w:lang w:val="it-IT"/>
+          </w:rPr>
+          <w:t>January 2017</w:t>
+        </w:r>
+      </w:ins>
+      <w:ins w:id="167" w:author="Italo Busi" w:date="2018-10-23T17:18:00Z">
+        <w:r>
+          <w:rPr>
+            <w:lang w:val="it-IT"/>
+            <w:rPrChange w:id="168" w:author="Italo Busi" w:date="2018-10-23T17:20:00Z">
+              <w:rPr/>
+            </w:rPrChange>
+          </w:rPr>
+          <w:t>.</w:t>
+        </w:r>
+      </w:ins>
+    </w:p>
+    <w:p>
+      <w:pPr>
+        <w:pStyle w:val="RFCReferencesBookmark"/>
       </w:pPr>
       <w:r>
         <w:t>[RFC8309]</w:t>
@@ -21906,39 +22335,78 @@
     <w:p>
       <w:pPr>
         <w:pStyle w:val="RFCReferencesBookmark"/>
-      </w:pPr>
-      <w:r>
-        <w:t>[I2RS-TOPO]</w:t>
+        <w:rPr>
+          <w:del w:id="169" w:author="Italo Busi" w:date="2018-10-23T17:28:00Z"/>
+        </w:rPr>
+      </w:pPr>
+      <w:del w:id="170" w:author="Italo Busi" w:date="2018-10-23T17:28:00Z">
+        <w:r>
+          <w:delText>[I2RS-TOPO]</w:delText>
+        </w:r>
+        <w:r>
+          <w:tab/>
+        </w:r>
+        <w:r>
+          <w:delText>Clemm, A.</w:delText>
+        </w:r>
+        <w:r>
+          <w:delText xml:space="preserve"> et al.,</w:delText>
+        </w:r>
+        <w:r>
+          <w:delText xml:space="preserve"> "</w:delText>
+        </w:r>
+        <w:r>
+          <w:delText>A Data Model for Network Topologies</w:delText>
+        </w:r>
+        <w:r>
+          <w:delText xml:space="preserve">", </w:delText>
+        </w:r>
+        <w:r>
+          <w:delText>draft-ietf-i2rs-yang-network-topo</w:delText>
+        </w:r>
+        <w:r>
+          <w:delText xml:space="preserve">, </w:delText>
+        </w:r>
+        <w:r>
+          <w:delText>work in progress</w:delText>
+        </w:r>
+        <w:r>
+          <w:delText>.</w:delText>
+        </w:r>
+      </w:del>
+    </w:p>
+    <w:p>
+      <w:pPr>
+        <w:pStyle w:val="RFCReferencesBookmark"/>
+      </w:pPr>
+      <w:r>
+        <w:t>[RFC-FOLD]</w:t>
       </w:r>
       <w:r>
         <w:tab/>
       </w:r>
       <w:r>
-        <w:t>Clemm, A.</w:t>
-      </w:r>
-      <w:r>
-        <w:t xml:space="preserve"> et al.,</w:t>
-      </w:r>
-      <w:r>
-        <w:t xml:space="preserve"> "</w:t>
-      </w:r>
-      <w:r>
-        <w:t>A Data Model for Network Topologies</w:t>
-      </w:r>
-      <w:r>
-        <w:t xml:space="preserve">", </w:t>
-      </w:r>
-      <w:r>
-        <w:t>draft-ietf-i2rs-yang-network-topo</w:t>
-      </w:r>
-      <w:r>
-        <w:t xml:space="preserve">, </w:t>
-      </w:r>
-      <w:r>
-        <w:t>work in progress</w:t>
-      </w:r>
-      <w:r>
-        <w:t>.</w:t>
+        <w:t xml:space="preserve">Watsen, </w:t>
+      </w:r>
+      <w:r>
+        <w:t xml:space="preserve">K. </w:t>
+      </w:r>
+      <w:r>
+        <w:t>et al.</w:t>
+      </w:r>
+      <w:r>
+        <w:t>, "</w:t>
+      </w:r>
+      <w:del w:id="171" w:author="Italo Busi" w:date="2018-10-23T17:29:00Z">
+        <w:r>
+          <w:delText xml:space="preserve"> </w:delText>
+        </w:r>
+      </w:del>
+      <w:r>
+        <w:t>Handling Long Lines in Artwork in Internet-Drafts and RFCs</w:t>
+      </w:r>
+      <w:r>
+        <w:t>", work in progress</w:t>
       </w:r>
     </w:p>
     <w:p>
@@ -21946,36 +22414,7 @@
         <w:pStyle w:val="RFCReferencesBookmark"/>
       </w:pPr>
       <w:r>
-        <w:t>[RFC-FOLD]</w:t>
-      </w:r>
-      <w:r>
-        <w:tab/>
-      </w:r>
-      <w:r>
-        <w:t xml:space="preserve">Watsen, </w:t>
-      </w:r>
-      <w:r>
-        <w:t xml:space="preserve">K. </w:t>
-      </w:r>
-      <w:r>
-        <w:t>et al.</w:t>
-      </w:r>
-      <w:r>
-        <w:t xml:space="preserve">, </w:t>
-      </w:r>
-      <w:proofErr w:type="gramStart"/>
-      <w:r>
-        <w:t>"</w:t>
-      </w:r>
-      <w:r>
-        <w:t xml:space="preserve"> Handling</w:t>
-      </w:r>
-      <w:proofErr w:type="gramEnd"/>
-      <w:r>
-        <w:t xml:space="preserve"> Long Lines in Artwork in Internet-Drafts and RFCs</w:t>
-      </w:r>
-      <w:r>
-        <w:t>", work in progress</w:t>
+        <w:t>[ONF TR-527] ONF Technical Recommendation TR-527, "Functional Requirements for Transport API", June 2016.</w:t>
       </w:r>
     </w:p>
     <w:p>
@@ -21983,14 +22422,6 @@
         <w:pStyle w:val="RFCReferencesBookmark"/>
       </w:pPr>
       <w:r>
-        <w:t>[ONF TR-527] ONF Technical Recommendation TR-527, "Functional Requirements for Transport API", June 2016.</w:t>
-      </w:r>
-    </w:p>
-    <w:p>
-      <w:pPr>
-        <w:pStyle w:val="RFCReferencesBookmark"/>
-      </w:pPr>
-      <w:r>
         <w:t>[ONF GitHub] ONF Open Transport (SNOWMASS) https://github.com/OpenNetworkingFoundation/Snowmass-ONFOpenTransport</w:t>
       </w:r>
     </w:p>
@@ -21998,11 +22429,11 @@
       <w:pPr>
         <w:pStyle w:val="Heading1"/>
       </w:pPr>
-      <w:bookmarkStart w:id="101" w:name="_Toc528059379"/>
+      <w:bookmarkStart w:id="172" w:name="_Toc528059379"/>
       <w:r>
         <w:t>Acknowledgments</w:t>
       </w:r>
-      <w:bookmarkEnd w:id="101"/>
+      <w:bookmarkEnd w:id="172"/>
     </w:p>
     <w:p>
       <w:r>
@@ -22053,19 +22484,19 @@
       <w:pPr>
         <w:pStyle w:val="RFCApp"/>
       </w:pPr>
-      <w:bookmarkStart w:id="102" w:name="_Ref486351665"/>
-      <w:bookmarkStart w:id="103" w:name="_Toc497142349"/>
-      <w:bookmarkStart w:id="104" w:name="_Toc528059380"/>
+      <w:bookmarkStart w:id="173" w:name="_Ref486351665"/>
+      <w:bookmarkStart w:id="174" w:name="_Toc497142349"/>
+      <w:bookmarkStart w:id="175" w:name="_Toc528059380"/>
       <w:r>
         <w:lastRenderedPageBreak/>
         <w:t>Validating a JSON fragment against a YANG Model</w:t>
       </w:r>
-      <w:bookmarkEnd w:id="102"/>
-      <w:bookmarkEnd w:id="103"/>
-      <w:bookmarkEnd w:id="104"/>
-    </w:p>
-    <w:p>
-      <w:bookmarkStart w:id="105" w:name="_Toc258322684"/>
+      <w:bookmarkEnd w:id="173"/>
+      <w:bookmarkEnd w:id="174"/>
+      <w:bookmarkEnd w:id="175"/>
+    </w:p>
+    <w:p>
+      <w:bookmarkStart w:id="176" w:name="_Toc258322684"/>
       <w:r>
         <w:t>The objective is to have a tool that allows validating whether a piece of JSON code embedded in an Internet-Draft is compliant with a YANG model without using a client/server</w:t>
       </w:r>
@@ -22077,11 +22508,11 @@
       <w:pPr>
         <w:pStyle w:val="RFCAppH1"/>
       </w:pPr>
-      <w:bookmarkStart w:id="106" w:name="_Toc528059381"/>
+      <w:bookmarkStart w:id="177" w:name="_Toc528059381"/>
       <w:r>
         <w:t>Manipulation of JSON fragments</w:t>
       </w:r>
-      <w:bookmarkEnd w:id="106"/>
+      <w:bookmarkEnd w:id="177"/>
     </w:p>
     <w:p>
       <w:r>
@@ -22217,6 +22648,7 @@
     <w:p>
       <w:proofErr w:type="gramStart"/>
       <w:r>
+        <w:lastRenderedPageBreak/>
         <w:t>of</w:t>
       </w:r>
       <w:proofErr w:type="gramEnd"/>
@@ -22242,11 +22674,11 @@
       <w:pPr>
         <w:pStyle w:val="RFCAppH1"/>
       </w:pPr>
-      <w:bookmarkStart w:id="107" w:name="_Toc528059382"/>
+      <w:bookmarkStart w:id="178" w:name="_Toc528059382"/>
       <w:r>
         <w:t>Comments in JSON fragments</w:t>
       </w:r>
-      <w:bookmarkEnd w:id="107"/>
+      <w:bookmarkEnd w:id="178"/>
     </w:p>
     <w:p>
       <w:r>
@@ -22294,16 +22726,16 @@
       <w:pPr>
         <w:pStyle w:val="RFCAppH1"/>
       </w:pPr>
-      <w:bookmarkStart w:id="108" w:name="_Toc497142350"/>
-      <w:bookmarkStart w:id="109" w:name="_Toc528059383"/>
+      <w:bookmarkStart w:id="179" w:name="_Toc497142350"/>
+      <w:bookmarkStart w:id="180" w:name="_Toc528059383"/>
       <w:r>
         <w:t xml:space="preserve">Validation of JSON fragments: </w:t>
       </w:r>
       <w:r>
         <w:t>DSDL-based approach</w:t>
       </w:r>
-      <w:bookmarkEnd w:id="108"/>
-      <w:bookmarkEnd w:id="109"/>
+      <w:bookmarkEnd w:id="179"/>
+      <w:bookmarkEnd w:id="180"/>
     </w:p>
     <w:p>
       <w:r>
@@ -22346,6 +22778,7 @@
         <w:pStyle w:val="RFCFigure"/>
       </w:pPr>
       <w:r>
+        <w:lastRenderedPageBreak/>
         <w:t xml:space="preserve">                        (2) </w:t>
       </w:r>
     </w:p>
@@ -22471,23 +22904,22 @@
         </w:tabs>
         <w:ind w:left="1152" w:hanging="360"/>
       </w:pPr>
-      <w:bookmarkStart w:id="110" w:name="_Ref486351558"/>
+      <w:bookmarkStart w:id="181" w:name="_Ref486351558"/>
       <w:r>
         <w:t>– DSDL-based approach for JSON code validation</w:t>
       </w:r>
-      <w:bookmarkEnd w:id="110"/>
-    </w:p>
-    <w:p>
-      <w:pPr>
-        <w:rPr>
-          <w:highlight w:val="yellow"/>
-        </w:rPr>
-      </w:pPr>
-      <w:r>
-        <w:rPr>
-          <w:highlight w:val="yellow"/>
-        </w:rPr>
-        <w:lastRenderedPageBreak/>
+      <w:bookmarkEnd w:id="181"/>
+    </w:p>
+    <w:p>
+      <w:pPr>
+        <w:rPr>
+          <w:highlight w:val="yellow"/>
+        </w:rPr>
+      </w:pPr>
+      <w:r>
+        <w:rPr>
+          <w:highlight w:val="yellow"/>
+        </w:rPr>
         <w:t xml:space="preserve">In order to allow the use of comments following the convention defined in section </w:t>
       </w:r>
       <w:r>
@@ -22536,9 +22968,9 @@
       <w:pPr>
         <w:pStyle w:val="RFCAppH1"/>
       </w:pPr>
-      <w:bookmarkStart w:id="111" w:name="_Toc497142351"/>
-      <w:bookmarkStart w:id="112" w:name="_Toc528059384"/>
-      <w:bookmarkEnd w:id="105"/>
+      <w:bookmarkStart w:id="182" w:name="_Toc497142351"/>
+      <w:bookmarkStart w:id="183" w:name="_Toc528059384"/>
+      <w:bookmarkEnd w:id="176"/>
       <w:r>
         <w:t xml:space="preserve">Validation of JSON fragments: why </w:t>
       </w:r>
@@ -22551,8 +22983,8 @@
       <w:r>
         <w:t xml:space="preserve"> approach</w:t>
       </w:r>
-      <w:bookmarkEnd w:id="111"/>
-      <w:bookmarkEnd w:id="112"/>
+      <w:bookmarkEnd w:id="182"/>
+      <w:bookmarkEnd w:id="183"/>
     </w:p>
     <w:p>
       <w:r>
@@ -22646,11 +23078,11 @@
         </w:tabs>
         <w:ind w:left="1152" w:hanging="360"/>
       </w:pPr>
-      <w:bookmarkStart w:id="113" w:name="_Ref486351348"/>
+      <w:bookmarkStart w:id="184" w:name="_Ref486351348"/>
       <w:r>
         <w:t>– XSD-based approach for JSON code validation</w:t>
       </w:r>
-      <w:bookmarkEnd w:id="113"/>
+      <w:bookmarkEnd w:id="184"/>
     </w:p>
     <w:p>
       <w:r>
@@ -22695,12 +23127,12 @@
       <w:pPr>
         <w:pStyle w:val="RFCApp"/>
       </w:pPr>
-      <w:bookmarkStart w:id="114" w:name="_Toc528059385"/>
+      <w:bookmarkStart w:id="185" w:name="_Toc528059385"/>
       <w:r>
         <w:lastRenderedPageBreak/>
         <w:t>Detailed JSON Examples</w:t>
       </w:r>
-      <w:bookmarkEnd w:id="114"/>
+      <w:bookmarkEnd w:id="185"/>
     </w:p>
     <w:p>
       <w:r>
@@ -22710,10 +23142,7 @@
         <w:fldChar w:fldCharType="begin"/>
       </w:r>
       <w:r>
-        <w:instrText xml:space="preserve"> REF _Ref486351665 \r \h </w:instrText>
-      </w:r>
-      <w:r>
-        <w:instrText xml:space="preserve"> \* MERGEFORMAT </w:instrText>
+        <w:instrText xml:space="preserve"> REF _Ref486351665 \r \h  \* MERGEFORMAT </w:instrText>
       </w:r>
       <w:r>
         <w:fldChar w:fldCharType="separate"/>
@@ -22725,30 +23154,43 @@
         <w:fldChar w:fldCharType="end"/>
       </w:r>
       <w:r>
-        <w:t xml:space="preserve"> and folded using the tool in [FOLD].</w:t>
+        <w:t xml:space="preserve"> and folded using the tool in [</w:t>
+      </w:r>
+      <w:ins w:id="186" w:author="Italo Busi" w:date="2018-10-23T17:26:00Z">
+        <w:r>
+          <w:t>RFC-FOLD</w:t>
+        </w:r>
+      </w:ins>
+      <w:del w:id="187" w:author="Italo Busi" w:date="2018-10-23T17:26:00Z">
+        <w:r>
+          <w:delText>FOLD</w:delText>
+        </w:r>
+      </w:del>
+      <w:r>
+        <w:t>].</w:t>
       </w:r>
     </w:p>
     <w:p>
       <w:pPr>
         <w:pStyle w:val="RFCAppH1"/>
       </w:pPr>
-      <w:bookmarkStart w:id="115" w:name="_Toc528059386"/>
+      <w:bookmarkStart w:id="188" w:name="_Toc528059386"/>
       <w:r>
         <w:t>JSON Examples for Topology Abstractions</w:t>
       </w:r>
-      <w:bookmarkEnd w:id="115"/>
+      <w:bookmarkEnd w:id="188"/>
     </w:p>
     <w:p>
       <w:pPr>
         <w:pStyle w:val="RFCAppH2"/>
       </w:pPr>
-      <w:bookmarkStart w:id="116" w:name="_Ref517950631"/>
-      <w:bookmarkStart w:id="117" w:name="_Toc528059387"/>
+      <w:bookmarkStart w:id="189" w:name="_Ref517950631"/>
+      <w:bookmarkStart w:id="190" w:name="_Toc528059387"/>
       <w:r>
         <w:t>JSON Code: mpi1-otn-topology.json</w:t>
       </w:r>
-      <w:bookmarkEnd w:id="116"/>
-      <w:bookmarkEnd w:id="117"/>
+      <w:bookmarkEnd w:id="189"/>
+      <w:bookmarkEnd w:id="190"/>
     </w:p>
     <w:p>
       <w:r>
@@ -22827,18 +23269,18 @@
       <w:pPr>
         <w:pStyle w:val="RFCAppH1"/>
       </w:pPr>
-      <w:bookmarkStart w:id="118" w:name="_Toc528059388"/>
+      <w:bookmarkStart w:id="191" w:name="_Toc528059388"/>
       <w:r>
         <w:t>JSON Examples for Service Configuration</w:t>
       </w:r>
-      <w:bookmarkEnd w:id="118"/>
+      <w:bookmarkEnd w:id="191"/>
     </w:p>
     <w:p>
       <w:pPr>
         <w:pStyle w:val="RFCAppH2"/>
       </w:pPr>
-      <w:bookmarkStart w:id="119" w:name="_Ref517961525"/>
-      <w:bookmarkStart w:id="120" w:name="_Toc528059389"/>
+      <w:bookmarkStart w:id="192" w:name="_Ref517961525"/>
+      <w:bookmarkStart w:id="193" w:name="_Toc528059389"/>
       <w:r>
         <w:t xml:space="preserve">JSON Code: </w:t>
       </w:r>
@@ -22848,8 +23290,8 @@
       <w:r>
         <w:t>.json</w:t>
       </w:r>
-      <w:bookmarkEnd w:id="119"/>
-      <w:bookmarkEnd w:id="120"/>
+      <w:bookmarkEnd w:id="192"/>
+      <w:bookmarkEnd w:id="193"/>
     </w:p>
     <w:p>
       <w:r>
@@ -22928,16 +23370,16 @@
           <w:lang w:val="it-IT"/>
         </w:rPr>
       </w:pPr>
-      <w:bookmarkStart w:id="121" w:name="_Ref518288571"/>
-      <w:bookmarkStart w:id="122" w:name="_Toc528059390"/>
+      <w:bookmarkStart w:id="194" w:name="_Ref518288571"/>
+      <w:bookmarkStart w:id="195" w:name="_Toc528059390"/>
       <w:r>
         <w:rPr>
           <w:lang w:val="it-IT"/>
         </w:rPr>
         <w:t>JSON Code: mpi1-odu2-tunnel-config.json</w:t>
       </w:r>
-      <w:bookmarkEnd w:id="121"/>
-      <w:bookmarkEnd w:id="122"/>
+      <w:bookmarkEnd w:id="194"/>
+      <w:bookmarkEnd w:id="195"/>
     </w:p>
     <w:p>
       <w:pPr>
@@ -22988,8 +23430,8 @@
           <w:lang w:val="it-IT"/>
         </w:rPr>
       </w:pPr>
-      <w:bookmarkStart w:id="123" w:name="_Ref518288460"/>
-      <w:bookmarkStart w:id="124" w:name="_Toc528059391"/>
+      <w:bookmarkStart w:id="196" w:name="_Ref518288460"/>
+      <w:bookmarkStart w:id="197" w:name="_Toc528059391"/>
       <w:r>
         <w:rPr>
           <w:lang w:val="it-IT"/>
@@ -23002,8 +23444,8 @@
         </w:rPr>
         <w:t>mpi1-epl-service-config.json</w:t>
       </w:r>
-      <w:bookmarkEnd w:id="123"/>
-      <w:bookmarkEnd w:id="124"/>
+      <w:bookmarkEnd w:id="196"/>
+      <w:bookmarkEnd w:id="197"/>
     </w:p>
     <w:p>
       <w:pPr>
@@ -23055,17 +23497,16 @@
           <w:highlight w:val="red"/>
         </w:rPr>
       </w:pPr>
-      <w:bookmarkStart w:id="125" w:name="_Toc518057903"/>
-      <w:bookmarkStart w:id="126" w:name="_Toc528059392"/>
+      <w:bookmarkStart w:id="198" w:name="_Toc518057903"/>
+      <w:bookmarkStart w:id="199" w:name="_Toc528059392"/>
       <w:r>
         <w:rPr>
           <w:highlight w:val="red"/>
         </w:rPr>
-        <w:lastRenderedPageBreak/>
         <w:t>JSON Example for Protection Configuration</w:t>
       </w:r>
-      <w:bookmarkEnd w:id="125"/>
-      <w:bookmarkEnd w:id="126"/>
+      <w:bookmarkEnd w:id="198"/>
+      <w:bookmarkEnd w:id="199"/>
     </w:p>
     <w:p>
       <w:pPr>
@@ -23730,7 +24171,7 @@
       <w:footerReference w:type="first" r:id="rId26"/>
       <w:type w:val="continuous"/>
       <w:pgSz w:w="12240" w:h="15840" w:code="1"/>
-      <w:pgMar w:top="1440" w:right="1152" w:bottom="1200" w:left="720" w:header="1440" w:footer="1200" w:gutter="0"/>
+      <w:pgMar w:top="1440" w:right="1145" w:bottom="1202" w:left="720" w:header="1440" w:footer="1202" w:gutter="0"/>
       <w:cols w:space="720"/>
       <w:titlePg/>
       <w:docGrid w:linePitch="360"/>
@@ -24530,7 +24971,7 @@
       <w:rPr>
         <w:noProof/>
       </w:rPr>
-      <w:t>53</w:t>
+      <w:t>51</w:t>
     </w:r>
     <w:r>
       <w:rPr>
@@ -30686,6 +31127,14 @@
   </w:num>
   <w:numIdMacAtCleanup w:val="56"/>
 </w:numbering>
+</file>
+
+<file path=word/people.xml><?xml version="1.0" encoding="utf-8"?>
+<w15:people xmlns:wpc="http://schemas.microsoft.com/office/word/2010/wordprocessingCanvas" xmlns:mc="http://schemas.openxmlformats.org/markup-compatibility/2006" xmlns:o="urn:schemas-microsoft-com:office:office" xmlns:r="http://schemas.openxmlformats.org/officeDocument/2006/relationships" xmlns:m="http://schemas.openxmlformats.org/officeDocument/2006/math" xmlns:v="urn:schemas-microsoft-com:vml" xmlns:wp14="http://schemas.microsoft.com/office/word/2010/wordprocessingDrawing" xmlns:wp="http://schemas.openxmlformats.org/drawingml/2006/wordprocessingDrawing" xmlns:w10="urn:schemas-microsoft-com:office:word" xmlns:w="http://schemas.openxmlformats.org/wordprocessingml/2006/main" xmlns:w14="http://schemas.microsoft.com/office/word/2010/wordml" xmlns:w15="http://schemas.microsoft.com/office/word/2012/wordml" xmlns:wpg="http://schemas.microsoft.com/office/word/2010/wordprocessingGroup" xmlns:wpi="http://schemas.microsoft.com/office/word/2010/wordprocessingInk" xmlns:wne="http://schemas.microsoft.com/office/word/2006/wordml" xmlns:wps="http://schemas.microsoft.com/office/word/2010/wordprocessingShape" mc:Ignorable="w14 w15 wp14">
+  <w15:person w15:author="Italo Busi">
+    <w15:presenceInfo w15:providerId="None" w15:userId="Italo Busi"/>
+  </w15:person>
+</w15:people>
 </file>
 
 <file path=word/styles.xml><?xml version="1.0" encoding="utf-8"?>
@@ -37135,7 +37584,7 @@
 </file>
 
 <file path=customXml/itemProps1.xml><?xml version="1.0" encoding="utf-8"?>
-<ds:datastoreItem xmlns:ds="http://schemas.openxmlformats.org/officeDocument/2006/customXml" ds:itemID="{6CA6A321-4852-43B4-AF71-764CAAADB4CC}">
+<ds:datastoreItem xmlns:ds="http://schemas.openxmlformats.org/officeDocument/2006/customXml" ds:itemID="{2B3214A5-D544-4464-A677-05FA5B565965}">
   <ds:schemaRefs>
     <ds:schemaRef ds:uri="http://schemas.openxmlformats.org/officeDocument/2006/bibliography"/>
   </ds:schemaRefs>

</xml_diff>

<commit_message>
2019-11-19 Updated Applicability I-D
2019-11-01 Updated Applicability I-D

Version -09 of the draft with all the JSON code examples validated
</commit_message>
<xml_diff>
--- a/I-D Applicability Statement/draft-ietf-ccamp-transport-nbi-app-statement.docx
+++ b/I-D Applicability Statement/draft-ietf-ccamp-transport-nbi-app-statement.docx
@@ -42,8 +42,10 @@
         <w:rPr>
           <w:lang w:val="en"/>
         </w:rPr>
-        <w:t>7</w:t>
-      </w:r>
+        <w:t>9</w:t>
+      </w:r>
+      <w:bookmarkStart w:id="0" w:name="_GoBack"/>
+      <w:bookmarkEnd w:id="0"/>
     </w:p>
     <w:p>
       <w:pPr>
@@ -119,7 +121,7 @@
         <w:rPr>
           <w:noProof/>
         </w:rPr>
-        <w:instrText>10</w:instrText>
+        <w:instrText>11</w:instrText>
       </w:r>
       <w:r>
         <w:rPr>
@@ -149,7 +151,7 @@
         <w:rPr>
           <w:noProof/>
         </w:rPr>
-        <w:instrText>10</w:instrText>
+        <w:instrText>11</w:instrText>
       </w:r>
       <w:r>
         <w:rPr>
@@ -179,7 +181,7 @@
         <w:rPr>
           <w:noProof/>
         </w:rPr>
-        <w:instrText>10</w:instrText>
+        <w:instrText>11</w:instrText>
       </w:r>
       <w:r>
         <w:rPr>
@@ -209,7 +211,7 @@
         <w:rPr>
           <w:noProof/>
         </w:rPr>
-        <w:instrText>10</w:instrText>
+        <w:instrText>11</w:instrText>
       </w:r>
       <w:r>
         <w:rPr>
@@ -239,7 +241,7 @@
         <w:rPr>
           <w:noProof/>
         </w:rPr>
-        <w:instrText>10</w:instrText>
+        <w:instrText>11</w:instrText>
       </w:r>
       <w:r>
         <w:rPr>
@@ -269,7 +271,7 @@
         <w:rPr>
           <w:noProof/>
         </w:rPr>
-        <w:instrText>10</w:instrText>
+        <w:instrText>11</w:instrText>
       </w:r>
       <w:r>
         <w:rPr>
@@ -299,7 +301,7 @@
         <w:rPr>
           <w:noProof/>
         </w:rPr>
-        <w:instrText>10</w:instrText>
+        <w:instrText>11</w:instrText>
       </w:r>
       <w:r>
         <w:rPr>
@@ -329,7 +331,7 @@
         <w:rPr>
           <w:noProof/>
         </w:rPr>
-        <w:instrText>10</w:instrText>
+        <w:instrText>11</w:instrText>
       </w:r>
       <w:r>
         <w:rPr>
@@ -359,7 +361,7 @@
         <w:rPr>
           <w:noProof/>
         </w:rPr>
-        <w:instrText>10</w:instrText>
+        <w:instrText>11</w:instrText>
       </w:r>
       <w:r>
         <w:rPr>
@@ -389,7 +391,7 @@
         <w:rPr>
           <w:noProof/>
         </w:rPr>
-        <w:instrText>10</w:instrText>
+        <w:instrText>11</w:instrText>
       </w:r>
       <w:r>
         <w:rPr>
@@ -419,6 +421,36 @@
         <w:rPr>
           <w:noProof/>
         </w:rPr>
+        <w:instrText>11</w:instrText>
+      </w:r>
+      <w:r>
+        <w:rPr>
+          <w:noProof/>
+        </w:rPr>
+        <w:fldChar w:fldCharType="end"/>
+      </w:r>
+      <w:r>
+        <w:instrText xml:space="preserve"> = 11 May </w:instrText>
+      </w:r>
+      <w:r>
+        <w:fldChar w:fldCharType="begin"/>
+      </w:r>
+      <w:r>
+        <w:instrText xml:space="preserve"> IF </w:instrText>
+      </w:r>
+      <w:r>
+        <w:fldChar w:fldCharType="begin"/>
+      </w:r>
+      <w:r>
+        <w:instrText xml:space="preserve"> SAVEDATE \@ "M" \* MERGEFORMAT </w:instrText>
+      </w:r>
+      <w:r>
+        <w:fldChar w:fldCharType="separate"/>
+      </w:r>
+      <w:r>
+        <w:rPr>
+          <w:noProof/>
+        </w:rPr>
         <w:instrText>12</w:instrText>
       </w:r>
       <w:r>
@@ -428,12 +460,216 @@
         <w:fldChar w:fldCharType="end"/>
       </w:r>
       <w:r>
-        <w:instrText xml:space="preserve"> = 11 May </w:instrText>
+        <w:instrText xml:space="preserve"> = 12 June "Fail" \* MERGEFORMAT </w:instrText>
+      </w:r>
+      <w:r>
+        <w:fldChar w:fldCharType="separate"/>
+      </w:r>
+      <w:r>
+        <w:rPr>
+          <w:noProof/>
+        </w:rPr>
+        <w:instrText>June</w:instrText>
+      </w:r>
+      <w:r>
+        <w:fldChar w:fldCharType="end"/>
+      </w:r>
+      <w:r>
+        <w:instrText xml:space="preserve"> \* MERGEFORMAT </w:instrText>
+      </w:r>
+      <w:r>
+        <w:fldChar w:fldCharType="separate"/>
+      </w:r>
+      <w:r>
+        <w:rPr>
+          <w:noProof/>
+        </w:rPr>
+        <w:instrText>May</w:instrText>
+      </w:r>
+      <w:r>
+        <w:fldChar w:fldCharType="end"/>
+      </w:r>
+      <w:r>
+        <w:instrText xml:space="preserve"> \* MERGEFORMAT </w:instrText>
+      </w:r>
+      <w:r>
+        <w:fldChar w:fldCharType="separate"/>
+      </w:r>
+      <w:r>
+        <w:rPr>
+          <w:noProof/>
+        </w:rPr>
+        <w:instrText>May</w:instrText>
+      </w:r>
+      <w:r>
+        <w:fldChar w:fldCharType="end"/>
+      </w:r>
+      <w:r>
+        <w:instrText xml:space="preserve"> \* MERGEFORMAT </w:instrText>
+      </w:r>
+      <w:r>
+        <w:fldChar w:fldCharType="separate"/>
+      </w:r>
+      <w:r>
+        <w:rPr>
+          <w:noProof/>
+        </w:rPr>
+        <w:instrText>May</w:instrText>
+      </w:r>
+      <w:r>
+        <w:fldChar w:fldCharType="end"/>
+      </w:r>
+      <w:r>
+        <w:instrText xml:space="preserve"> \* MERGEFORMAT </w:instrText>
+      </w:r>
+      <w:r>
+        <w:fldChar w:fldCharType="separate"/>
+      </w:r>
+      <w:r>
+        <w:rPr>
+          <w:noProof/>
+        </w:rPr>
+        <w:instrText>May</w:instrText>
+      </w:r>
+      <w:r>
+        <w:fldChar w:fldCharType="end"/>
+      </w:r>
+      <w:r>
+        <w:instrText xml:space="preserve"> \* MERGEFORMAT </w:instrText>
+      </w:r>
+      <w:r>
+        <w:fldChar w:fldCharType="separate"/>
+      </w:r>
+      <w:r>
+        <w:rPr>
+          <w:noProof/>
+        </w:rPr>
+        <w:instrText>May</w:instrText>
+      </w:r>
+      <w:r>
+        <w:fldChar w:fldCharType="end"/>
+      </w:r>
+      <w:r>
+        <w:instrText xml:space="preserve"> \* MERGEFORMAT </w:instrText>
+      </w:r>
+      <w:r>
+        <w:fldChar w:fldCharType="separate"/>
+      </w:r>
+      <w:r>
+        <w:rPr>
+          <w:noProof/>
+        </w:rPr>
+        <w:instrText>May</w:instrText>
+      </w:r>
+      <w:r>
+        <w:fldChar w:fldCharType="end"/>
+      </w:r>
+      <w:r>
+        <w:instrText xml:space="preserve"> \* MERGEFORMAT </w:instrText>
+      </w:r>
+      <w:r>
+        <w:fldChar w:fldCharType="separate"/>
+      </w:r>
+      <w:r>
+        <w:rPr>
+          <w:noProof/>
+        </w:rPr>
+        <w:instrText>May</w:instrText>
+      </w:r>
+      <w:r>
+        <w:fldChar w:fldCharType="end"/>
+      </w:r>
+      <w:r>
+        <w:instrText xml:space="preserve">  \* MERGEFORMAT </w:instrText>
+      </w:r>
+      <w:r>
+        <w:fldChar w:fldCharType="separate"/>
+      </w:r>
+      <w:r>
+        <w:rPr>
+          <w:noProof/>
+        </w:rPr>
+        <w:instrText>May</w:instrText>
+      </w:r>
+      <w:r>
+        <w:fldChar w:fldCharType="end"/>
+      </w:r>
+      <w:r>
+        <w:instrText xml:space="preserve"> \* MERGEFORMAT </w:instrText>
+      </w:r>
+      <w:r>
+        <w:fldChar w:fldCharType="separate"/>
+      </w:r>
+      <w:r>
+        <w:rPr>
+          <w:noProof/>
+        </w:rPr>
+        <w:instrText>May</w:instrText>
+      </w:r>
+      <w:r>
+        <w:fldChar w:fldCharType="end"/>
+      </w:r>
+      <w:r>
+        <w:instrText xml:space="preserve"> \* MERGEFORMAT </w:instrText>
+      </w:r>
+      <w:r>
+        <w:fldChar w:fldCharType="separate"/>
+      </w:r>
+      <w:r>
+        <w:rPr>
+          <w:noProof/>
+        </w:rPr>
+        <w:instrText>May</w:instrText>
+      </w:r>
+      <w:r>
+        <w:fldChar w:fldCharType="end"/>
+      </w:r>
+      <w:r>
+        <w:instrText xml:space="preserve"> \* MERGEFORMAT </w:instrText>
+      </w:r>
+      <w:r>
+        <w:fldChar w:fldCharType="separate"/>
+      </w:r>
+      <w:r>
+        <w:rPr>
+          <w:noProof/>
+        </w:rPr>
+        <w:t>May</w:t>
+      </w:r>
+      <w:r>
+        <w:fldChar w:fldCharType="end"/>
+      </w:r>
+      <w:r>
+        <w:t xml:space="preserve"> </w:t>
       </w:r>
       <w:r>
         <w:fldChar w:fldCharType="begin"/>
       </w:r>
       <w:r>
+        <w:instrText xml:space="preserve"> DATE  \@ "d," </w:instrText>
+      </w:r>
+      <w:r>
+        <w:fldChar w:fldCharType="separate"/>
+      </w:r>
+      <w:r>
+        <w:rPr>
+          <w:noProof/>
+        </w:rPr>
+        <w:t>19,</w:t>
+      </w:r>
+      <w:r>
+        <w:rPr>
+          <w:noProof/>
+        </w:rPr>
+        <w:fldChar w:fldCharType="end"/>
+      </w:r>
+      <w:r>
+        <w:t xml:space="preserve"> </w:t>
+      </w:r>
+      <w:r>
+        <w:fldChar w:fldCharType="begin"/>
+      </w:r>
+      <w:r>
         <w:instrText xml:space="preserve"> IF </w:instrText>
       </w:r>
       <w:r>
@@ -449,7 +685,7 @@
         <w:rPr>
           <w:noProof/>
         </w:rPr>
-        <w:instrText>12</w:instrText>
+        <w:instrText>11</w:instrText>
       </w:r>
       <w:r>
         <w:rPr>
@@ -458,7 +694,13 @@
         <w:fldChar w:fldCharType="end"/>
       </w:r>
       <w:r>
-        <w:instrText xml:space="preserve"> = 12 June "Fail" \* MERGEFORMAT </w:instrText>
+        <w:instrText xml:space="preserve"> &lt; 7 </w:instrText>
+      </w:r>
+      <w:r>
+        <w:fldChar w:fldCharType="begin"/>
+      </w:r>
+      <w:r>
+        <w:instrText xml:space="preserve"> SAVEDATE \@ "YYYY" \* MERGEFORMAT </w:instrText>
       </w:r>
       <w:r>
         <w:fldChar w:fldCharType="separate"/>
@@ -467,13 +709,28 @@
         <w:rPr>
           <w:noProof/>
         </w:rPr>
-        <w:instrText>June</w:instrText>
-      </w:r>
-      <w:r>
+        <w:instrText>2019</w:instrText>
+      </w:r>
+      <w:r>
+        <w:rPr>
+          <w:noProof/>
+        </w:rPr>
         <w:fldChar w:fldCharType="end"/>
       </w:r>
       <w:r>
-        <w:instrText xml:space="preserve"> \* MERGEFORMAT </w:instrText>
+        <w:instrText xml:space="preserve"> </w:instrText>
+      </w:r>
+      <w:r>
+        <w:fldChar w:fldCharType="begin"/>
+      </w:r>
+      <w:r>
+        <w:instrText xml:space="preserve"> IF </w:instrText>
+      </w:r>
+      <w:r>
+        <w:fldChar w:fldCharType="begin"/>
+      </w:r>
+      <w:r>
+        <w:instrText xml:space="preserve"> SAVEDATE \@ "M" \* MERGEFORMAT </w:instrText>
       </w:r>
       <w:r>
         <w:fldChar w:fldCharType="separate"/>
@@ -482,262 +739,7 @@
         <w:rPr>
           <w:noProof/>
         </w:rPr>
-        <w:instrText>June</w:instrText>
-      </w:r>
-      <w:r>
-        <w:fldChar w:fldCharType="end"/>
-      </w:r>
-      <w:r>
-        <w:instrText xml:space="preserve"> \* MERGEFORMAT </w:instrText>
-      </w:r>
-      <w:r>
-        <w:fldChar w:fldCharType="separate"/>
-      </w:r>
-      <w:r>
-        <w:rPr>
-          <w:noProof/>
-        </w:rPr>
-        <w:instrText>April</w:instrText>
-      </w:r>
-      <w:r>
-        <w:fldChar w:fldCharType="end"/>
-      </w:r>
-      <w:r>
-        <w:instrText xml:space="preserve"> \* MERGEFORMAT </w:instrText>
-      </w:r>
-      <w:r>
-        <w:fldChar w:fldCharType="separate"/>
-      </w:r>
-      <w:r>
-        <w:rPr>
-          <w:noProof/>
-        </w:rPr>
-        <w:instrText>April</w:instrText>
-      </w:r>
-      <w:r>
-        <w:fldChar w:fldCharType="end"/>
-      </w:r>
-      <w:r>
-        <w:instrText xml:space="preserve"> \* MERGEFORMAT </w:instrText>
-      </w:r>
-      <w:r>
-        <w:fldChar w:fldCharType="separate"/>
-      </w:r>
-      <w:r>
-        <w:rPr>
-          <w:noProof/>
-        </w:rPr>
-        <w:instrText>April</w:instrText>
-      </w:r>
-      <w:r>
-        <w:fldChar w:fldCharType="end"/>
-      </w:r>
-      <w:r>
-        <w:instrText xml:space="preserve"> \* MERGEFORMAT </w:instrText>
-      </w:r>
-      <w:r>
-        <w:fldChar w:fldCharType="separate"/>
-      </w:r>
-      <w:r>
-        <w:rPr>
-          <w:noProof/>
-        </w:rPr>
-        <w:instrText>April</w:instrText>
-      </w:r>
-      <w:r>
-        <w:fldChar w:fldCharType="end"/>
-      </w:r>
-      <w:r>
-        <w:instrText xml:space="preserve"> \* MERGEFORMAT </w:instrText>
-      </w:r>
-      <w:r>
-        <w:fldChar w:fldCharType="separate"/>
-      </w:r>
-      <w:r>
-        <w:rPr>
-          <w:noProof/>
-        </w:rPr>
-        <w:instrText>April</w:instrText>
-      </w:r>
-      <w:r>
-        <w:fldChar w:fldCharType="end"/>
-      </w:r>
-      <w:r>
-        <w:instrText xml:space="preserve"> \* MERGEFORMAT </w:instrText>
-      </w:r>
-      <w:r>
-        <w:fldChar w:fldCharType="separate"/>
-      </w:r>
-      <w:r>
-        <w:rPr>
-          <w:noProof/>
-        </w:rPr>
-        <w:instrText>April</w:instrText>
-      </w:r>
-      <w:r>
-        <w:fldChar w:fldCharType="end"/>
-      </w:r>
-      <w:r>
-        <w:instrText xml:space="preserve">  \* MERGEFORMAT </w:instrText>
-      </w:r>
-      <w:r>
-        <w:fldChar w:fldCharType="separate"/>
-      </w:r>
-      <w:r>
-        <w:rPr>
-          <w:noProof/>
-        </w:rPr>
-        <w:instrText>April</w:instrText>
-      </w:r>
-      <w:r>
-        <w:fldChar w:fldCharType="end"/>
-      </w:r>
-      <w:r>
-        <w:instrText xml:space="preserve"> \* MERGEFORMAT </w:instrText>
-      </w:r>
-      <w:r>
-        <w:fldChar w:fldCharType="separate"/>
-      </w:r>
-      <w:r>
-        <w:rPr>
-          <w:noProof/>
-        </w:rPr>
-        <w:instrText>April</w:instrText>
-      </w:r>
-      <w:r>
-        <w:fldChar w:fldCharType="end"/>
-      </w:r>
-      <w:r>
-        <w:instrText xml:space="preserve"> \* MERGEFORMAT </w:instrText>
-      </w:r>
-      <w:r>
-        <w:fldChar w:fldCharType="separate"/>
-      </w:r>
-      <w:r>
-        <w:rPr>
-          <w:noProof/>
-        </w:rPr>
-        <w:instrText>April</w:instrText>
-      </w:r>
-      <w:r>
-        <w:fldChar w:fldCharType="end"/>
-      </w:r>
-      <w:r>
-        <w:instrText xml:space="preserve"> \* MERGEFORMAT </w:instrText>
-      </w:r>
-      <w:r>
-        <w:fldChar w:fldCharType="separate"/>
-      </w:r>
-      <w:r>
-        <w:rPr>
-          <w:noProof/>
-        </w:rPr>
-        <w:t>April</w:t>
-      </w:r>
-      <w:r>
-        <w:fldChar w:fldCharType="end"/>
-      </w:r>
-      <w:r>
-        <w:t xml:space="preserve"> </w:t>
-      </w:r>
-      <w:r>
-        <w:fldChar w:fldCharType="begin"/>
-      </w:r>
-      <w:r>
-        <w:instrText xml:space="preserve"> DATE  \@ "d," </w:instrText>
-      </w:r>
-      <w:r>
-        <w:fldChar w:fldCharType="separate"/>
-      </w:r>
-      <w:r>
-        <w:rPr>
-          <w:noProof/>
-        </w:rPr>
-        <w:t>1,</w:t>
-      </w:r>
-      <w:r>
-        <w:rPr>
-          <w:noProof/>
-        </w:rPr>
-        <w:fldChar w:fldCharType="end"/>
-      </w:r>
-      <w:r>
-        <w:t xml:space="preserve"> </w:t>
-      </w:r>
-      <w:r>
-        <w:fldChar w:fldCharType="begin"/>
-      </w:r>
-      <w:r>
-        <w:instrText xml:space="preserve"> IF </w:instrText>
-      </w:r>
-      <w:r>
-        <w:fldChar w:fldCharType="begin"/>
-      </w:r>
-      <w:r>
-        <w:instrText xml:space="preserve"> SAVEDATE \@ "M" \* MERGEFORMAT </w:instrText>
-      </w:r>
-      <w:r>
-        <w:fldChar w:fldCharType="separate"/>
-      </w:r>
-      <w:r>
-        <w:rPr>
-          <w:noProof/>
-        </w:rPr>
-        <w:instrText>10</w:instrText>
-      </w:r>
-      <w:r>
-        <w:rPr>
-          <w:noProof/>
-        </w:rPr>
-        <w:fldChar w:fldCharType="end"/>
-      </w:r>
-      <w:r>
-        <w:instrText xml:space="preserve"> &lt; 7 </w:instrText>
-      </w:r>
-      <w:r>
-        <w:fldChar w:fldCharType="begin"/>
-      </w:r>
-      <w:r>
-        <w:instrText xml:space="preserve"> SAVEDATE \@ "YYYY" \* MERGEFORMAT </w:instrText>
-      </w:r>
-      <w:r>
-        <w:fldChar w:fldCharType="separate"/>
-      </w:r>
-      <w:r>
-        <w:rPr>
-          <w:noProof/>
-        </w:rPr>
-        <w:instrText>2019</w:instrText>
-      </w:r>
-      <w:r>
-        <w:rPr>
-          <w:noProof/>
-        </w:rPr>
-        <w:fldChar w:fldCharType="end"/>
-      </w:r>
-      <w:r>
-        <w:instrText xml:space="preserve"> </w:instrText>
-      </w:r>
-      <w:r>
-        <w:fldChar w:fldCharType="begin"/>
-      </w:r>
-      <w:r>
-        <w:instrText xml:space="preserve"> IF </w:instrText>
-      </w:r>
-      <w:r>
-        <w:fldChar w:fldCharType="begin"/>
-      </w:r>
-      <w:r>
-        <w:instrText xml:space="preserve"> SAVEDATE \@ "M" \* MERGEFORMAT </w:instrText>
-      </w:r>
-      <w:r>
-        <w:fldChar w:fldCharType="separate"/>
-      </w:r>
-      <w:r>
-        <w:rPr>
-          <w:noProof/>
-        </w:rPr>
-        <w:instrText>10</w:instrText>
+        <w:instrText>11</w:instrText>
       </w:r>
       <w:r>
         <w:rPr>
@@ -4809,11 +4811,11 @@
       <w:pPr>
         <w:pStyle w:val="Heading1"/>
       </w:pPr>
-      <w:bookmarkStart w:id="0" w:name="_Toc23420570"/>
+      <w:bookmarkStart w:id="1" w:name="_Toc23420570"/>
       <w:r>
         <w:t>Introduction</w:t>
       </w:r>
-      <w:bookmarkEnd w:id="0"/>
+      <w:bookmarkEnd w:id="1"/>
     </w:p>
     <w:p>
       <w:r>
@@ -5177,8 +5179,8 @@
       <w:pPr>
         <w:pStyle w:val="Heading2"/>
       </w:pPr>
-      <w:bookmarkStart w:id="1" w:name="_Toc496630295"/>
-      <w:bookmarkStart w:id="2" w:name="_Toc23420571"/>
+      <w:bookmarkStart w:id="2" w:name="_Toc496630295"/>
+      <w:bookmarkStart w:id="3" w:name="_Toc23420571"/>
       <w:r>
         <w:rPr>
           <w:noProof/>
@@ -5197,11 +5199,11 @@
       <w:r>
         <w:t xml:space="preserve">of this </w:t>
       </w:r>
-      <w:bookmarkEnd w:id="1"/>
+      <w:bookmarkEnd w:id="2"/>
       <w:r>
         <w:t>Document</w:t>
       </w:r>
-      <w:bookmarkEnd w:id="2"/>
+      <w:bookmarkEnd w:id="3"/>
     </w:p>
     <w:p>
       <w:r>
@@ -5444,12 +5446,12 @@
       <w:pPr>
         <w:pStyle w:val="Heading1"/>
       </w:pPr>
-      <w:bookmarkStart w:id="3" w:name="_Toc23420572"/>
+      <w:bookmarkStart w:id="4" w:name="_Toc23420572"/>
       <w:r>
         <w:lastRenderedPageBreak/>
         <w:t>Terminology</w:t>
       </w:r>
-      <w:bookmarkEnd w:id="3"/>
+      <w:bookmarkEnd w:id="4"/>
     </w:p>
     <w:p>
       <w:r>
@@ -5772,7 +5774,7 @@
       </w:r>
     </w:p>
     <w:p>
-      <w:commentRangeStart w:id="4"/>
+      <w:commentRangeStart w:id="5"/>
       <w:r>
         <w:t xml:space="preserve">TE Tunnel: </w:t>
       </w:r>
@@ -5860,12 +5862,12 @@
         </w:rPr>
         <w:t xml:space="preserve"> </w:t>
       </w:r>
-      <w:commentRangeEnd w:id="4"/>
+      <w:commentRangeEnd w:id="5"/>
       <w:r>
         <w:rPr>
           <w:rStyle w:val="CommentReference"/>
         </w:rPr>
-        <w:commentReference w:id="4"/>
+        <w:commentReference w:id="5"/>
       </w:r>
     </w:p>
     <w:p>
@@ -5955,8 +5957,8 @@
       <w:pPr>
         <w:pStyle w:val="Heading1"/>
       </w:pPr>
-      <w:bookmarkStart w:id="5" w:name="_Ref508188386"/>
-      <w:bookmarkStart w:id="6" w:name="_Toc23420573"/>
+      <w:bookmarkStart w:id="6" w:name="_Ref508188386"/>
+      <w:bookmarkStart w:id="7" w:name="_Toc23420573"/>
       <w:r>
         <w:t xml:space="preserve">Conventions </w:t>
       </w:r>
@@ -5966,30 +5968,30 @@
       <w:r>
         <w:t xml:space="preserve">in this </w:t>
       </w:r>
-      <w:bookmarkStart w:id="7" w:name="_Ref500169258"/>
-      <w:bookmarkEnd w:id="5"/>
+      <w:bookmarkStart w:id="8" w:name="_Ref500169258"/>
+      <w:bookmarkEnd w:id="6"/>
       <w:r>
         <w:t>Document</w:t>
       </w:r>
-      <w:bookmarkEnd w:id="6"/>
+      <w:bookmarkEnd w:id="7"/>
     </w:p>
     <w:p>
       <w:pPr>
         <w:pStyle w:val="Heading2"/>
       </w:pPr>
-      <w:bookmarkStart w:id="8" w:name="_Toc496630298"/>
-      <w:bookmarkStart w:id="9" w:name="_Toc23420574"/>
+      <w:bookmarkStart w:id="9" w:name="_Toc496630298"/>
+      <w:bookmarkStart w:id="10" w:name="_Toc23420574"/>
       <w:r>
         <w:t xml:space="preserve">Topology and </w:t>
       </w:r>
       <w:r>
         <w:t xml:space="preserve">Traffic Flow </w:t>
       </w:r>
-      <w:bookmarkEnd w:id="8"/>
+      <w:bookmarkEnd w:id="9"/>
       <w:r>
         <w:t>Processing</w:t>
       </w:r>
-      <w:bookmarkEnd w:id="9"/>
+      <w:bookmarkEnd w:id="10"/>
     </w:p>
     <w:p>
       <w:r>
@@ -6333,11 +6335,11 @@
       <w:pPr>
         <w:pStyle w:val="Heading2"/>
       </w:pPr>
-      <w:bookmarkStart w:id="10" w:name="_Toc23420575"/>
+      <w:bookmarkStart w:id="11" w:name="_Toc23420575"/>
       <w:r>
         <w:t>JSON code</w:t>
       </w:r>
-      <w:bookmarkEnd w:id="10"/>
+      <w:bookmarkEnd w:id="11"/>
     </w:p>
     <w:p>
       <w:r>
@@ -6520,26 +6522,26 @@
       <w:pPr>
         <w:pStyle w:val="Heading1"/>
       </w:pPr>
-      <w:bookmarkStart w:id="11" w:name="_Ref500417417"/>
-      <w:bookmarkStart w:id="12" w:name="_Toc23420576"/>
+      <w:bookmarkStart w:id="12" w:name="_Ref500417417"/>
+      <w:bookmarkStart w:id="13" w:name="_Toc23420576"/>
       <w:r>
         <w:t>Scenarios Description</w:t>
       </w:r>
-      <w:bookmarkEnd w:id="7"/>
-      <w:bookmarkEnd w:id="11"/>
+      <w:bookmarkEnd w:id="8"/>
       <w:bookmarkEnd w:id="12"/>
+      <w:bookmarkEnd w:id="13"/>
     </w:p>
     <w:p>
       <w:pPr>
         <w:pStyle w:val="Heading2"/>
       </w:pPr>
-      <w:bookmarkStart w:id="13" w:name="_Ref517959052"/>
-      <w:bookmarkStart w:id="14" w:name="_Toc23420577"/>
+      <w:bookmarkStart w:id="14" w:name="_Ref517959052"/>
+      <w:bookmarkStart w:id="15" w:name="_Toc23420577"/>
       <w:r>
         <w:t>Reference Network</w:t>
       </w:r>
-      <w:bookmarkEnd w:id="13"/>
       <w:bookmarkEnd w:id="14"/>
+      <w:bookmarkEnd w:id="15"/>
     </w:p>
     <w:p>
       <w:r>
@@ -7096,17 +7098,17 @@
           <w:lang w:val="en-AU"/>
         </w:rPr>
       </w:pPr>
-      <w:bookmarkStart w:id="15" w:name="_Ref492484562"/>
-      <w:bookmarkStart w:id="16" w:name="_Ref488931691"/>
+      <w:bookmarkStart w:id="16" w:name="_Ref492484562"/>
+      <w:bookmarkStart w:id="17" w:name="_Ref488931691"/>
       <w:r>
         <w:t xml:space="preserve">- </w:t>
       </w:r>
       <w:r>
         <w:t>Reference network</w:t>
       </w:r>
-      <w:bookmarkEnd w:id="15"/>
-    </w:p>
-    <w:bookmarkEnd w:id="16"/>
+      <w:bookmarkEnd w:id="16"/>
+    </w:p>
+    <w:bookmarkEnd w:id="17"/>
     <w:p>
       <w:r>
         <w:t xml:space="preserve">This document assumes that all the </w:t>
@@ -7989,16 +7991,16 @@
           <w:lang w:val="en-AU"/>
         </w:rPr>
       </w:pPr>
-      <w:bookmarkStart w:id="17" w:name="_Ref492484585"/>
-      <w:bookmarkStart w:id="18" w:name="_Ref12351432"/>
+      <w:bookmarkStart w:id="18" w:name="_Ref492484585"/>
+      <w:bookmarkStart w:id="19" w:name="_Ref12351432"/>
       <w:r>
         <w:t>- Controlling Hierarch</w:t>
       </w:r>
-      <w:bookmarkEnd w:id="17"/>
+      <w:bookmarkEnd w:id="18"/>
       <w:r>
         <w:t>ies</w:t>
       </w:r>
-      <w:bookmarkEnd w:id="18"/>
+      <w:bookmarkEnd w:id="19"/>
     </w:p>
     <w:p>
       <w:r>
@@ -8177,7 +8179,7 @@
       </w:r>
     </w:p>
     <w:p>
-      <w:bookmarkStart w:id="19" w:name="_Hlk15411367"/>
+      <w:bookmarkStart w:id="20" w:name="_Hlk15411367"/>
       <w:r>
         <w:t>The split of functionality at the MPI in the ACTN architecture</w:t>
       </w:r>
@@ -8188,7 +8190,7 @@
         <w:t>between the MDSC (multi-domain controller) and the PNCs (domain controllers), is equivalent to separation functionality assumed in the ONF T-API interface, as described in the ONF T-API multi-domain use cases [ONF TR-527]. Furthermore, this functional separation is similarly defined in the MEF PRESTO interface between the Service Orchestration Functionality (SOF) and the Infrastructure Control and Management (ICM) in the MEF LSO Architecture [MEF 55].</w:t>
       </w:r>
     </w:p>
-    <w:bookmarkEnd w:id="19"/>
+    <w:bookmarkEnd w:id="20"/>
     <w:p>
       <w:r>
         <w:t>This</w:t>
@@ -8628,17 +8630,17 @@
       <w:pPr>
         <w:pStyle w:val="Heading2"/>
       </w:pPr>
-      <w:bookmarkStart w:id="20" w:name="_Ref500419268"/>
-      <w:bookmarkStart w:id="21" w:name="_Ref500428446"/>
-      <w:bookmarkStart w:id="22" w:name="_Ref508187878"/>
-      <w:bookmarkStart w:id="23" w:name="_Toc23420578"/>
+      <w:bookmarkStart w:id="21" w:name="_Ref500419268"/>
+      <w:bookmarkStart w:id="22" w:name="_Ref500428446"/>
+      <w:bookmarkStart w:id="23" w:name="_Ref508187878"/>
+      <w:bookmarkStart w:id="24" w:name="_Toc23420578"/>
       <w:r>
         <w:t>Topology Abstractions</w:t>
       </w:r>
-      <w:bookmarkEnd w:id="20"/>
       <w:bookmarkEnd w:id="21"/>
       <w:bookmarkEnd w:id="22"/>
       <w:bookmarkEnd w:id="23"/>
+      <w:bookmarkEnd w:id="24"/>
     </w:p>
     <w:p>
       <w:r>
@@ -9138,19 +9140,19 @@
       <w:pPr>
         <w:pStyle w:val="Heading2"/>
       </w:pPr>
-      <w:bookmarkStart w:id="24" w:name="_Ref500415983"/>
-      <w:bookmarkStart w:id="25" w:name="_Ref500416429"/>
-      <w:bookmarkStart w:id="26" w:name="_Ref500419007"/>
-      <w:bookmarkStart w:id="27" w:name="_Ref500429287"/>
-      <w:bookmarkStart w:id="28" w:name="_Toc23420579"/>
+      <w:bookmarkStart w:id="25" w:name="_Ref500415983"/>
+      <w:bookmarkStart w:id="26" w:name="_Ref500416429"/>
+      <w:bookmarkStart w:id="27" w:name="_Ref500419007"/>
+      <w:bookmarkStart w:id="28" w:name="_Ref500429287"/>
+      <w:bookmarkStart w:id="29" w:name="_Toc23420579"/>
       <w:r>
         <w:t>Service Configuration</w:t>
       </w:r>
-      <w:bookmarkEnd w:id="24"/>
       <w:bookmarkEnd w:id="25"/>
       <w:bookmarkEnd w:id="26"/>
       <w:bookmarkEnd w:id="27"/>
       <w:bookmarkEnd w:id="28"/>
+      <w:bookmarkEnd w:id="29"/>
     </w:p>
     <w:p>
       <w:r>
@@ -9251,13 +9253,13 @@
       <w:pPr>
         <w:pStyle w:val="Heading3"/>
       </w:pPr>
-      <w:bookmarkStart w:id="29" w:name="_Ref500411426"/>
-      <w:bookmarkStart w:id="30" w:name="_Toc23420580"/>
+      <w:bookmarkStart w:id="30" w:name="_Ref500411426"/>
+      <w:bookmarkStart w:id="31" w:name="_Toc23420580"/>
       <w:r>
         <w:t>ODU Transit</w:t>
       </w:r>
-      <w:bookmarkEnd w:id="29"/>
       <w:bookmarkEnd w:id="30"/>
+      <w:bookmarkEnd w:id="31"/>
     </w:p>
     <w:p>
       <w:r>
@@ -9883,13 +9885,13 @@
       <w:pPr>
         <w:pStyle w:val="Heading3"/>
       </w:pPr>
-      <w:bookmarkStart w:id="31" w:name="_Ref500347772"/>
-      <w:bookmarkStart w:id="32" w:name="_Toc23420581"/>
+      <w:bookmarkStart w:id="32" w:name="_Ref500347772"/>
+      <w:bookmarkStart w:id="33" w:name="_Toc23420581"/>
       <w:r>
         <w:t>EPL over ODU</w:t>
       </w:r>
-      <w:bookmarkEnd w:id="31"/>
       <w:bookmarkEnd w:id="32"/>
+      <w:bookmarkEnd w:id="33"/>
     </w:p>
     <w:p>
       <w:r>
@@ -10483,16 +10485,16 @@
       <w:pPr>
         <w:pStyle w:val="Heading3"/>
       </w:pPr>
-      <w:bookmarkStart w:id="33" w:name="_Ref500432768"/>
-      <w:bookmarkStart w:id="34" w:name="_Toc23420582"/>
+      <w:bookmarkStart w:id="34" w:name="_Ref500432768"/>
+      <w:bookmarkStart w:id="35" w:name="_Toc23420582"/>
       <w:r>
         <w:t>Transparent</w:t>
       </w:r>
       <w:r>
         <w:t xml:space="preserve"> Client Services</w:t>
       </w:r>
-      <w:bookmarkEnd w:id="33"/>
       <w:bookmarkEnd w:id="34"/>
+      <w:bookmarkEnd w:id="35"/>
     </w:p>
     <w:p>
       <w:r>
@@ -10942,13 +10944,13 @@
       <w:pPr>
         <w:pStyle w:val="Heading3"/>
       </w:pPr>
-      <w:bookmarkStart w:id="35" w:name="_Ref500412190"/>
-      <w:bookmarkStart w:id="36" w:name="_Toc23420583"/>
+      <w:bookmarkStart w:id="36" w:name="_Ref500412190"/>
+      <w:bookmarkStart w:id="37" w:name="_Toc23420583"/>
       <w:r>
         <w:t>EVPL over ODU</w:t>
       </w:r>
-      <w:bookmarkEnd w:id="35"/>
       <w:bookmarkEnd w:id="36"/>
+      <w:bookmarkEnd w:id="37"/>
     </w:p>
     <w:p>
       <w:r>
@@ -11325,15 +11327,15 @@
       <w:pPr>
         <w:pStyle w:val="Heading2"/>
       </w:pPr>
-      <w:bookmarkStart w:id="37" w:name="_Ref500419020"/>
-      <w:bookmarkStart w:id="38" w:name="_Ref536635323"/>
-      <w:bookmarkStart w:id="39" w:name="_Toc23420584"/>
+      <w:bookmarkStart w:id="38" w:name="_Ref500419020"/>
+      <w:bookmarkStart w:id="39" w:name="_Ref536635323"/>
+      <w:bookmarkStart w:id="40" w:name="_Toc23420584"/>
       <w:r>
         <w:t>Multi-function Access Links</w:t>
       </w:r>
-      <w:bookmarkEnd w:id="37"/>
       <w:bookmarkEnd w:id="38"/>
       <w:bookmarkEnd w:id="39"/>
+      <w:bookmarkEnd w:id="40"/>
     </w:p>
     <w:p>
       <w:r>
@@ -11975,13 +11977,13 @@
       <w:pPr>
         <w:pStyle w:val="Heading2"/>
       </w:pPr>
-      <w:bookmarkStart w:id="40" w:name="_Toc500168645"/>
-      <w:bookmarkStart w:id="41" w:name="_Toc23420585"/>
+      <w:bookmarkStart w:id="41" w:name="_Toc500168645"/>
+      <w:bookmarkStart w:id="42" w:name="_Toc23420585"/>
       <w:r>
         <w:t>Protection and Restoration Configuration</w:t>
       </w:r>
-      <w:bookmarkEnd w:id="40"/>
       <w:bookmarkEnd w:id="41"/>
+      <w:bookmarkEnd w:id="42"/>
     </w:p>
     <w:p>
       <w:r>
@@ -12184,13 +12186,13 @@
       <w:pPr>
         <w:pStyle w:val="Heading3"/>
       </w:pPr>
-      <w:bookmarkStart w:id="42" w:name="_Ref10216544"/>
-      <w:bookmarkStart w:id="43" w:name="_Toc23420586"/>
+      <w:bookmarkStart w:id="43" w:name="_Ref10216544"/>
+      <w:bookmarkStart w:id="44" w:name="_Toc23420586"/>
       <w:r>
         <w:t>Linear Protection (end-to-end)</w:t>
       </w:r>
-      <w:bookmarkEnd w:id="42"/>
       <w:bookmarkEnd w:id="43"/>
+      <w:bookmarkEnd w:id="44"/>
     </w:p>
     <w:p>
       <w:r>
@@ -12660,13 +12662,13 @@
       <w:pPr>
         <w:pStyle w:val="Heading3"/>
       </w:pPr>
-      <w:bookmarkStart w:id="44" w:name="_Ref10220638"/>
-      <w:bookmarkStart w:id="45" w:name="_Toc23420587"/>
+      <w:bookmarkStart w:id="45" w:name="_Ref10220638"/>
+      <w:bookmarkStart w:id="46" w:name="_Toc23420587"/>
       <w:r>
         <w:t>Segmented Protection</w:t>
       </w:r>
-      <w:bookmarkEnd w:id="44"/>
       <w:bookmarkEnd w:id="45"/>
+      <w:bookmarkEnd w:id="46"/>
     </w:p>
     <w:p>
       <w:r>
@@ -12883,10 +12885,10 @@
           <w:lang w:eastAsia="zh-CN"/>
         </w:rPr>
       </w:pPr>
-      <w:bookmarkStart w:id="46" w:name="_Toc507866122"/>
-      <w:bookmarkStart w:id="47" w:name="_Ref5898686"/>
-      <w:bookmarkStart w:id="48" w:name="_Toc23420588"/>
-      <w:bookmarkEnd w:id="46"/>
+      <w:bookmarkStart w:id="47" w:name="_Toc507866122"/>
+      <w:bookmarkStart w:id="48" w:name="_Ref5898686"/>
+      <w:bookmarkStart w:id="49" w:name="_Toc23420588"/>
+      <w:bookmarkEnd w:id="47"/>
       <w:r>
         <w:rPr>
           <w:rFonts w:eastAsiaTheme="minorEastAsia"/>
@@ -12894,8 +12896,8 @@
         </w:rPr>
         <w:t>Notification</w:t>
       </w:r>
-      <w:bookmarkEnd w:id="47"/>
       <w:bookmarkEnd w:id="48"/>
+      <w:bookmarkEnd w:id="49"/>
     </w:p>
     <w:p>
       <w:pPr>
@@ -13278,7 +13280,7 @@
           <w:lang w:eastAsia="zh-CN"/>
         </w:rPr>
       </w:pPr>
-      <w:bookmarkStart w:id="49" w:name="_Toc23420589"/>
+      <w:bookmarkStart w:id="50" w:name="_Toc23420589"/>
       <w:r>
         <w:rPr>
           <w:rFonts w:eastAsiaTheme="minorEastAsia"/>
@@ -13293,7 +13295,7 @@
         </w:rPr>
         <w:t>s</w:t>
       </w:r>
-      <w:bookmarkEnd w:id="49"/>
+      <w:bookmarkEnd w:id="50"/>
     </w:p>
     <w:p>
       <w:pPr>
@@ -13858,13 +13860,13 @@
       <w:pPr>
         <w:pStyle w:val="Heading1"/>
       </w:pPr>
-      <w:bookmarkStart w:id="50" w:name="_Ref2878226"/>
-      <w:bookmarkStart w:id="51" w:name="_Toc23420590"/>
+      <w:bookmarkStart w:id="51" w:name="_Ref2878226"/>
+      <w:bookmarkStart w:id="52" w:name="_Toc23420590"/>
       <w:r>
         <w:t>YANG Model Analysis</w:t>
       </w:r>
-      <w:bookmarkEnd w:id="50"/>
       <w:bookmarkEnd w:id="51"/>
+      <w:bookmarkEnd w:id="52"/>
     </w:p>
     <w:p>
       <w:r>
@@ -14004,20 +14006,20 @@
       <w:pPr>
         <w:pStyle w:val="Heading2"/>
       </w:pPr>
-      <w:bookmarkStart w:id="52" w:name="_Ref500417451"/>
-      <w:bookmarkStart w:id="53" w:name="_Ref500418942"/>
-      <w:bookmarkStart w:id="54" w:name="_Ref500430602"/>
-      <w:bookmarkStart w:id="55" w:name="_Toc23420591"/>
+      <w:bookmarkStart w:id="53" w:name="_Ref500417451"/>
+      <w:bookmarkStart w:id="54" w:name="_Ref500418942"/>
+      <w:bookmarkStart w:id="55" w:name="_Ref500430602"/>
+      <w:bookmarkStart w:id="56" w:name="_Toc23420591"/>
       <w:r>
         <w:t>YANG Models for Topology Abstraction</w:t>
       </w:r>
-      <w:bookmarkEnd w:id="52"/>
       <w:bookmarkEnd w:id="53"/>
       <w:bookmarkEnd w:id="54"/>
       <w:bookmarkEnd w:id="55"/>
-    </w:p>
-    <w:p>
-      <w:bookmarkStart w:id="56" w:name="_Ref500418984"/>
+      <w:bookmarkEnd w:id="56"/>
+    </w:p>
+    <w:p>
+      <w:bookmarkStart w:id="57" w:name="_Ref500418984"/>
       <w:r>
         <w:t xml:space="preserve">This section analyses how each PNC can report </w:t>
       </w:r>
@@ -14311,7 +14313,7 @@
       </w:r>
     </w:p>
     <w:p>
-      <w:bookmarkStart w:id="57" w:name="_Ref500432575"/>
+      <w:bookmarkStart w:id="58" w:name="_Ref500432575"/>
       <w:r>
         <w:t>In order to support the EPL and EVPL services</w:t>
       </w:r>
@@ -14497,8 +14499,8 @@
       <w:pPr>
         <w:pStyle w:val="Heading3"/>
       </w:pPr>
-      <w:bookmarkStart w:id="58" w:name="_Ref2868588"/>
-      <w:bookmarkStart w:id="59" w:name="_Toc23420592"/>
+      <w:bookmarkStart w:id="59" w:name="_Ref2868588"/>
+      <w:bookmarkStart w:id="60" w:name="_Toc23420592"/>
       <w:r>
         <w:t xml:space="preserve">Domain 1 </w:t>
       </w:r>
@@ -14511,9 +14513,9 @@
       <w:r>
         <w:t>Topology Abstraction</w:t>
       </w:r>
-      <w:bookmarkEnd w:id="57"/>
       <w:bookmarkEnd w:id="58"/>
       <w:bookmarkEnd w:id="59"/>
+      <w:bookmarkEnd w:id="60"/>
     </w:p>
     <w:p>
       <w:r>
@@ -14999,7 +15001,7 @@
         <w:pStyle w:val="Caption"/>
         <w:ind w:left="431"/>
       </w:pPr>
-      <w:bookmarkStart w:id="60" w:name="_Ref508189687"/>
+      <w:bookmarkStart w:id="61" w:name="_Ref508189687"/>
       <w:r>
         <w:t>–</w:t>
       </w:r>
@@ -15018,7 +15020,7 @@
       <w:r>
         <w:t>Topology)</w:t>
       </w:r>
-      <w:bookmarkEnd w:id="60"/>
+      <w:bookmarkEnd w:id="61"/>
     </w:p>
     <w:p>
       <w:r>
@@ -15328,11 +15330,11 @@
         <w:pStyle w:val="Caption"/>
         <w:ind w:left="431"/>
       </w:pPr>
-      <w:bookmarkStart w:id="61" w:name="_Ref1730332"/>
+      <w:bookmarkStart w:id="62" w:name="_Ref1730332"/>
       <w:r>
         <w:t>– ETH Abstract Topology exposed at MPI1 (MPI1 ETH Topology)</w:t>
       </w:r>
-      <w:bookmarkEnd w:id="61"/>
+      <w:bookmarkEnd w:id="62"/>
     </w:p>
     <w:p>
       <w:r>
@@ -16473,7 +16475,7 @@
       <w:pPr>
         <w:pStyle w:val="Caption"/>
       </w:pPr>
-      <w:bookmarkStart w:id="62" w:name="_Ref2874391"/>
+      <w:bookmarkStart w:id="63" w:name="_Ref2874391"/>
       <w:r>
         <w:t xml:space="preserve">- Physical Topology </w:t>
       </w:r>
@@ -16483,7 +16485,7 @@
       <w:r>
         <w:t>by PNC1</w:t>
       </w:r>
-      <w:bookmarkEnd w:id="62"/>
+      <w:bookmarkEnd w:id="63"/>
     </w:p>
     <w:p>
       <w:r>
@@ -16988,8 +16990,8 @@
       <w:pPr>
         <w:pStyle w:val="Heading3"/>
       </w:pPr>
-      <w:bookmarkStart w:id="63" w:name="_Ref2868590"/>
-      <w:bookmarkStart w:id="64" w:name="_Toc23420593"/>
+      <w:bookmarkStart w:id="64" w:name="_Ref2868590"/>
+      <w:bookmarkStart w:id="65" w:name="_Toc23420593"/>
       <w:r>
         <w:lastRenderedPageBreak/>
         <w:t xml:space="preserve">Domain 2 </w:t>
@@ -17000,8 +17002,8 @@
       <w:r>
         <w:t>Topology Abstraction</w:t>
       </w:r>
-      <w:bookmarkEnd w:id="63"/>
       <w:bookmarkEnd w:id="64"/>
+      <w:bookmarkEnd w:id="65"/>
     </w:p>
     <w:p>
       <w:r>
@@ -17202,8 +17204,8 @@
       <w:pPr>
         <w:pStyle w:val="Heading3"/>
       </w:pPr>
-      <w:bookmarkStart w:id="65" w:name="_Ref2868591"/>
-      <w:bookmarkStart w:id="66" w:name="_Toc23420594"/>
+      <w:bookmarkStart w:id="66" w:name="_Ref2868591"/>
+      <w:bookmarkStart w:id="67" w:name="_Toc23420594"/>
       <w:r>
         <w:t xml:space="preserve">Domain 3 </w:t>
       </w:r>
@@ -17213,8 +17215,8 @@
       <w:r>
         <w:t>Topology Abstraction</w:t>
       </w:r>
-      <w:bookmarkEnd w:id="65"/>
       <w:bookmarkEnd w:id="66"/>
+      <w:bookmarkEnd w:id="67"/>
     </w:p>
     <w:p>
       <w:r>
@@ -17363,16 +17365,16 @@
       <w:pPr>
         <w:pStyle w:val="Heading3"/>
       </w:pPr>
-      <w:bookmarkStart w:id="67" w:name="_Ref500429624"/>
-      <w:bookmarkStart w:id="68" w:name="_Toc23420595"/>
+      <w:bookmarkStart w:id="68" w:name="_Ref500429624"/>
+      <w:bookmarkStart w:id="69" w:name="_Toc23420595"/>
       <w:r>
         <w:t xml:space="preserve">Multi-domain Topology </w:t>
       </w:r>
-      <w:bookmarkEnd w:id="67"/>
+      <w:bookmarkEnd w:id="68"/>
       <w:r>
         <w:t>Merging</w:t>
       </w:r>
-      <w:bookmarkEnd w:id="68"/>
+      <w:bookmarkEnd w:id="69"/>
     </w:p>
     <w:p>
       <w:pPr>
@@ -19304,7 +19306,7 @@
           <w:lang w:eastAsia="zh-CN"/>
         </w:rPr>
       </w:pPr>
-      <w:bookmarkStart w:id="69" w:name="_Ref2868693"/>
+      <w:bookmarkStart w:id="70" w:name="_Ref2868693"/>
       <w:r>
         <w:t xml:space="preserve">– Multi-domain Abstract Topology </w:t>
       </w:r>
@@ -19320,20 +19322,20 @@
       <w:r>
         <w:t>MDSC</w:t>
       </w:r>
-      <w:bookmarkEnd w:id="69"/>
+      <w:bookmarkEnd w:id="70"/>
     </w:p>
     <w:p>
       <w:pPr>
         <w:pStyle w:val="Heading2"/>
       </w:pPr>
-      <w:bookmarkStart w:id="70" w:name="_Ref517947725"/>
-      <w:bookmarkStart w:id="71" w:name="_Toc23420596"/>
+      <w:bookmarkStart w:id="71" w:name="_Ref517947725"/>
+      <w:bookmarkStart w:id="72" w:name="_Toc23420596"/>
       <w:r>
         <w:t>YANG Models for Service Configuration</w:t>
       </w:r>
-      <w:bookmarkEnd w:id="56"/>
-      <w:bookmarkEnd w:id="70"/>
+      <w:bookmarkEnd w:id="57"/>
       <w:bookmarkEnd w:id="71"/>
+      <w:bookmarkEnd w:id="72"/>
     </w:p>
     <w:p>
       <w:r>
@@ -20097,14 +20099,14 @@
       <w:pPr>
         <w:pStyle w:val="Caption"/>
       </w:pPr>
-      <w:bookmarkStart w:id="72" w:name="_Ref496875891"/>
+      <w:bookmarkStart w:id="73" w:name="_Ref496875891"/>
       <w:r>
         <w:t xml:space="preserve">- </w:t>
       </w:r>
       <w:r>
         <w:t>Multi-domain Service Setup</w:t>
       </w:r>
-      <w:bookmarkEnd w:id="72"/>
+      <w:bookmarkEnd w:id="73"/>
     </w:p>
     <w:p>
       <w:r>
@@ -20784,13 +20786,13 @@
       <w:pPr>
         <w:pStyle w:val="Heading3"/>
       </w:pPr>
-      <w:bookmarkStart w:id="73" w:name="_Ref500433995"/>
-      <w:bookmarkStart w:id="74" w:name="_Toc23420597"/>
+      <w:bookmarkStart w:id="74" w:name="_Ref500433995"/>
+      <w:bookmarkStart w:id="75" w:name="_Toc23420597"/>
       <w:r>
         <w:t>ODU Transit Service</w:t>
       </w:r>
-      <w:bookmarkEnd w:id="73"/>
       <w:bookmarkEnd w:id="74"/>
+      <w:bookmarkEnd w:id="75"/>
     </w:p>
     <w:p>
       <w:r>
@@ -21517,11 +21519,11 @@
       <w:pPr>
         <w:pStyle w:val="Heading4"/>
       </w:pPr>
-      <w:bookmarkStart w:id="75" w:name="_Toc23420598"/>
+      <w:bookmarkStart w:id="76" w:name="_Toc23420598"/>
       <w:r>
         <w:t>Single Domain Example</w:t>
       </w:r>
-      <w:bookmarkEnd w:id="75"/>
+      <w:bookmarkEnd w:id="76"/>
     </w:p>
     <w:p>
       <w:r>
@@ -21594,15 +21596,15 @@
       <w:pPr>
         <w:pStyle w:val="Heading3"/>
       </w:pPr>
-      <w:bookmarkStart w:id="76" w:name="_Ref500432805"/>
-      <w:bookmarkStart w:id="77" w:name="_Ref500433287"/>
-      <w:bookmarkStart w:id="78" w:name="_Toc23420599"/>
+      <w:bookmarkStart w:id="77" w:name="_Ref500432805"/>
+      <w:bookmarkStart w:id="78" w:name="_Ref500433287"/>
+      <w:bookmarkStart w:id="79" w:name="_Toc23420599"/>
       <w:r>
         <w:t>EPL over ODU Service</w:t>
       </w:r>
-      <w:bookmarkEnd w:id="76"/>
       <w:bookmarkEnd w:id="77"/>
       <w:bookmarkEnd w:id="78"/>
+      <w:bookmarkEnd w:id="79"/>
       <w:r>
         <w:t xml:space="preserve"> </w:t>
       </w:r>
@@ -22584,13 +22586,13 @@
       <w:pPr>
         <w:pStyle w:val="Heading4"/>
       </w:pPr>
-      <w:bookmarkStart w:id="79" w:name="_Ref2957327"/>
-      <w:bookmarkStart w:id="80" w:name="_Toc23420600"/>
+      <w:bookmarkStart w:id="80" w:name="_Ref2957327"/>
+      <w:bookmarkStart w:id="81" w:name="_Toc23420600"/>
       <w:r>
         <w:t>Single Domain Example</w:t>
       </w:r>
-      <w:bookmarkEnd w:id="79"/>
       <w:bookmarkEnd w:id="80"/>
+      <w:bookmarkEnd w:id="81"/>
     </w:p>
     <w:p>
       <w:r>
@@ -22884,11 +22886,11 @@
       <w:pPr>
         <w:pStyle w:val="Heading3"/>
       </w:pPr>
-      <w:bookmarkStart w:id="81" w:name="_Toc23420601"/>
+      <w:bookmarkStart w:id="82" w:name="_Toc23420601"/>
       <w:r>
         <w:t>Other OTN Client Services</w:t>
       </w:r>
-      <w:bookmarkEnd w:id="81"/>
+      <w:bookmarkEnd w:id="82"/>
       <w:r>
         <w:t xml:space="preserve"> </w:t>
       </w:r>
@@ -23231,11 +23233,11 @@
       <w:pPr>
         <w:pStyle w:val="Heading4"/>
       </w:pPr>
-      <w:bookmarkStart w:id="82" w:name="_Toc23420602"/>
+      <w:bookmarkStart w:id="83" w:name="_Toc23420602"/>
       <w:r>
         <w:t>Single Domain Example</w:t>
       </w:r>
-      <w:bookmarkEnd w:id="82"/>
+      <w:bookmarkEnd w:id="83"/>
     </w:p>
     <w:p>
       <w:r>
@@ -23368,11 +23370,11 @@
       <w:pPr>
         <w:pStyle w:val="Heading3"/>
       </w:pPr>
-      <w:bookmarkStart w:id="83" w:name="_Toc23420603"/>
+      <w:bookmarkStart w:id="84" w:name="_Toc23420603"/>
       <w:r>
         <w:t>EVPL over ODU Service</w:t>
       </w:r>
-      <w:bookmarkEnd w:id="83"/>
+      <w:bookmarkEnd w:id="84"/>
       <w:r>
         <w:t xml:space="preserve"> </w:t>
       </w:r>
@@ -23888,8 +23890,8 @@
       <w:pPr>
         <w:pStyle w:val="Heading2"/>
       </w:pPr>
-      <w:bookmarkStart w:id="84" w:name="_Ref500419166"/>
-      <w:bookmarkStart w:id="85" w:name="_Toc23420604"/>
+      <w:bookmarkStart w:id="85" w:name="_Ref500419166"/>
+      <w:bookmarkStart w:id="86" w:name="_Toc23420604"/>
       <w:r>
         <w:t>YANG Mode</w:t>
       </w:r>
@@ -23899,22 +23901,22 @@
       <w:r>
         <w:t>s for Protection Configuration</w:t>
       </w:r>
-      <w:bookmarkEnd w:id="84"/>
       <w:bookmarkEnd w:id="85"/>
+      <w:bookmarkEnd w:id="86"/>
     </w:p>
     <w:p>
       <w:pPr>
         <w:pStyle w:val="Heading3"/>
       </w:pPr>
-      <w:bookmarkStart w:id="86" w:name="_Toc490054152"/>
-      <w:bookmarkStart w:id="87" w:name="_Toc497144543"/>
-      <w:bookmarkStart w:id="88" w:name="_Toc23420605"/>
+      <w:bookmarkStart w:id="87" w:name="_Toc490054152"/>
+      <w:bookmarkStart w:id="88" w:name="_Toc497144543"/>
+      <w:bookmarkStart w:id="89" w:name="_Toc23420605"/>
       <w:r>
         <w:t>Linear Protection (end-to-end)</w:t>
       </w:r>
-      <w:bookmarkEnd w:id="86"/>
       <w:bookmarkEnd w:id="87"/>
       <w:bookmarkEnd w:id="88"/>
+      <w:bookmarkEnd w:id="89"/>
     </w:p>
     <w:p>
       <w:r>
@@ -24378,12 +24380,12 @@
       <w:pPr>
         <w:pStyle w:val="Heading3"/>
       </w:pPr>
-      <w:bookmarkStart w:id="89" w:name="_Toc23420606"/>
+      <w:bookmarkStart w:id="90" w:name="_Toc23420606"/>
       <w:r>
         <w:lastRenderedPageBreak/>
         <w:t>Segmented Protection</w:t>
       </w:r>
-      <w:bookmarkEnd w:id="89"/>
+      <w:bookmarkEnd w:id="90"/>
     </w:p>
     <w:p>
       <w:r>
@@ -24999,11 +25001,11 @@
       <w:pPr>
         <w:pStyle w:val="Heading2"/>
       </w:pPr>
-      <w:bookmarkStart w:id="90" w:name="_Toc23420607"/>
+      <w:bookmarkStart w:id="91" w:name="_Toc23420607"/>
       <w:r>
         <w:t>Notifications</w:t>
       </w:r>
-      <w:bookmarkEnd w:id="90"/>
+      <w:bookmarkEnd w:id="91"/>
     </w:p>
     <w:p>
       <w:r>
@@ -25115,7 +25117,7 @@
           <w:lang w:eastAsia="zh-CN"/>
         </w:rPr>
       </w:pPr>
-      <w:bookmarkStart w:id="91" w:name="_Toc23420608"/>
+      <w:bookmarkStart w:id="92" w:name="_Toc23420608"/>
       <w:r>
         <w:lastRenderedPageBreak/>
         <w:t xml:space="preserve">Path Computation </w:t>
@@ -25127,7 +25129,7 @@
         </w:rPr>
         <w:t>with Constraints</w:t>
       </w:r>
-      <w:bookmarkEnd w:id="91"/>
+      <w:bookmarkEnd w:id="92"/>
     </w:p>
     <w:p>
       <w:pPr>
@@ -25236,11 +25238,11 @@
       <w:pPr>
         <w:pStyle w:val="Heading1"/>
       </w:pPr>
-      <w:bookmarkStart w:id="92" w:name="_Toc23420609"/>
+      <w:bookmarkStart w:id="93" w:name="_Toc23420609"/>
       <w:r>
         <w:t>Security Considerations</w:t>
       </w:r>
-      <w:bookmarkEnd w:id="92"/>
+      <w:bookmarkEnd w:id="93"/>
     </w:p>
     <w:p>
       <w:r>
@@ -25279,11 +25281,11 @@
       <w:pPr>
         <w:pStyle w:val="Heading2"/>
       </w:pPr>
-      <w:bookmarkStart w:id="93" w:name="_Toc23420610"/>
+      <w:bookmarkStart w:id="94" w:name="_Toc23420610"/>
       <w:r>
         <w:t>OTN Security</w:t>
       </w:r>
-      <w:bookmarkEnd w:id="93"/>
+      <w:bookmarkEnd w:id="94"/>
     </w:p>
     <w:p>
       <w:r>
@@ -25306,11 +25308,11 @@
       <w:pPr>
         <w:pStyle w:val="Heading1"/>
       </w:pPr>
-      <w:bookmarkStart w:id="94" w:name="_Toc23420611"/>
+      <w:bookmarkStart w:id="95" w:name="_Toc23420611"/>
       <w:r>
         <w:t>IANA Considerations</w:t>
       </w:r>
-      <w:bookmarkEnd w:id="94"/>
+      <w:bookmarkEnd w:id="95"/>
     </w:p>
     <w:p>
       <w:pPr>
@@ -25326,21 +25328,21 @@
       <w:pPr>
         <w:pStyle w:val="Heading1"/>
       </w:pPr>
-      <w:bookmarkStart w:id="95" w:name="_Toc23420612"/>
+      <w:bookmarkStart w:id="96" w:name="_Toc23420612"/>
       <w:r>
         <w:t>References</w:t>
       </w:r>
-      <w:bookmarkEnd w:id="95"/>
+      <w:bookmarkEnd w:id="96"/>
     </w:p>
     <w:p>
       <w:pPr>
         <w:pStyle w:val="Heading2"/>
       </w:pPr>
-      <w:bookmarkStart w:id="96" w:name="_Toc23420613"/>
+      <w:bookmarkStart w:id="97" w:name="_Toc23420613"/>
       <w:r>
         <w:t>Normative References</w:t>
       </w:r>
-      <w:bookmarkEnd w:id="96"/>
+      <w:bookmarkEnd w:id="97"/>
     </w:p>
     <w:p>
       <w:pPr>
@@ -25579,11 +25581,11 @@
       <w:pPr>
         <w:pStyle w:val="Heading2"/>
       </w:pPr>
-      <w:bookmarkStart w:id="97" w:name="_Toc23420614"/>
+      <w:bookmarkStart w:id="98" w:name="_Toc23420614"/>
       <w:r>
         <w:t>Informative References</w:t>
       </w:r>
-      <w:bookmarkEnd w:id="97"/>
+      <w:bookmarkEnd w:id="98"/>
     </w:p>
     <w:p>
       <w:pPr>
@@ -25777,11 +25779,11 @@
       <w:pPr>
         <w:pStyle w:val="Heading1"/>
       </w:pPr>
-      <w:bookmarkStart w:id="98" w:name="_Toc23420615"/>
+      <w:bookmarkStart w:id="99" w:name="_Toc23420615"/>
       <w:r>
         <w:t>Acknowledgments</w:t>
       </w:r>
-      <w:bookmarkEnd w:id="98"/>
+      <w:bookmarkEnd w:id="99"/>
     </w:p>
     <w:p>
       <w:r>
@@ -25863,19 +25865,19 @@
       <w:pPr>
         <w:pStyle w:val="RFCApp"/>
       </w:pPr>
-      <w:bookmarkStart w:id="99" w:name="_Ref486351665"/>
-      <w:bookmarkStart w:id="100" w:name="_Toc497142349"/>
-      <w:bookmarkStart w:id="101" w:name="_Toc23420616"/>
+      <w:bookmarkStart w:id="100" w:name="_Ref486351665"/>
+      <w:bookmarkStart w:id="101" w:name="_Toc497142349"/>
+      <w:bookmarkStart w:id="102" w:name="_Toc23420616"/>
       <w:r>
         <w:lastRenderedPageBreak/>
         <w:t>Validating a JSON fragment against a YANG Model</w:t>
       </w:r>
-      <w:bookmarkEnd w:id="99"/>
       <w:bookmarkEnd w:id="100"/>
       <w:bookmarkEnd w:id="101"/>
-    </w:p>
-    <w:p>
-      <w:bookmarkStart w:id="102" w:name="_Toc258322684"/>
+      <w:bookmarkEnd w:id="102"/>
+    </w:p>
+    <w:p>
+      <w:bookmarkStart w:id="103" w:name="_Toc258322684"/>
       <w:r>
         <w:t>The objective is to have a tool that allows validating whether a piece of JSON code embedded in an Internet-Draft is compliant with a YANG model without using a client/server</w:t>
       </w:r>
@@ -25887,11 +25889,11 @@
       <w:pPr>
         <w:pStyle w:val="RFCAppH1"/>
       </w:pPr>
-      <w:bookmarkStart w:id="103" w:name="_Toc23420617"/>
+      <w:bookmarkStart w:id="104" w:name="_Toc23420617"/>
       <w:r>
         <w:t>Manipulation of JSON fragments</w:t>
       </w:r>
-      <w:bookmarkEnd w:id="103"/>
+      <w:bookmarkEnd w:id="104"/>
     </w:p>
     <w:p>
       <w:r>
@@ -26086,11 +26088,11 @@
       <w:pPr>
         <w:pStyle w:val="RFCAppH1"/>
       </w:pPr>
-      <w:bookmarkStart w:id="104" w:name="_Toc23420618"/>
+      <w:bookmarkStart w:id="105" w:name="_Toc23420618"/>
       <w:r>
         <w:t>Comments in JSON fragments</w:t>
       </w:r>
-      <w:bookmarkEnd w:id="104"/>
+      <w:bookmarkEnd w:id="105"/>
     </w:p>
     <w:p>
       <w:r>
@@ -26125,16 +26127,16 @@
       <w:pPr>
         <w:pStyle w:val="RFCAppH1"/>
       </w:pPr>
-      <w:bookmarkStart w:id="105" w:name="_Toc497142350"/>
-      <w:bookmarkStart w:id="106" w:name="_Toc23420619"/>
+      <w:bookmarkStart w:id="106" w:name="_Toc497142350"/>
+      <w:bookmarkStart w:id="107" w:name="_Toc23420619"/>
       <w:r>
         <w:t xml:space="preserve">Validation of JSON fragments: </w:t>
       </w:r>
       <w:r>
         <w:t>DSDL-based approach</w:t>
       </w:r>
-      <w:bookmarkEnd w:id="105"/>
       <w:bookmarkEnd w:id="106"/>
+      <w:bookmarkEnd w:id="107"/>
     </w:p>
     <w:p>
       <w:r>
@@ -26337,11 +26339,11 @@
         </w:tabs>
         <w:ind w:left="1152" w:hanging="360"/>
       </w:pPr>
-      <w:bookmarkStart w:id="107" w:name="_Ref486351558"/>
+      <w:bookmarkStart w:id="108" w:name="_Ref486351558"/>
       <w:r>
         <w:t>– DSDL-based approach for JSON code validation</w:t>
       </w:r>
-      <w:bookmarkEnd w:id="107"/>
+      <w:bookmarkEnd w:id="108"/>
     </w:p>
     <w:p>
       <w:pPr>
@@ -26420,9 +26422,9 @@
       <w:pPr>
         <w:pStyle w:val="RFCAppH1"/>
       </w:pPr>
-      <w:bookmarkStart w:id="108" w:name="_Toc497142351"/>
-      <w:bookmarkStart w:id="109" w:name="_Toc23420620"/>
-      <w:bookmarkEnd w:id="102"/>
+      <w:bookmarkStart w:id="109" w:name="_Toc497142351"/>
+      <w:bookmarkStart w:id="110" w:name="_Toc23420620"/>
+      <w:bookmarkEnd w:id="103"/>
       <w:r>
         <w:t xml:space="preserve">Validation of JSON fragments: why </w:t>
       </w:r>
@@ -26444,8 +26446,8 @@
       <w:r>
         <w:t xml:space="preserve"> approach</w:t>
       </w:r>
-      <w:bookmarkEnd w:id="108"/>
       <w:bookmarkEnd w:id="109"/>
+      <w:bookmarkEnd w:id="110"/>
     </w:p>
     <w:p>
       <w:r>
@@ -26528,11 +26530,11 @@
         </w:tabs>
         <w:ind w:left="1152" w:hanging="360"/>
       </w:pPr>
-      <w:bookmarkStart w:id="110" w:name="_Ref486351348"/>
+      <w:bookmarkStart w:id="111" w:name="_Ref486351348"/>
       <w:r>
         <w:t>– XSD-based approach for JSON code validation</w:t>
       </w:r>
-      <w:bookmarkEnd w:id="110"/>
+      <w:bookmarkEnd w:id="111"/>
     </w:p>
     <w:p>
       <w:r>
@@ -26570,12 +26572,12 @@
       <w:pPr>
         <w:pStyle w:val="RFCApp"/>
       </w:pPr>
-      <w:bookmarkStart w:id="111" w:name="_Toc23420621"/>
+      <w:bookmarkStart w:id="112" w:name="_Toc23420621"/>
       <w:r>
         <w:lastRenderedPageBreak/>
         <w:t>Detailed JSON Examples</w:t>
       </w:r>
-      <w:bookmarkEnd w:id="111"/>
+      <w:bookmarkEnd w:id="112"/>
     </w:p>
     <w:p>
       <w:r>
@@ -26610,23 +26612,23 @@
       <w:pPr>
         <w:pStyle w:val="RFCAppH1"/>
       </w:pPr>
-      <w:bookmarkStart w:id="112" w:name="_Toc23420622"/>
+      <w:bookmarkStart w:id="113" w:name="_Toc23420622"/>
       <w:r>
         <w:t>JSON Examples for Topology Abstractions</w:t>
       </w:r>
-      <w:bookmarkEnd w:id="112"/>
+      <w:bookmarkEnd w:id="113"/>
     </w:p>
     <w:p>
       <w:pPr>
         <w:pStyle w:val="RFCAppH2"/>
       </w:pPr>
-      <w:bookmarkStart w:id="113" w:name="_Ref517950631"/>
-      <w:bookmarkStart w:id="114" w:name="_Toc23420623"/>
+      <w:bookmarkStart w:id="114" w:name="_Ref517950631"/>
+      <w:bookmarkStart w:id="115" w:name="_Toc23420623"/>
       <w:r>
         <w:t>JSON Code: mpi1-otn-topology.json</w:t>
       </w:r>
-      <w:bookmarkEnd w:id="113"/>
       <w:bookmarkEnd w:id="114"/>
+      <w:bookmarkEnd w:id="115"/>
     </w:p>
     <w:p>
       <w:pPr>
@@ -26714,7 +26716,7 @@
       <w:pPr>
         <w:pStyle w:val="RFCAppH2"/>
       </w:pPr>
-      <w:bookmarkStart w:id="115" w:name="_Ref23450006"/>
+      <w:bookmarkStart w:id="116" w:name="_Ref23450006"/>
       <w:r>
         <w:t>JSON Code: mpi1-</w:t>
       </w:r>
@@ -26724,7 +26726,7 @@
       <w:r>
         <w:t>-topology.json</w:t>
       </w:r>
-      <w:bookmarkEnd w:id="115"/>
+      <w:bookmarkEnd w:id="116"/>
     </w:p>
     <w:p>
       <w:pPr>
@@ -26812,23 +26814,23 @@
       <w:pPr>
         <w:pStyle w:val="RFCAppH1"/>
       </w:pPr>
-      <w:bookmarkStart w:id="116" w:name="_Toc23420624"/>
+      <w:bookmarkStart w:id="117" w:name="_Toc23420624"/>
       <w:r>
         <w:t>JSON Examples for Service Configuration</w:t>
       </w:r>
-      <w:bookmarkEnd w:id="116"/>
+      <w:bookmarkEnd w:id="117"/>
     </w:p>
     <w:p>
       <w:pPr>
         <w:pStyle w:val="RFCAppH2"/>
       </w:pPr>
-      <w:bookmarkStart w:id="117" w:name="_Ref517961525"/>
-      <w:bookmarkStart w:id="118" w:name="_Toc23420625"/>
+      <w:bookmarkStart w:id="118" w:name="_Ref517961525"/>
+      <w:bookmarkStart w:id="119" w:name="_Toc23420625"/>
       <w:r>
         <w:t>JSON Code: mpi1-odu2-service-config.json</w:t>
       </w:r>
-      <w:bookmarkEnd w:id="117"/>
       <w:bookmarkEnd w:id="118"/>
+      <w:bookmarkEnd w:id="119"/>
     </w:p>
     <w:p>
       <w:pPr>
@@ -26913,8 +26915,8 @@
           <w:lang w:val="it-IT"/>
         </w:rPr>
       </w:pPr>
-      <w:bookmarkStart w:id="119" w:name="_Ref518288571"/>
-      <w:bookmarkStart w:id="120" w:name="_Toc23420626"/>
+      <w:bookmarkStart w:id="120" w:name="_Ref518288571"/>
+      <w:bookmarkStart w:id="121" w:name="_Toc23420626"/>
       <w:r>
         <w:rPr>
           <w:lang w:val="it-IT"/>
@@ -26922,8 +26924,8 @@
         <w:lastRenderedPageBreak/>
         <w:t>JSON Code: mpi1-odu2-tunnel-config.json</w:t>
       </w:r>
-      <w:bookmarkEnd w:id="119"/>
       <w:bookmarkEnd w:id="120"/>
+      <w:bookmarkEnd w:id="121"/>
     </w:p>
     <w:p>
       <w:pPr>
@@ -27074,8 +27076,6 @@
       <w:pPr>
         <w:pStyle w:val="RFCFigure"/>
       </w:pPr>
-      <w:bookmarkStart w:id="121" w:name="_GoBack"/>
-      <w:bookmarkEnd w:id="121"/>
     </w:p>
     <w:p>
       <w:pPr>
@@ -27500,7 +27500,7 @@
         </w:rPr>
       </w:pPr>
       <w:r>
-        <w:t>Huawei</w:t>
+        <w:t>Sung Kyun Kwan University</w:t>
       </w:r>
     </w:p>
     <w:p>
@@ -27523,7 +27523,7 @@
           <w:rPr>
             <w:rStyle w:val="Hyperlink"/>
           </w:rPr>
-          <w:t>leeyoung@huawei.com</w:t>
+          <w:t>younglee.tx@gmail.com</w:t>
         </w:r>
       </w:hyperlink>
     </w:p>
@@ -27842,7 +27842,7 @@
 
 <file path=word/comments.xml><?xml version="1.0" encoding="utf-8"?>
 <w:comments xmlns:wpc="http://schemas.microsoft.com/office/word/2010/wordprocessingCanvas" xmlns:mc="http://schemas.openxmlformats.org/markup-compatibility/2006" xmlns:o="urn:schemas-microsoft-com:office:office" xmlns:r="http://schemas.openxmlformats.org/officeDocument/2006/relationships" xmlns:m="http://schemas.openxmlformats.org/officeDocument/2006/math" xmlns:v="urn:schemas-microsoft-com:vml" xmlns:wp14="http://schemas.microsoft.com/office/word/2010/wordprocessingDrawing" xmlns:wp="http://schemas.openxmlformats.org/drawingml/2006/wordprocessingDrawing" xmlns:w10="urn:schemas-microsoft-com:office:word" xmlns:w="http://schemas.openxmlformats.org/wordprocessingml/2006/main" xmlns:w14="http://schemas.microsoft.com/office/word/2010/wordml" xmlns:w15="http://schemas.microsoft.com/office/word/2012/wordml" xmlns:wpg="http://schemas.microsoft.com/office/word/2010/wordprocessingGroup" xmlns:wpi="http://schemas.microsoft.com/office/word/2010/wordprocessingInk" xmlns:wne="http://schemas.microsoft.com/office/word/2006/wordml" xmlns:wps="http://schemas.microsoft.com/office/word/2010/wordprocessingShape" mc:Ignorable="w14 w15 wp14">
-  <w:comment w:id="4" w:author="Italo Busi" w:date="2019-10-31T13:16:00Z" w:initials="IB">
+  <w:comment w:id="5" w:author="Italo Busi" w:date="2019-10-31T13:16:00Z" w:initials="IB">
     <w:p>
       <w:pPr>
         <w:pStyle w:val="CommentText"/>
@@ -27998,7 +27998,7 @@
       <w:rPr>
         <w:noProof/>
       </w:rPr>
-      <w:instrText>10</w:instrText>
+      <w:instrText>11</w:instrText>
     </w:r>
     <w:r>
       <w:rPr>
@@ -28028,7 +28028,7 @@
       <w:rPr>
         <w:noProof/>
       </w:rPr>
-      <w:instrText>10</w:instrText>
+      <w:instrText>11</w:instrText>
     </w:r>
     <w:r>
       <w:rPr>
@@ -28058,7 +28058,7 @@
       <w:rPr>
         <w:noProof/>
       </w:rPr>
-      <w:instrText>10</w:instrText>
+      <w:instrText>11</w:instrText>
     </w:r>
     <w:r>
       <w:rPr>
@@ -28088,7 +28088,7 @@
       <w:rPr>
         <w:noProof/>
       </w:rPr>
-      <w:instrText>10</w:instrText>
+      <w:instrText>11</w:instrText>
     </w:r>
     <w:r>
       <w:rPr>
@@ -28118,7 +28118,7 @@
       <w:rPr>
         <w:noProof/>
       </w:rPr>
-      <w:instrText>10</w:instrText>
+      <w:instrText>11</w:instrText>
     </w:r>
     <w:r>
       <w:rPr>
@@ -28148,7 +28148,7 @@
       <w:rPr>
         <w:noProof/>
       </w:rPr>
-      <w:instrText>10</w:instrText>
+      <w:instrText>11</w:instrText>
     </w:r>
     <w:r>
       <w:rPr>
@@ -28178,7 +28178,7 @@
       <w:rPr>
         <w:noProof/>
       </w:rPr>
-      <w:instrText>10</w:instrText>
+      <w:instrText>11</w:instrText>
     </w:r>
     <w:r>
       <w:rPr>
@@ -28208,7 +28208,7 @@
       <w:rPr>
         <w:noProof/>
       </w:rPr>
-      <w:instrText>10</w:instrText>
+      <w:instrText>11</w:instrText>
     </w:r>
     <w:r>
       <w:rPr>
@@ -28238,7 +28238,7 @@
       <w:rPr>
         <w:noProof/>
       </w:rPr>
-      <w:instrText>10</w:instrText>
+      <w:instrText>11</w:instrText>
     </w:r>
     <w:r>
       <w:rPr>
@@ -28268,7 +28268,7 @@
       <w:rPr>
         <w:noProof/>
       </w:rPr>
-      <w:instrText>10</w:instrText>
+      <w:instrText>11</w:instrText>
     </w:r>
     <w:r>
       <w:rPr>
@@ -28298,6 +28298,36 @@
       <w:rPr>
         <w:noProof/>
       </w:rPr>
+      <w:instrText>11</w:instrText>
+    </w:r>
+    <w:r>
+      <w:rPr>
+        <w:noProof/>
+      </w:rPr>
+      <w:fldChar w:fldCharType="end"/>
+    </w:r>
+    <w:r>
+      <w:instrText xml:space="preserve"> = 11 May </w:instrText>
+    </w:r>
+    <w:r>
+      <w:fldChar w:fldCharType="begin"/>
+    </w:r>
+    <w:r>
+      <w:instrText xml:space="preserve"> IF </w:instrText>
+    </w:r>
+    <w:r>
+      <w:fldChar w:fldCharType="begin"/>
+    </w:r>
+    <w:r>
+      <w:instrText xml:space="preserve"> SAVEDATE \@ "M" \* MERGEFORMAT </w:instrText>
+    </w:r>
+    <w:r>
+      <w:fldChar w:fldCharType="separate"/>
+    </w:r>
+    <w:r>
+      <w:rPr>
+        <w:noProof/>
+      </w:rPr>
       <w:instrText>12</w:instrText>
     </w:r>
     <w:r>
@@ -28307,12 +28337,216 @@
       <w:fldChar w:fldCharType="end"/>
     </w:r>
     <w:r>
-      <w:instrText xml:space="preserve"> = 11 May </w:instrText>
+      <w:instrText xml:space="preserve"> = 12 June "Fail" \* MERGEFORMAT </w:instrText>
+    </w:r>
+    <w:r>
+      <w:fldChar w:fldCharType="separate"/>
+    </w:r>
+    <w:r>
+      <w:rPr>
+        <w:noProof/>
+      </w:rPr>
+      <w:instrText>June</w:instrText>
+    </w:r>
+    <w:r>
+      <w:fldChar w:fldCharType="end"/>
+    </w:r>
+    <w:r>
+      <w:instrText xml:space="preserve"> \* MERGEFORMAT </w:instrText>
+    </w:r>
+    <w:r>
+      <w:fldChar w:fldCharType="separate"/>
+    </w:r>
+    <w:r>
+      <w:rPr>
+        <w:noProof/>
+      </w:rPr>
+      <w:instrText>May</w:instrText>
+    </w:r>
+    <w:r>
+      <w:fldChar w:fldCharType="end"/>
+    </w:r>
+    <w:r>
+      <w:instrText xml:space="preserve"> \* MERGEFORMAT </w:instrText>
+    </w:r>
+    <w:r>
+      <w:fldChar w:fldCharType="separate"/>
+    </w:r>
+    <w:r>
+      <w:rPr>
+        <w:noProof/>
+      </w:rPr>
+      <w:instrText>May</w:instrText>
+    </w:r>
+    <w:r>
+      <w:fldChar w:fldCharType="end"/>
+    </w:r>
+    <w:r>
+      <w:instrText xml:space="preserve"> \* MERGEFORMAT </w:instrText>
+    </w:r>
+    <w:r>
+      <w:fldChar w:fldCharType="separate"/>
+    </w:r>
+    <w:r>
+      <w:rPr>
+        <w:noProof/>
+      </w:rPr>
+      <w:instrText>May</w:instrText>
+    </w:r>
+    <w:r>
+      <w:fldChar w:fldCharType="end"/>
+    </w:r>
+    <w:r>
+      <w:instrText xml:space="preserve"> \* MERGEFORMAT </w:instrText>
+    </w:r>
+    <w:r>
+      <w:fldChar w:fldCharType="separate"/>
+    </w:r>
+    <w:r>
+      <w:rPr>
+        <w:noProof/>
+      </w:rPr>
+      <w:instrText>May</w:instrText>
+    </w:r>
+    <w:r>
+      <w:fldChar w:fldCharType="end"/>
+    </w:r>
+    <w:r>
+      <w:instrText xml:space="preserve"> \* MERGEFORMAT </w:instrText>
+    </w:r>
+    <w:r>
+      <w:fldChar w:fldCharType="separate"/>
+    </w:r>
+    <w:r>
+      <w:rPr>
+        <w:noProof/>
+      </w:rPr>
+      <w:instrText>May</w:instrText>
+    </w:r>
+    <w:r>
+      <w:fldChar w:fldCharType="end"/>
+    </w:r>
+    <w:r>
+      <w:instrText xml:space="preserve"> \* MERGEFORMAT </w:instrText>
+    </w:r>
+    <w:r>
+      <w:fldChar w:fldCharType="separate"/>
+    </w:r>
+    <w:r>
+      <w:rPr>
+        <w:noProof/>
+      </w:rPr>
+      <w:instrText>May</w:instrText>
+    </w:r>
+    <w:r>
+      <w:fldChar w:fldCharType="end"/>
+    </w:r>
+    <w:r>
+      <w:instrText xml:space="preserve"> \* MERGEFORMAT </w:instrText>
+    </w:r>
+    <w:r>
+      <w:fldChar w:fldCharType="separate"/>
+    </w:r>
+    <w:r>
+      <w:rPr>
+        <w:noProof/>
+      </w:rPr>
+      <w:instrText>May</w:instrText>
+    </w:r>
+    <w:r>
+      <w:fldChar w:fldCharType="end"/>
+    </w:r>
+    <w:r>
+      <w:instrText xml:space="preserve">  \* MERGEFORMAT </w:instrText>
+    </w:r>
+    <w:r>
+      <w:fldChar w:fldCharType="separate"/>
+    </w:r>
+    <w:r>
+      <w:rPr>
+        <w:noProof/>
+      </w:rPr>
+      <w:instrText>May</w:instrText>
+    </w:r>
+    <w:r>
+      <w:fldChar w:fldCharType="end"/>
+    </w:r>
+    <w:r>
+      <w:instrText xml:space="preserve"> \* MERGEFORMAT </w:instrText>
+    </w:r>
+    <w:r>
+      <w:fldChar w:fldCharType="separate"/>
+    </w:r>
+    <w:r>
+      <w:rPr>
+        <w:noProof/>
+      </w:rPr>
+      <w:instrText>May</w:instrText>
+    </w:r>
+    <w:r>
+      <w:fldChar w:fldCharType="end"/>
+    </w:r>
+    <w:r>
+      <w:instrText xml:space="preserve"> \* MERGEFORMAT </w:instrText>
+    </w:r>
+    <w:r>
+      <w:fldChar w:fldCharType="separate"/>
+    </w:r>
+    <w:r>
+      <w:rPr>
+        <w:noProof/>
+      </w:rPr>
+      <w:instrText>May</w:instrText>
+    </w:r>
+    <w:r>
+      <w:fldChar w:fldCharType="end"/>
+    </w:r>
+    <w:r>
+      <w:instrText xml:space="preserve"> \* MERGEFORMAT </w:instrText>
+    </w:r>
+    <w:r>
+      <w:fldChar w:fldCharType="separate"/>
+    </w:r>
+    <w:r>
+      <w:rPr>
+        <w:noProof/>
+      </w:rPr>
+      <w:t>May</w:t>
+    </w:r>
+    <w:r>
+      <w:fldChar w:fldCharType="end"/>
+    </w:r>
+    <w:r>
+      <w:t xml:space="preserve"> </w:t>
     </w:r>
     <w:r>
       <w:fldChar w:fldCharType="begin"/>
     </w:r>
     <w:r>
+      <w:instrText xml:space="preserve"> SAVEDATE  \@ "d," </w:instrText>
+    </w:r>
+    <w:r>
+      <w:fldChar w:fldCharType="separate"/>
+    </w:r>
+    <w:r>
+      <w:rPr>
+        <w:noProof/>
+      </w:rPr>
+      <w:t>1,</w:t>
+    </w:r>
+    <w:r>
+      <w:rPr>
+        <w:noProof/>
+      </w:rPr>
+      <w:fldChar w:fldCharType="end"/>
+    </w:r>
+    <w:r>
+      <w:t xml:space="preserve"> </w:t>
+    </w:r>
+    <w:r>
+      <w:fldChar w:fldCharType="begin"/>
+    </w:r>
+    <w:r>
       <w:instrText xml:space="preserve"> IF </w:instrText>
     </w:r>
     <w:r>
@@ -28328,7 +28562,7 @@
       <w:rPr>
         <w:noProof/>
       </w:rPr>
-      <w:instrText>12</w:instrText>
+      <w:instrText>11</w:instrText>
     </w:r>
     <w:r>
       <w:rPr>
@@ -28337,7 +28571,13 @@
       <w:fldChar w:fldCharType="end"/>
     </w:r>
     <w:r>
-      <w:instrText xml:space="preserve"> = 12 June "Fail" \* MERGEFORMAT </w:instrText>
+      <w:instrText xml:space="preserve"> &lt; 7 </w:instrText>
+    </w:r>
+    <w:r>
+      <w:fldChar w:fldCharType="begin"/>
+    </w:r>
+    <w:r>
+      <w:instrText xml:space="preserve"> SAVEDATE \@ "YYYY" \* MERGEFORMAT </w:instrText>
     </w:r>
     <w:r>
       <w:fldChar w:fldCharType="separate"/>
@@ -28346,12 +28586,105 @@
       <w:rPr>
         <w:noProof/>
       </w:rPr>
-      <w:instrText>June</w:instrText>
-    </w:r>
-    <w:r>
+      <w:instrText>2019</w:instrText>
+    </w:r>
+    <w:r>
+      <w:rPr>
+        <w:noProof/>
+      </w:rPr>
       <w:fldChar w:fldCharType="end"/>
     </w:r>
     <w:r>
+      <w:instrText xml:space="preserve"> </w:instrText>
+    </w:r>
+    <w:r>
+      <w:fldChar w:fldCharType="begin"/>
+    </w:r>
+    <w:r>
+      <w:instrText xml:space="preserve"> IF </w:instrText>
+    </w:r>
+    <w:r>
+      <w:fldChar w:fldCharType="begin"/>
+    </w:r>
+    <w:r>
+      <w:instrText xml:space="preserve"> SAVEDATE \@ "M" \* MERGEFORMAT </w:instrText>
+    </w:r>
+    <w:r>
+      <w:fldChar w:fldCharType="separate"/>
+    </w:r>
+    <w:r>
+      <w:rPr>
+        <w:noProof/>
+      </w:rPr>
+      <w:instrText>11</w:instrText>
+    </w:r>
+    <w:r>
+      <w:rPr>
+        <w:noProof/>
+      </w:rPr>
+      <w:fldChar w:fldCharType="end"/>
+    </w:r>
+    <w:r>
+      <w:instrText xml:space="preserve"> &gt; 6 </w:instrText>
+    </w:r>
+    <w:r>
+      <w:fldChar w:fldCharType="begin"/>
+    </w:r>
+    <w:r>
+      <w:instrText xml:space="preserve"> = </w:instrText>
+    </w:r>
+    <w:r>
+      <w:fldChar w:fldCharType="begin"/>
+    </w:r>
+    <w:r>
+      <w:instrText xml:space="preserve"> SAVEDATE \@ "YYYY" \* MERGEFORMAT </w:instrText>
+    </w:r>
+    <w:r>
+      <w:fldChar w:fldCharType="separate"/>
+    </w:r>
+    <w:r>
+      <w:rPr>
+        <w:noProof/>
+      </w:rPr>
+      <w:instrText>2019</w:instrText>
+    </w:r>
+    <w:r>
+      <w:rPr>
+        <w:noProof/>
+      </w:rPr>
+      <w:fldChar w:fldCharType="end"/>
+    </w:r>
+    <w:r>
+      <w:instrText xml:space="preserve"> + 1 \* MERGEFORMAT </w:instrText>
+    </w:r>
+    <w:r>
+      <w:fldChar w:fldCharType="separate"/>
+    </w:r>
+    <w:r>
+      <w:rPr>
+        <w:noProof/>
+      </w:rPr>
+      <w:instrText>2020</w:instrText>
+    </w:r>
+    <w:r>
+      <w:fldChar w:fldCharType="end"/>
+    </w:r>
+    <w:r>
+      <w:instrText xml:space="preserve"> "Fail" \* MERGEFORMAT  \* MERGEFORMAT </w:instrText>
+    </w:r>
+    <w:r>
+      <w:fldChar w:fldCharType="separate"/>
+    </w:r>
+    <w:r>
+      <w:rPr>
+        <w:noProof/>
+      </w:rPr>
+      <w:instrText>2020</w:instrText>
+    </w:r>
+    <w:r>
+      <w:fldChar w:fldCharType="end"/>
+    </w:r>
+    <w:r>
       <w:instrText xml:space="preserve"> \* MERGEFORMAT </w:instrText>
     </w:r>
     <w:r>
@@ -28361,13 +28694,25 @@
       <w:rPr>
         <w:noProof/>
       </w:rPr>
-      <w:instrText>June</w:instrText>
+      <w:t>2020</w:t>
     </w:r>
     <w:r>
       <w:fldChar w:fldCharType="end"/>
     </w:r>
     <w:r>
-      <w:instrText xml:space="preserve"> \* MERGEFORMAT </w:instrText>
+      <w:rPr>
+        <w:rFonts w:cs="Times New Roman"/>
+      </w:rPr>
+      <w:tab/>
+    </w:r>
+    <w:r>
+      <w:t xml:space="preserve">[Page </w:t>
+    </w:r>
+    <w:r>
+      <w:fldChar w:fldCharType="begin"/>
+    </w:r>
+    <w:r>
+      <w:instrText xml:space="preserve"> PAGE </w:instrText>
     </w:r>
     <w:r>
       <w:fldChar w:fldCharType="separate"/>
@@ -28376,352 +28721,7 @@
       <w:rPr>
         <w:noProof/>
       </w:rPr>
-      <w:instrText>April</w:instrText>
-    </w:r>
-    <w:r>
-      <w:fldChar w:fldCharType="end"/>
-    </w:r>
-    <w:r>
-      <w:instrText xml:space="preserve"> \* MERGEFORMAT </w:instrText>
-    </w:r>
-    <w:r>
-      <w:fldChar w:fldCharType="separate"/>
-    </w:r>
-    <w:r>
-      <w:rPr>
-        <w:noProof/>
-      </w:rPr>
-      <w:instrText>April</w:instrText>
-    </w:r>
-    <w:r>
-      <w:fldChar w:fldCharType="end"/>
-    </w:r>
-    <w:r>
-      <w:instrText xml:space="preserve"> \* MERGEFORMAT </w:instrText>
-    </w:r>
-    <w:r>
-      <w:fldChar w:fldCharType="separate"/>
-    </w:r>
-    <w:r>
-      <w:rPr>
-        <w:noProof/>
-      </w:rPr>
-      <w:instrText>April</w:instrText>
-    </w:r>
-    <w:r>
-      <w:fldChar w:fldCharType="end"/>
-    </w:r>
-    <w:r>
-      <w:instrText xml:space="preserve"> \* MERGEFORMAT </w:instrText>
-    </w:r>
-    <w:r>
-      <w:fldChar w:fldCharType="separate"/>
-    </w:r>
-    <w:r>
-      <w:rPr>
-        <w:noProof/>
-      </w:rPr>
-      <w:instrText>April</w:instrText>
-    </w:r>
-    <w:r>
-      <w:fldChar w:fldCharType="end"/>
-    </w:r>
-    <w:r>
-      <w:instrText xml:space="preserve"> \* MERGEFORMAT </w:instrText>
-    </w:r>
-    <w:r>
-      <w:fldChar w:fldCharType="separate"/>
-    </w:r>
-    <w:r>
-      <w:rPr>
-        <w:noProof/>
-      </w:rPr>
-      <w:instrText>April</w:instrText>
-    </w:r>
-    <w:r>
-      <w:fldChar w:fldCharType="end"/>
-    </w:r>
-    <w:r>
-      <w:instrText xml:space="preserve"> \* MERGEFORMAT </w:instrText>
-    </w:r>
-    <w:r>
-      <w:fldChar w:fldCharType="separate"/>
-    </w:r>
-    <w:r>
-      <w:rPr>
-        <w:noProof/>
-      </w:rPr>
-      <w:instrText>April</w:instrText>
-    </w:r>
-    <w:r>
-      <w:fldChar w:fldCharType="end"/>
-    </w:r>
-    <w:r>
-      <w:instrText xml:space="preserve">  \* MERGEFORMAT </w:instrText>
-    </w:r>
-    <w:r>
-      <w:fldChar w:fldCharType="separate"/>
-    </w:r>
-    <w:r>
-      <w:rPr>
-        <w:noProof/>
-      </w:rPr>
-      <w:instrText>April</w:instrText>
-    </w:r>
-    <w:r>
-      <w:fldChar w:fldCharType="end"/>
-    </w:r>
-    <w:r>
-      <w:instrText xml:space="preserve"> \* MERGEFORMAT </w:instrText>
-    </w:r>
-    <w:r>
-      <w:fldChar w:fldCharType="separate"/>
-    </w:r>
-    <w:r>
-      <w:rPr>
-        <w:noProof/>
-      </w:rPr>
-      <w:instrText>April</w:instrText>
-    </w:r>
-    <w:r>
-      <w:fldChar w:fldCharType="end"/>
-    </w:r>
-    <w:r>
-      <w:instrText xml:space="preserve"> \* MERGEFORMAT </w:instrText>
-    </w:r>
-    <w:r>
-      <w:fldChar w:fldCharType="separate"/>
-    </w:r>
-    <w:r>
-      <w:rPr>
-        <w:noProof/>
-      </w:rPr>
-      <w:instrText>April</w:instrText>
-    </w:r>
-    <w:r>
-      <w:fldChar w:fldCharType="end"/>
-    </w:r>
-    <w:r>
-      <w:instrText xml:space="preserve"> \* MERGEFORMAT </w:instrText>
-    </w:r>
-    <w:r>
-      <w:fldChar w:fldCharType="separate"/>
-    </w:r>
-    <w:r>
-      <w:rPr>
-        <w:noProof/>
-      </w:rPr>
-      <w:t>April</w:t>
-    </w:r>
-    <w:r>
-      <w:fldChar w:fldCharType="end"/>
-    </w:r>
-    <w:r>
-      <w:t xml:space="preserve"> </w:t>
-    </w:r>
-    <w:r>
-      <w:fldChar w:fldCharType="begin"/>
-    </w:r>
-    <w:r>
-      <w:instrText xml:space="preserve"> SAVEDATE  \@ "d," </w:instrText>
-    </w:r>
-    <w:r>
-      <w:fldChar w:fldCharType="separate"/>
-    </w:r>
-    <w:r>
-      <w:rPr>
-        <w:noProof/>
-      </w:rPr>
-      <w:t>31,</w:t>
-    </w:r>
-    <w:r>
-      <w:rPr>
-        <w:noProof/>
-      </w:rPr>
-      <w:fldChar w:fldCharType="end"/>
-    </w:r>
-    <w:r>
-      <w:t xml:space="preserve"> </w:t>
-    </w:r>
-    <w:r>
-      <w:fldChar w:fldCharType="begin"/>
-    </w:r>
-    <w:r>
-      <w:instrText xml:space="preserve"> IF </w:instrText>
-    </w:r>
-    <w:r>
-      <w:fldChar w:fldCharType="begin"/>
-    </w:r>
-    <w:r>
-      <w:instrText xml:space="preserve"> SAVEDATE \@ "M" \* MERGEFORMAT </w:instrText>
-    </w:r>
-    <w:r>
-      <w:fldChar w:fldCharType="separate"/>
-    </w:r>
-    <w:r>
-      <w:rPr>
-        <w:noProof/>
-      </w:rPr>
-      <w:instrText>10</w:instrText>
-    </w:r>
-    <w:r>
-      <w:rPr>
-        <w:noProof/>
-      </w:rPr>
-      <w:fldChar w:fldCharType="end"/>
-    </w:r>
-    <w:r>
-      <w:instrText xml:space="preserve"> &lt; 7 </w:instrText>
-    </w:r>
-    <w:r>
-      <w:fldChar w:fldCharType="begin"/>
-    </w:r>
-    <w:r>
-      <w:instrText xml:space="preserve"> SAVEDATE \@ "YYYY" \* MERGEFORMAT </w:instrText>
-    </w:r>
-    <w:r>
-      <w:fldChar w:fldCharType="separate"/>
-    </w:r>
-    <w:r>
-      <w:rPr>
-        <w:noProof/>
-      </w:rPr>
-      <w:instrText>2019</w:instrText>
-    </w:r>
-    <w:r>
-      <w:rPr>
-        <w:noProof/>
-      </w:rPr>
-      <w:fldChar w:fldCharType="end"/>
-    </w:r>
-    <w:r>
-      <w:instrText xml:space="preserve"> </w:instrText>
-    </w:r>
-    <w:r>
-      <w:fldChar w:fldCharType="begin"/>
-    </w:r>
-    <w:r>
-      <w:instrText xml:space="preserve"> IF </w:instrText>
-    </w:r>
-    <w:r>
-      <w:fldChar w:fldCharType="begin"/>
-    </w:r>
-    <w:r>
-      <w:instrText xml:space="preserve"> SAVEDATE \@ "M" \* MERGEFORMAT </w:instrText>
-    </w:r>
-    <w:r>
-      <w:fldChar w:fldCharType="separate"/>
-    </w:r>
-    <w:r>
-      <w:rPr>
-        <w:noProof/>
-      </w:rPr>
-      <w:instrText>10</w:instrText>
-    </w:r>
-    <w:r>
-      <w:rPr>
-        <w:noProof/>
-      </w:rPr>
-      <w:fldChar w:fldCharType="end"/>
-    </w:r>
-    <w:r>
-      <w:instrText xml:space="preserve"> &gt; 6 </w:instrText>
-    </w:r>
-    <w:r>
-      <w:fldChar w:fldCharType="begin"/>
-    </w:r>
-    <w:r>
-      <w:instrText xml:space="preserve"> = </w:instrText>
-    </w:r>
-    <w:r>
-      <w:fldChar w:fldCharType="begin"/>
-    </w:r>
-    <w:r>
-      <w:instrText xml:space="preserve"> SAVEDATE \@ "YYYY" \* MERGEFORMAT </w:instrText>
-    </w:r>
-    <w:r>
-      <w:fldChar w:fldCharType="separate"/>
-    </w:r>
-    <w:r>
-      <w:rPr>
-        <w:noProof/>
-      </w:rPr>
-      <w:instrText>2019</w:instrText>
-    </w:r>
-    <w:r>
-      <w:rPr>
-        <w:noProof/>
-      </w:rPr>
-      <w:fldChar w:fldCharType="end"/>
-    </w:r>
-    <w:r>
-      <w:instrText xml:space="preserve"> + 1 \* MERGEFORMAT </w:instrText>
-    </w:r>
-    <w:r>
-      <w:fldChar w:fldCharType="separate"/>
-    </w:r>
-    <w:r>
-      <w:rPr>
-        <w:noProof/>
-      </w:rPr>
-      <w:instrText>2020</w:instrText>
-    </w:r>
-    <w:r>
-      <w:fldChar w:fldCharType="end"/>
-    </w:r>
-    <w:r>
-      <w:instrText xml:space="preserve"> "Fail" \* MERGEFORMAT  \* MERGEFORMAT </w:instrText>
-    </w:r>
-    <w:r>
-      <w:fldChar w:fldCharType="separate"/>
-    </w:r>
-    <w:r>
-      <w:rPr>
-        <w:noProof/>
-      </w:rPr>
-      <w:instrText>2020</w:instrText>
-    </w:r>
-    <w:r>
-      <w:fldChar w:fldCharType="end"/>
-    </w:r>
-    <w:r>
-      <w:instrText xml:space="preserve"> \* MERGEFORMAT </w:instrText>
-    </w:r>
-    <w:r>
-      <w:fldChar w:fldCharType="separate"/>
-    </w:r>
-    <w:r>
-      <w:rPr>
-        <w:noProof/>
-      </w:rPr>
-      <w:t>2020</w:t>
-    </w:r>
-    <w:r>
-      <w:fldChar w:fldCharType="end"/>
-    </w:r>
-    <w:r>
-      <w:rPr>
-        <w:rFonts w:cs="Times New Roman"/>
-      </w:rPr>
-      <w:tab/>
-    </w:r>
-    <w:r>
-      <w:t xml:space="preserve">[Page </w:t>
-    </w:r>
-    <w:r>
-      <w:fldChar w:fldCharType="begin"/>
-    </w:r>
-    <w:r>
-      <w:instrText xml:space="preserve"> PAGE </w:instrText>
-    </w:r>
-    <w:r>
-      <w:fldChar w:fldCharType="separate"/>
-    </w:r>
-    <w:r>
-      <w:rPr>
-        <w:noProof/>
-      </w:rPr>
-      <w:t>59</w:t>
+      <w:t>61</w:t>
     </w:r>
     <w:r>
       <w:rPr>
@@ -28794,7 +28794,7 @@
       <w:rPr>
         <w:noProof/>
       </w:rPr>
-      <w:instrText>10</w:instrText>
+      <w:instrText>11</w:instrText>
     </w:r>
     <w:r>
       <w:rPr>
@@ -28824,7 +28824,7 @@
       <w:rPr>
         <w:noProof/>
       </w:rPr>
-      <w:instrText>10</w:instrText>
+      <w:instrText>11</w:instrText>
     </w:r>
     <w:r>
       <w:rPr>
@@ -28854,7 +28854,7 @@
       <w:rPr>
         <w:noProof/>
       </w:rPr>
-      <w:instrText>10</w:instrText>
+      <w:instrText>11</w:instrText>
     </w:r>
     <w:r>
       <w:rPr>
@@ -28884,7 +28884,7 @@
       <w:rPr>
         <w:noProof/>
       </w:rPr>
-      <w:instrText>10</w:instrText>
+      <w:instrText>11</w:instrText>
     </w:r>
     <w:r>
       <w:rPr>
@@ -28914,7 +28914,7 @@
       <w:rPr>
         <w:noProof/>
       </w:rPr>
-      <w:instrText>10</w:instrText>
+      <w:instrText>11</w:instrText>
     </w:r>
     <w:r>
       <w:rPr>
@@ -28944,7 +28944,7 @@
       <w:rPr>
         <w:noProof/>
       </w:rPr>
-      <w:instrText>10</w:instrText>
+      <w:instrText>11</w:instrText>
     </w:r>
     <w:r>
       <w:rPr>
@@ -28974,7 +28974,7 @@
       <w:rPr>
         <w:noProof/>
       </w:rPr>
-      <w:instrText>10</w:instrText>
+      <w:instrText>11</w:instrText>
     </w:r>
     <w:r>
       <w:rPr>
@@ -29004,7 +29004,7 @@
       <w:rPr>
         <w:noProof/>
       </w:rPr>
-      <w:instrText>10</w:instrText>
+      <w:instrText>11</w:instrText>
     </w:r>
     <w:r>
       <w:rPr>
@@ -29034,7 +29034,7 @@
       <w:rPr>
         <w:noProof/>
       </w:rPr>
-      <w:instrText>10</w:instrText>
+      <w:instrText>11</w:instrText>
     </w:r>
     <w:r>
       <w:rPr>
@@ -29064,7 +29064,7 @@
       <w:rPr>
         <w:noProof/>
       </w:rPr>
-      <w:instrText>10</w:instrText>
+      <w:instrText>11</w:instrText>
     </w:r>
     <w:r>
       <w:rPr>
@@ -29094,6 +29094,36 @@
       <w:rPr>
         <w:noProof/>
       </w:rPr>
+      <w:instrText>11</w:instrText>
+    </w:r>
+    <w:r>
+      <w:rPr>
+        <w:noProof/>
+      </w:rPr>
+      <w:fldChar w:fldCharType="end"/>
+    </w:r>
+    <w:r>
+      <w:instrText xml:space="preserve"> = 11 May </w:instrText>
+    </w:r>
+    <w:r>
+      <w:fldChar w:fldCharType="begin"/>
+    </w:r>
+    <w:r>
+      <w:instrText xml:space="preserve"> IF </w:instrText>
+    </w:r>
+    <w:r>
+      <w:fldChar w:fldCharType="begin"/>
+    </w:r>
+    <w:r>
+      <w:instrText xml:space="preserve"> SAVEDATE \@ "M" \* MERGEFORMAT </w:instrText>
+    </w:r>
+    <w:r>
+      <w:fldChar w:fldCharType="separate"/>
+    </w:r>
+    <w:r>
+      <w:rPr>
+        <w:noProof/>
+      </w:rPr>
       <w:instrText>12</w:instrText>
     </w:r>
     <w:r>
@@ -29103,12 +29133,216 @@
       <w:fldChar w:fldCharType="end"/>
     </w:r>
     <w:r>
-      <w:instrText xml:space="preserve"> = 11 May </w:instrText>
+      <w:instrText xml:space="preserve"> = 12 June "Fail" \* MERGEFORMAT </w:instrText>
+    </w:r>
+    <w:r>
+      <w:fldChar w:fldCharType="separate"/>
+    </w:r>
+    <w:r>
+      <w:rPr>
+        <w:noProof/>
+      </w:rPr>
+      <w:instrText>June</w:instrText>
+    </w:r>
+    <w:r>
+      <w:fldChar w:fldCharType="end"/>
+    </w:r>
+    <w:r>
+      <w:instrText xml:space="preserve"> \* MERGEFORMAT </w:instrText>
+    </w:r>
+    <w:r>
+      <w:fldChar w:fldCharType="separate"/>
+    </w:r>
+    <w:r>
+      <w:rPr>
+        <w:noProof/>
+      </w:rPr>
+      <w:instrText>May</w:instrText>
+    </w:r>
+    <w:r>
+      <w:fldChar w:fldCharType="end"/>
+    </w:r>
+    <w:r>
+      <w:instrText xml:space="preserve"> \* MERGEFORMAT </w:instrText>
+    </w:r>
+    <w:r>
+      <w:fldChar w:fldCharType="separate"/>
+    </w:r>
+    <w:r>
+      <w:rPr>
+        <w:noProof/>
+      </w:rPr>
+      <w:instrText>May</w:instrText>
+    </w:r>
+    <w:r>
+      <w:fldChar w:fldCharType="end"/>
+    </w:r>
+    <w:r>
+      <w:instrText xml:space="preserve"> \* MERGEFORMAT </w:instrText>
+    </w:r>
+    <w:r>
+      <w:fldChar w:fldCharType="separate"/>
+    </w:r>
+    <w:r>
+      <w:rPr>
+        <w:noProof/>
+      </w:rPr>
+      <w:instrText>May</w:instrText>
+    </w:r>
+    <w:r>
+      <w:fldChar w:fldCharType="end"/>
+    </w:r>
+    <w:r>
+      <w:instrText xml:space="preserve"> \* MERGEFORMAT </w:instrText>
+    </w:r>
+    <w:r>
+      <w:fldChar w:fldCharType="separate"/>
+    </w:r>
+    <w:r>
+      <w:rPr>
+        <w:noProof/>
+      </w:rPr>
+      <w:instrText>May</w:instrText>
+    </w:r>
+    <w:r>
+      <w:fldChar w:fldCharType="end"/>
+    </w:r>
+    <w:r>
+      <w:instrText xml:space="preserve"> \* MERGEFORMAT </w:instrText>
+    </w:r>
+    <w:r>
+      <w:fldChar w:fldCharType="separate"/>
+    </w:r>
+    <w:r>
+      <w:rPr>
+        <w:noProof/>
+      </w:rPr>
+      <w:instrText>May</w:instrText>
+    </w:r>
+    <w:r>
+      <w:fldChar w:fldCharType="end"/>
+    </w:r>
+    <w:r>
+      <w:instrText xml:space="preserve"> \* MERGEFORMAT </w:instrText>
+    </w:r>
+    <w:r>
+      <w:fldChar w:fldCharType="separate"/>
+    </w:r>
+    <w:r>
+      <w:rPr>
+        <w:noProof/>
+      </w:rPr>
+      <w:instrText>May</w:instrText>
+    </w:r>
+    <w:r>
+      <w:fldChar w:fldCharType="end"/>
+    </w:r>
+    <w:r>
+      <w:instrText xml:space="preserve"> \* MERGEFORMAT </w:instrText>
+    </w:r>
+    <w:r>
+      <w:fldChar w:fldCharType="separate"/>
+    </w:r>
+    <w:r>
+      <w:rPr>
+        <w:noProof/>
+      </w:rPr>
+      <w:instrText>May</w:instrText>
+    </w:r>
+    <w:r>
+      <w:fldChar w:fldCharType="end"/>
+    </w:r>
+    <w:r>
+      <w:instrText xml:space="preserve">  \* MERGEFORMAT </w:instrText>
+    </w:r>
+    <w:r>
+      <w:fldChar w:fldCharType="separate"/>
+    </w:r>
+    <w:r>
+      <w:rPr>
+        <w:noProof/>
+      </w:rPr>
+      <w:instrText>May</w:instrText>
+    </w:r>
+    <w:r>
+      <w:fldChar w:fldCharType="end"/>
+    </w:r>
+    <w:r>
+      <w:instrText xml:space="preserve"> \* MERGEFORMAT </w:instrText>
+    </w:r>
+    <w:r>
+      <w:fldChar w:fldCharType="separate"/>
+    </w:r>
+    <w:r>
+      <w:rPr>
+        <w:noProof/>
+      </w:rPr>
+      <w:instrText>May</w:instrText>
+    </w:r>
+    <w:r>
+      <w:fldChar w:fldCharType="end"/>
+    </w:r>
+    <w:r>
+      <w:instrText xml:space="preserve"> \* MERGEFORMAT </w:instrText>
+    </w:r>
+    <w:r>
+      <w:fldChar w:fldCharType="separate"/>
+    </w:r>
+    <w:r>
+      <w:rPr>
+        <w:noProof/>
+      </w:rPr>
+      <w:instrText>May</w:instrText>
+    </w:r>
+    <w:r>
+      <w:fldChar w:fldCharType="end"/>
+    </w:r>
+    <w:r>
+      <w:instrText xml:space="preserve"> \* MERGEFORMAT </w:instrText>
+    </w:r>
+    <w:r>
+      <w:fldChar w:fldCharType="separate"/>
+    </w:r>
+    <w:r>
+      <w:rPr>
+        <w:noProof/>
+      </w:rPr>
+      <w:t>May</w:t>
+    </w:r>
+    <w:r>
+      <w:fldChar w:fldCharType="end"/>
+    </w:r>
+    <w:r>
+      <w:t xml:space="preserve"> </w:t>
     </w:r>
     <w:r>
       <w:fldChar w:fldCharType="begin"/>
     </w:r>
     <w:r>
+      <w:instrText xml:space="preserve"> SAVEDATE  \@ "d," </w:instrText>
+    </w:r>
+    <w:r>
+      <w:fldChar w:fldCharType="separate"/>
+    </w:r>
+    <w:r>
+      <w:rPr>
+        <w:noProof/>
+      </w:rPr>
+      <w:t>1,</w:t>
+    </w:r>
+    <w:r>
+      <w:rPr>
+        <w:noProof/>
+      </w:rPr>
+      <w:fldChar w:fldCharType="end"/>
+    </w:r>
+    <w:r>
+      <w:t xml:space="preserve"> </w:t>
+    </w:r>
+    <w:r>
+      <w:fldChar w:fldCharType="begin"/>
+    </w:r>
+    <w:r>
       <w:instrText xml:space="preserve"> IF </w:instrText>
     </w:r>
     <w:r>
@@ -29124,7 +29358,7 @@
       <w:rPr>
         <w:noProof/>
       </w:rPr>
-      <w:instrText>12</w:instrText>
+      <w:instrText>11</w:instrText>
     </w:r>
     <w:r>
       <w:rPr>
@@ -29133,7 +29367,13 @@
       <w:fldChar w:fldCharType="end"/>
     </w:r>
     <w:r>
-      <w:instrText xml:space="preserve"> = 12 June "Fail" \* MERGEFORMAT </w:instrText>
+      <w:instrText xml:space="preserve"> &lt; 7 </w:instrText>
+    </w:r>
+    <w:r>
+      <w:fldChar w:fldCharType="begin"/>
+    </w:r>
+    <w:r>
+      <w:instrText xml:space="preserve"> SAVEDATE \@ "YYYY" \* MERGEFORMAT </w:instrText>
     </w:r>
     <w:r>
       <w:fldChar w:fldCharType="separate"/>
@@ -29142,13 +29382,28 @@
       <w:rPr>
         <w:noProof/>
       </w:rPr>
-      <w:instrText>June</w:instrText>
-    </w:r>
-    <w:r>
+      <w:instrText>2019</w:instrText>
+    </w:r>
+    <w:r>
+      <w:rPr>
+        <w:noProof/>
+      </w:rPr>
       <w:fldChar w:fldCharType="end"/>
     </w:r>
     <w:r>
-      <w:instrText xml:space="preserve"> \* MERGEFORMAT </w:instrText>
+      <w:instrText xml:space="preserve"> </w:instrText>
+    </w:r>
+    <w:r>
+      <w:fldChar w:fldCharType="begin"/>
+    </w:r>
+    <w:r>
+      <w:instrText xml:space="preserve"> IF </w:instrText>
+    </w:r>
+    <w:r>
+      <w:fldChar w:fldCharType="begin"/>
+    </w:r>
+    <w:r>
+      <w:instrText xml:space="preserve"> SAVEDATE \@ "M" \* MERGEFORMAT </w:instrText>
     </w:r>
     <w:r>
       <w:fldChar w:fldCharType="separate"/>
@@ -29157,262 +29412,7 @@
       <w:rPr>
         <w:noProof/>
       </w:rPr>
-      <w:instrText>June</w:instrText>
-    </w:r>
-    <w:r>
-      <w:fldChar w:fldCharType="end"/>
-    </w:r>
-    <w:r>
-      <w:instrText xml:space="preserve"> \* MERGEFORMAT </w:instrText>
-    </w:r>
-    <w:r>
-      <w:fldChar w:fldCharType="separate"/>
-    </w:r>
-    <w:r>
-      <w:rPr>
-        <w:noProof/>
-      </w:rPr>
-      <w:instrText>April</w:instrText>
-    </w:r>
-    <w:r>
-      <w:fldChar w:fldCharType="end"/>
-    </w:r>
-    <w:r>
-      <w:instrText xml:space="preserve"> \* MERGEFORMAT </w:instrText>
-    </w:r>
-    <w:r>
-      <w:fldChar w:fldCharType="separate"/>
-    </w:r>
-    <w:r>
-      <w:rPr>
-        <w:noProof/>
-      </w:rPr>
-      <w:instrText>April</w:instrText>
-    </w:r>
-    <w:r>
-      <w:fldChar w:fldCharType="end"/>
-    </w:r>
-    <w:r>
-      <w:instrText xml:space="preserve"> \* MERGEFORMAT </w:instrText>
-    </w:r>
-    <w:r>
-      <w:fldChar w:fldCharType="separate"/>
-    </w:r>
-    <w:r>
-      <w:rPr>
-        <w:noProof/>
-      </w:rPr>
-      <w:instrText>April</w:instrText>
-    </w:r>
-    <w:r>
-      <w:fldChar w:fldCharType="end"/>
-    </w:r>
-    <w:r>
-      <w:instrText xml:space="preserve"> \* MERGEFORMAT </w:instrText>
-    </w:r>
-    <w:r>
-      <w:fldChar w:fldCharType="separate"/>
-    </w:r>
-    <w:r>
-      <w:rPr>
-        <w:noProof/>
-      </w:rPr>
-      <w:instrText>April</w:instrText>
-    </w:r>
-    <w:r>
-      <w:fldChar w:fldCharType="end"/>
-    </w:r>
-    <w:r>
-      <w:instrText xml:space="preserve"> \* MERGEFORMAT </w:instrText>
-    </w:r>
-    <w:r>
-      <w:fldChar w:fldCharType="separate"/>
-    </w:r>
-    <w:r>
-      <w:rPr>
-        <w:noProof/>
-      </w:rPr>
-      <w:instrText>April</w:instrText>
-    </w:r>
-    <w:r>
-      <w:fldChar w:fldCharType="end"/>
-    </w:r>
-    <w:r>
-      <w:instrText xml:space="preserve"> \* MERGEFORMAT </w:instrText>
-    </w:r>
-    <w:r>
-      <w:fldChar w:fldCharType="separate"/>
-    </w:r>
-    <w:r>
-      <w:rPr>
-        <w:noProof/>
-      </w:rPr>
-      <w:instrText>April</w:instrText>
-    </w:r>
-    <w:r>
-      <w:fldChar w:fldCharType="end"/>
-    </w:r>
-    <w:r>
-      <w:instrText xml:space="preserve">  \* MERGEFORMAT </w:instrText>
-    </w:r>
-    <w:r>
-      <w:fldChar w:fldCharType="separate"/>
-    </w:r>
-    <w:r>
-      <w:rPr>
-        <w:noProof/>
-      </w:rPr>
-      <w:instrText>April</w:instrText>
-    </w:r>
-    <w:r>
-      <w:fldChar w:fldCharType="end"/>
-    </w:r>
-    <w:r>
-      <w:instrText xml:space="preserve"> \* MERGEFORMAT </w:instrText>
-    </w:r>
-    <w:r>
-      <w:fldChar w:fldCharType="separate"/>
-    </w:r>
-    <w:r>
-      <w:rPr>
-        <w:noProof/>
-      </w:rPr>
-      <w:instrText>April</w:instrText>
-    </w:r>
-    <w:r>
-      <w:fldChar w:fldCharType="end"/>
-    </w:r>
-    <w:r>
-      <w:instrText xml:space="preserve"> \* MERGEFORMAT </w:instrText>
-    </w:r>
-    <w:r>
-      <w:fldChar w:fldCharType="separate"/>
-    </w:r>
-    <w:r>
-      <w:rPr>
-        <w:noProof/>
-      </w:rPr>
-      <w:instrText>April</w:instrText>
-    </w:r>
-    <w:r>
-      <w:fldChar w:fldCharType="end"/>
-    </w:r>
-    <w:r>
-      <w:instrText xml:space="preserve"> \* MERGEFORMAT </w:instrText>
-    </w:r>
-    <w:r>
-      <w:fldChar w:fldCharType="separate"/>
-    </w:r>
-    <w:r>
-      <w:rPr>
-        <w:noProof/>
-      </w:rPr>
-      <w:t>April</w:t>
-    </w:r>
-    <w:r>
-      <w:fldChar w:fldCharType="end"/>
-    </w:r>
-    <w:r>
-      <w:t xml:space="preserve"> </w:t>
-    </w:r>
-    <w:r>
-      <w:fldChar w:fldCharType="begin"/>
-    </w:r>
-    <w:r>
-      <w:instrText xml:space="preserve"> SAVEDATE  \@ "d," </w:instrText>
-    </w:r>
-    <w:r>
-      <w:fldChar w:fldCharType="separate"/>
-    </w:r>
-    <w:r>
-      <w:rPr>
-        <w:noProof/>
-      </w:rPr>
-      <w:t>31,</w:t>
-    </w:r>
-    <w:r>
-      <w:rPr>
-        <w:noProof/>
-      </w:rPr>
-      <w:fldChar w:fldCharType="end"/>
-    </w:r>
-    <w:r>
-      <w:t xml:space="preserve"> </w:t>
-    </w:r>
-    <w:r>
-      <w:fldChar w:fldCharType="begin"/>
-    </w:r>
-    <w:r>
-      <w:instrText xml:space="preserve"> IF </w:instrText>
-    </w:r>
-    <w:r>
-      <w:fldChar w:fldCharType="begin"/>
-    </w:r>
-    <w:r>
-      <w:instrText xml:space="preserve"> SAVEDATE \@ "M" \* MERGEFORMAT </w:instrText>
-    </w:r>
-    <w:r>
-      <w:fldChar w:fldCharType="separate"/>
-    </w:r>
-    <w:r>
-      <w:rPr>
-        <w:noProof/>
-      </w:rPr>
-      <w:instrText>10</w:instrText>
-    </w:r>
-    <w:r>
-      <w:rPr>
-        <w:noProof/>
-      </w:rPr>
-      <w:fldChar w:fldCharType="end"/>
-    </w:r>
-    <w:r>
-      <w:instrText xml:space="preserve"> &lt; 7 </w:instrText>
-    </w:r>
-    <w:r>
-      <w:fldChar w:fldCharType="begin"/>
-    </w:r>
-    <w:r>
-      <w:instrText xml:space="preserve"> SAVEDATE \@ "YYYY" \* MERGEFORMAT </w:instrText>
-    </w:r>
-    <w:r>
-      <w:fldChar w:fldCharType="separate"/>
-    </w:r>
-    <w:r>
-      <w:rPr>
-        <w:noProof/>
-      </w:rPr>
-      <w:instrText>2019</w:instrText>
-    </w:r>
-    <w:r>
-      <w:rPr>
-        <w:noProof/>
-      </w:rPr>
-      <w:fldChar w:fldCharType="end"/>
-    </w:r>
-    <w:r>
-      <w:instrText xml:space="preserve"> </w:instrText>
-    </w:r>
-    <w:r>
-      <w:fldChar w:fldCharType="begin"/>
-    </w:r>
-    <w:r>
-      <w:instrText xml:space="preserve"> IF </w:instrText>
-    </w:r>
-    <w:r>
-      <w:fldChar w:fldCharType="begin"/>
-    </w:r>
-    <w:r>
-      <w:instrText xml:space="preserve"> SAVEDATE \@ "M" \* MERGEFORMAT </w:instrText>
-    </w:r>
-    <w:r>
-      <w:fldChar w:fldCharType="separate"/>
-    </w:r>
-    <w:r>
-      <w:rPr>
-        <w:noProof/>
-      </w:rPr>
-      <w:instrText>10</w:instrText>
+      <w:instrText>11</w:instrText>
     </w:r>
     <w:r>
       <w:rPr>
@@ -29606,7 +29606,7 @@
       <w:rPr>
         <w:noProof/>
       </w:rPr>
-      <w:t>October 2019</w:t>
+      <w:t>November 2019</w:t>
     </w:r>
     <w:r>
       <w:rPr>
@@ -29785,7 +29785,7 @@
       <w:rPr>
         <w:noProof/>
       </w:rPr>
-      <w:instrText>10</w:instrText>
+      <w:instrText>11</w:instrText>
     </w:r>
     <w:r>
       <w:rPr>
@@ -29815,7 +29815,7 @@
       <w:rPr>
         <w:noProof/>
       </w:rPr>
-      <w:instrText>10</w:instrText>
+      <w:instrText>11</w:instrText>
     </w:r>
     <w:r>
       <w:rPr>
@@ -29845,7 +29845,7 @@
       <w:rPr>
         <w:noProof/>
       </w:rPr>
-      <w:instrText>10</w:instrText>
+      <w:instrText>11</w:instrText>
     </w:r>
     <w:r>
       <w:rPr>
@@ -29875,7 +29875,7 @@
       <w:rPr>
         <w:noProof/>
       </w:rPr>
-      <w:instrText>10</w:instrText>
+      <w:instrText>11</w:instrText>
     </w:r>
     <w:r>
       <w:rPr>
@@ -29905,7 +29905,7 @@
       <w:rPr>
         <w:noProof/>
       </w:rPr>
-      <w:instrText>10</w:instrText>
+      <w:instrText>11</w:instrText>
     </w:r>
     <w:r>
       <w:rPr>
@@ -29935,7 +29935,7 @@
       <w:rPr>
         <w:noProof/>
       </w:rPr>
-      <w:instrText>10</w:instrText>
+      <w:instrText>11</w:instrText>
     </w:r>
     <w:r>
       <w:rPr>
@@ -29965,7 +29965,7 @@
       <w:rPr>
         <w:noProof/>
       </w:rPr>
-      <w:instrText>10</w:instrText>
+      <w:instrText>11</w:instrText>
     </w:r>
     <w:r>
       <w:rPr>
@@ -29995,7 +29995,7 @@
       <w:rPr>
         <w:noProof/>
       </w:rPr>
-      <w:instrText>10</w:instrText>
+      <w:instrText>11</w:instrText>
     </w:r>
     <w:r>
       <w:rPr>
@@ -30025,7 +30025,7 @@
       <w:rPr>
         <w:noProof/>
       </w:rPr>
-      <w:instrText>10</w:instrText>
+      <w:instrText>11</w:instrText>
     </w:r>
     <w:r>
       <w:rPr>
@@ -30055,7 +30055,7 @@
       <w:rPr>
         <w:noProof/>
       </w:rPr>
-      <w:instrText>10</w:instrText>
+      <w:instrText>11</w:instrText>
     </w:r>
     <w:r>
       <w:rPr>
@@ -30085,6 +30085,36 @@
       <w:rPr>
         <w:noProof/>
       </w:rPr>
+      <w:instrText>11</w:instrText>
+    </w:r>
+    <w:r>
+      <w:rPr>
+        <w:noProof/>
+      </w:rPr>
+      <w:fldChar w:fldCharType="end"/>
+    </w:r>
+    <w:r>
+      <w:instrText xml:space="preserve"> = 11 May </w:instrText>
+    </w:r>
+    <w:r>
+      <w:fldChar w:fldCharType="begin"/>
+    </w:r>
+    <w:r>
+      <w:instrText xml:space="preserve"> IF </w:instrText>
+    </w:r>
+    <w:r>
+      <w:fldChar w:fldCharType="begin"/>
+    </w:r>
+    <w:r>
+      <w:instrText xml:space="preserve"> SAVEDATE \@ "M" \* MERGEFORMAT </w:instrText>
+    </w:r>
+    <w:r>
+      <w:fldChar w:fldCharType="separate"/>
+    </w:r>
+    <w:r>
+      <w:rPr>
+        <w:noProof/>
+      </w:rPr>
       <w:instrText>12</w:instrText>
     </w:r>
     <w:r>
@@ -30094,7 +30124,187 @@
       <w:fldChar w:fldCharType="end"/>
     </w:r>
     <w:r>
-      <w:instrText xml:space="preserve"> = 11 May </w:instrText>
+      <w:instrText xml:space="preserve"> = 12 June "Fail" \* MERGEFORMAT </w:instrText>
+    </w:r>
+    <w:r>
+      <w:fldChar w:fldCharType="separate"/>
+    </w:r>
+    <w:r>
+      <w:rPr>
+        <w:noProof/>
+      </w:rPr>
+      <w:instrText>June</w:instrText>
+    </w:r>
+    <w:r>
+      <w:fldChar w:fldCharType="end"/>
+    </w:r>
+    <w:r>
+      <w:instrText xml:space="preserve"> \* MERGEFORMAT </w:instrText>
+    </w:r>
+    <w:r>
+      <w:fldChar w:fldCharType="separate"/>
+    </w:r>
+    <w:r>
+      <w:rPr>
+        <w:noProof/>
+      </w:rPr>
+      <w:instrText>May</w:instrText>
+    </w:r>
+    <w:r>
+      <w:fldChar w:fldCharType="end"/>
+    </w:r>
+    <w:r>
+      <w:instrText xml:space="preserve"> \* MERGEFORMAT </w:instrText>
+    </w:r>
+    <w:r>
+      <w:fldChar w:fldCharType="separate"/>
+    </w:r>
+    <w:r>
+      <w:rPr>
+        <w:noProof/>
+      </w:rPr>
+      <w:instrText>May</w:instrText>
+    </w:r>
+    <w:r>
+      <w:fldChar w:fldCharType="end"/>
+    </w:r>
+    <w:r>
+      <w:instrText xml:space="preserve"> \* MERGEFORMAT </w:instrText>
+    </w:r>
+    <w:r>
+      <w:fldChar w:fldCharType="separate"/>
+    </w:r>
+    <w:r>
+      <w:rPr>
+        <w:noProof/>
+      </w:rPr>
+      <w:instrText>May</w:instrText>
+    </w:r>
+    <w:r>
+      <w:fldChar w:fldCharType="end"/>
+    </w:r>
+    <w:r>
+      <w:instrText xml:space="preserve"> \* MERGEFORMAT </w:instrText>
+    </w:r>
+    <w:r>
+      <w:fldChar w:fldCharType="separate"/>
+    </w:r>
+    <w:r>
+      <w:rPr>
+        <w:noProof/>
+      </w:rPr>
+      <w:instrText>May</w:instrText>
+    </w:r>
+    <w:r>
+      <w:fldChar w:fldCharType="end"/>
+    </w:r>
+    <w:r>
+      <w:instrText xml:space="preserve"> \* MERGEFORMAT </w:instrText>
+    </w:r>
+    <w:r>
+      <w:fldChar w:fldCharType="separate"/>
+    </w:r>
+    <w:r>
+      <w:rPr>
+        <w:noProof/>
+      </w:rPr>
+      <w:instrText>May</w:instrText>
+    </w:r>
+    <w:r>
+      <w:fldChar w:fldCharType="end"/>
+    </w:r>
+    <w:r>
+      <w:instrText xml:space="preserve"> \* MERGEFORMAT </w:instrText>
+    </w:r>
+    <w:r>
+      <w:fldChar w:fldCharType="separate"/>
+    </w:r>
+    <w:r>
+      <w:rPr>
+        <w:noProof/>
+      </w:rPr>
+      <w:instrText>May</w:instrText>
+    </w:r>
+    <w:r>
+      <w:fldChar w:fldCharType="end"/>
+    </w:r>
+    <w:r>
+      <w:instrText xml:space="preserve"> \* MERGEFORMAT </w:instrText>
+    </w:r>
+    <w:r>
+      <w:fldChar w:fldCharType="separate"/>
+    </w:r>
+    <w:r>
+      <w:rPr>
+        <w:noProof/>
+      </w:rPr>
+      <w:instrText>May</w:instrText>
+    </w:r>
+    <w:r>
+      <w:fldChar w:fldCharType="end"/>
+    </w:r>
+    <w:r>
+      <w:instrText xml:space="preserve">  \* MERGEFORMAT </w:instrText>
+    </w:r>
+    <w:r>
+      <w:fldChar w:fldCharType="separate"/>
+    </w:r>
+    <w:r>
+      <w:rPr>
+        <w:noProof/>
+      </w:rPr>
+      <w:instrText>May</w:instrText>
+    </w:r>
+    <w:r>
+      <w:fldChar w:fldCharType="end"/>
+    </w:r>
+    <w:r>
+      <w:instrText xml:space="preserve"> \* MERGEFORMAT </w:instrText>
+    </w:r>
+    <w:r>
+      <w:fldChar w:fldCharType="separate"/>
+    </w:r>
+    <w:r>
+      <w:rPr>
+        <w:noProof/>
+      </w:rPr>
+      <w:instrText>May</w:instrText>
+    </w:r>
+    <w:r>
+      <w:fldChar w:fldCharType="end"/>
+    </w:r>
+    <w:r>
+      <w:instrText xml:space="preserve"> \* MERGEFORMAT </w:instrText>
+    </w:r>
+    <w:r>
+      <w:fldChar w:fldCharType="separate"/>
+    </w:r>
+    <w:r>
+      <w:rPr>
+        <w:noProof/>
+      </w:rPr>
+      <w:instrText>May</w:instrText>
+    </w:r>
+    <w:r>
+      <w:fldChar w:fldCharType="end"/>
+    </w:r>
+    <w:r>
+      <w:instrText xml:space="preserve"> \* MERGEFORMAT </w:instrText>
+    </w:r>
+    <w:r>
+      <w:fldChar w:fldCharType="separate"/>
+    </w:r>
+    <w:r>
+      <w:rPr>
+        <w:noProof/>
+      </w:rPr>
+      <w:t>May</w:t>
+    </w:r>
+    <w:r>
+      <w:fldChar w:fldCharType="end"/>
+    </w:r>
+    <w:r>
+      <w:t xml:space="preserve"> </w:t>
     </w:r>
     <w:r>
       <w:fldChar w:fldCharType="begin"/>
@@ -30115,7 +30325,7 @@
       <w:rPr>
         <w:noProof/>
       </w:rPr>
-      <w:instrText>12</w:instrText>
+      <w:instrText>11</w:instrText>
     </w:r>
     <w:r>
       <w:rPr>
@@ -30124,7 +30334,13 @@
       <w:fldChar w:fldCharType="end"/>
     </w:r>
     <w:r>
-      <w:instrText xml:space="preserve"> = 12 June "Fail" \* MERGEFORMAT </w:instrText>
+      <w:instrText xml:space="preserve"> &lt; 7 </w:instrText>
+    </w:r>
+    <w:r>
+      <w:fldChar w:fldCharType="begin"/>
+    </w:r>
+    <w:r>
+      <w:instrText xml:space="preserve"> SAVEDATE \@ "YYYY" \* MERGEFORMAT </w:instrText>
     </w:r>
     <w:r>
       <w:fldChar w:fldCharType="separate"/>
@@ -30133,12 +30349,105 @@
       <w:rPr>
         <w:noProof/>
       </w:rPr>
-      <w:instrText>June</w:instrText>
-    </w:r>
-    <w:r>
+      <w:instrText>2019</w:instrText>
+    </w:r>
+    <w:r>
+      <w:rPr>
+        <w:noProof/>
+      </w:rPr>
       <w:fldChar w:fldCharType="end"/>
     </w:r>
     <w:r>
+      <w:instrText xml:space="preserve"> </w:instrText>
+    </w:r>
+    <w:r>
+      <w:fldChar w:fldCharType="begin"/>
+    </w:r>
+    <w:r>
+      <w:instrText xml:space="preserve"> IF </w:instrText>
+    </w:r>
+    <w:r>
+      <w:fldChar w:fldCharType="begin"/>
+    </w:r>
+    <w:r>
+      <w:instrText xml:space="preserve"> SAVEDATE \@ "M" \* MERGEFORMAT </w:instrText>
+    </w:r>
+    <w:r>
+      <w:fldChar w:fldCharType="separate"/>
+    </w:r>
+    <w:r>
+      <w:rPr>
+        <w:noProof/>
+      </w:rPr>
+      <w:instrText>11</w:instrText>
+    </w:r>
+    <w:r>
+      <w:rPr>
+        <w:noProof/>
+      </w:rPr>
+      <w:fldChar w:fldCharType="end"/>
+    </w:r>
+    <w:r>
+      <w:instrText xml:space="preserve"> &gt; 6 </w:instrText>
+    </w:r>
+    <w:r>
+      <w:fldChar w:fldCharType="begin"/>
+    </w:r>
+    <w:r>
+      <w:instrText xml:space="preserve"> = </w:instrText>
+    </w:r>
+    <w:r>
+      <w:fldChar w:fldCharType="begin"/>
+    </w:r>
+    <w:r>
+      <w:instrText xml:space="preserve"> SAVEDATE \@ "YYYY" \* MERGEFORMAT </w:instrText>
+    </w:r>
+    <w:r>
+      <w:fldChar w:fldCharType="separate"/>
+    </w:r>
+    <w:r>
+      <w:rPr>
+        <w:noProof/>
+      </w:rPr>
+      <w:instrText>2019</w:instrText>
+    </w:r>
+    <w:r>
+      <w:rPr>
+        <w:noProof/>
+      </w:rPr>
+      <w:fldChar w:fldCharType="end"/>
+    </w:r>
+    <w:r>
+      <w:instrText xml:space="preserve"> + 1 \* MERGEFORMAT </w:instrText>
+    </w:r>
+    <w:r>
+      <w:fldChar w:fldCharType="separate"/>
+    </w:r>
+    <w:r>
+      <w:rPr>
+        <w:noProof/>
+      </w:rPr>
+      <w:instrText>2020</w:instrText>
+    </w:r>
+    <w:r>
+      <w:fldChar w:fldCharType="end"/>
+    </w:r>
+    <w:r>
+      <w:instrText xml:space="preserve"> "Fail" \* MERGEFORMAT  \* MERGEFORMAT </w:instrText>
+    </w:r>
+    <w:r>
+      <w:fldChar w:fldCharType="separate"/>
+    </w:r>
+    <w:r>
+      <w:rPr>
+        <w:noProof/>
+      </w:rPr>
+      <w:instrText>2020</w:instrText>
+    </w:r>
+    <w:r>
+      <w:fldChar w:fldCharType="end"/>
+    </w:r>
+    <w:r>
       <w:instrText xml:space="preserve"> \* MERGEFORMAT </w:instrText>
     </w:r>
     <w:r>
@@ -30148,13 +30457,22 @@
       <w:rPr>
         <w:noProof/>
       </w:rPr>
-      <w:instrText>June</w:instrText>
+      <w:t>2020</w:t>
     </w:r>
     <w:r>
       <w:fldChar w:fldCharType="end"/>
     </w:r>
     <w:r>
-      <w:instrText xml:space="preserve"> \* MERGEFORMAT </w:instrText>
+      <w:tab/>
+    </w:r>
+    <w:r>
+      <w:tab/>
+    </w:r>
+    <w:r>
+      <w:fldChar w:fldCharType="begin"/>
+    </w:r>
+    <w:r>
+      <w:instrText xml:space="preserve"> SAVEDATE  \@ "MMMM d, yyyy" </w:instrText>
     </w:r>
     <w:r>
       <w:fldChar w:fldCharType="separate"/>
@@ -30163,325 +30481,7 @@
       <w:rPr>
         <w:noProof/>
       </w:rPr>
-      <w:instrText>April</w:instrText>
-    </w:r>
-    <w:r>
-      <w:fldChar w:fldCharType="end"/>
-    </w:r>
-    <w:r>
-      <w:instrText xml:space="preserve"> \* MERGEFORMAT </w:instrText>
-    </w:r>
-    <w:r>
-      <w:fldChar w:fldCharType="separate"/>
-    </w:r>
-    <w:r>
-      <w:rPr>
-        <w:noProof/>
-      </w:rPr>
-      <w:instrText>April</w:instrText>
-    </w:r>
-    <w:r>
-      <w:fldChar w:fldCharType="end"/>
-    </w:r>
-    <w:r>
-      <w:instrText xml:space="preserve"> \* MERGEFORMAT </w:instrText>
-    </w:r>
-    <w:r>
-      <w:fldChar w:fldCharType="separate"/>
-    </w:r>
-    <w:r>
-      <w:rPr>
-        <w:noProof/>
-      </w:rPr>
-      <w:instrText>April</w:instrText>
-    </w:r>
-    <w:r>
-      <w:fldChar w:fldCharType="end"/>
-    </w:r>
-    <w:r>
-      <w:instrText xml:space="preserve"> \* MERGEFORMAT </w:instrText>
-    </w:r>
-    <w:r>
-      <w:fldChar w:fldCharType="separate"/>
-    </w:r>
-    <w:r>
-      <w:rPr>
-        <w:noProof/>
-      </w:rPr>
-      <w:instrText>April</w:instrText>
-    </w:r>
-    <w:r>
-      <w:fldChar w:fldCharType="end"/>
-    </w:r>
-    <w:r>
-      <w:instrText xml:space="preserve"> \* MERGEFORMAT </w:instrText>
-    </w:r>
-    <w:r>
-      <w:fldChar w:fldCharType="separate"/>
-    </w:r>
-    <w:r>
-      <w:rPr>
-        <w:noProof/>
-      </w:rPr>
-      <w:instrText>April</w:instrText>
-    </w:r>
-    <w:r>
-      <w:fldChar w:fldCharType="end"/>
-    </w:r>
-    <w:r>
-      <w:instrText xml:space="preserve"> \* MERGEFORMAT </w:instrText>
-    </w:r>
-    <w:r>
-      <w:fldChar w:fldCharType="separate"/>
-    </w:r>
-    <w:r>
-      <w:rPr>
-        <w:noProof/>
-      </w:rPr>
-      <w:instrText>April</w:instrText>
-    </w:r>
-    <w:r>
-      <w:fldChar w:fldCharType="end"/>
-    </w:r>
-    <w:r>
-      <w:instrText xml:space="preserve">  \* MERGEFORMAT </w:instrText>
-    </w:r>
-    <w:r>
-      <w:fldChar w:fldCharType="separate"/>
-    </w:r>
-    <w:r>
-      <w:rPr>
-        <w:noProof/>
-      </w:rPr>
-      <w:instrText>April</w:instrText>
-    </w:r>
-    <w:r>
-      <w:fldChar w:fldCharType="end"/>
-    </w:r>
-    <w:r>
-      <w:instrText xml:space="preserve"> \* MERGEFORMAT </w:instrText>
-    </w:r>
-    <w:r>
-      <w:fldChar w:fldCharType="separate"/>
-    </w:r>
-    <w:r>
-      <w:rPr>
-        <w:noProof/>
-      </w:rPr>
-      <w:instrText>April</w:instrText>
-    </w:r>
-    <w:r>
-      <w:fldChar w:fldCharType="end"/>
-    </w:r>
-    <w:r>
-      <w:instrText xml:space="preserve"> \* MERGEFORMAT </w:instrText>
-    </w:r>
-    <w:r>
-      <w:fldChar w:fldCharType="separate"/>
-    </w:r>
-    <w:r>
-      <w:rPr>
-        <w:noProof/>
-      </w:rPr>
-      <w:instrText>April</w:instrText>
-    </w:r>
-    <w:r>
-      <w:fldChar w:fldCharType="end"/>
-    </w:r>
-    <w:r>
-      <w:instrText xml:space="preserve"> \* MERGEFORMAT </w:instrText>
-    </w:r>
-    <w:r>
-      <w:fldChar w:fldCharType="separate"/>
-    </w:r>
-    <w:r>
-      <w:rPr>
-        <w:noProof/>
-      </w:rPr>
-      <w:t>April</w:t>
-    </w:r>
-    <w:r>
-      <w:fldChar w:fldCharType="end"/>
-    </w:r>
-    <w:r>
-      <w:t xml:space="preserve"> </w:t>
-    </w:r>
-    <w:r>
-      <w:fldChar w:fldCharType="begin"/>
-    </w:r>
-    <w:r>
-      <w:instrText xml:space="preserve"> IF </w:instrText>
-    </w:r>
-    <w:r>
-      <w:fldChar w:fldCharType="begin"/>
-    </w:r>
-    <w:r>
-      <w:instrText xml:space="preserve"> SAVEDATE \@ "M" \* MERGEFORMAT </w:instrText>
-    </w:r>
-    <w:r>
-      <w:fldChar w:fldCharType="separate"/>
-    </w:r>
-    <w:r>
-      <w:rPr>
-        <w:noProof/>
-      </w:rPr>
-      <w:instrText>10</w:instrText>
-    </w:r>
-    <w:r>
-      <w:rPr>
-        <w:noProof/>
-      </w:rPr>
-      <w:fldChar w:fldCharType="end"/>
-    </w:r>
-    <w:r>
-      <w:instrText xml:space="preserve"> &lt; 7 </w:instrText>
-    </w:r>
-    <w:r>
-      <w:fldChar w:fldCharType="begin"/>
-    </w:r>
-    <w:r>
-      <w:instrText xml:space="preserve"> SAVEDATE \@ "YYYY" \* MERGEFORMAT </w:instrText>
-    </w:r>
-    <w:r>
-      <w:fldChar w:fldCharType="separate"/>
-    </w:r>
-    <w:r>
-      <w:rPr>
-        <w:noProof/>
-      </w:rPr>
-      <w:instrText>2019</w:instrText>
-    </w:r>
-    <w:r>
-      <w:rPr>
-        <w:noProof/>
-      </w:rPr>
-      <w:fldChar w:fldCharType="end"/>
-    </w:r>
-    <w:r>
-      <w:instrText xml:space="preserve"> </w:instrText>
-    </w:r>
-    <w:r>
-      <w:fldChar w:fldCharType="begin"/>
-    </w:r>
-    <w:r>
-      <w:instrText xml:space="preserve"> IF </w:instrText>
-    </w:r>
-    <w:r>
-      <w:fldChar w:fldCharType="begin"/>
-    </w:r>
-    <w:r>
-      <w:instrText xml:space="preserve"> SAVEDATE \@ "M" \* MERGEFORMAT </w:instrText>
-    </w:r>
-    <w:r>
-      <w:fldChar w:fldCharType="separate"/>
-    </w:r>
-    <w:r>
-      <w:rPr>
-        <w:noProof/>
-      </w:rPr>
-      <w:instrText>10</w:instrText>
-    </w:r>
-    <w:r>
-      <w:rPr>
-        <w:noProof/>
-      </w:rPr>
-      <w:fldChar w:fldCharType="end"/>
-    </w:r>
-    <w:r>
-      <w:instrText xml:space="preserve"> &gt; 6 </w:instrText>
-    </w:r>
-    <w:r>
-      <w:fldChar w:fldCharType="begin"/>
-    </w:r>
-    <w:r>
-      <w:instrText xml:space="preserve"> = </w:instrText>
-    </w:r>
-    <w:r>
-      <w:fldChar w:fldCharType="begin"/>
-    </w:r>
-    <w:r>
-      <w:instrText xml:space="preserve"> SAVEDATE \@ "YYYY" \* MERGEFORMAT </w:instrText>
-    </w:r>
-    <w:r>
-      <w:fldChar w:fldCharType="separate"/>
-    </w:r>
-    <w:r>
-      <w:rPr>
-        <w:noProof/>
-      </w:rPr>
-      <w:instrText>2019</w:instrText>
-    </w:r>
-    <w:r>
-      <w:rPr>
-        <w:noProof/>
-      </w:rPr>
-      <w:fldChar w:fldCharType="end"/>
-    </w:r>
-    <w:r>
-      <w:instrText xml:space="preserve"> + 1 \* MERGEFORMAT </w:instrText>
-    </w:r>
-    <w:r>
-      <w:fldChar w:fldCharType="separate"/>
-    </w:r>
-    <w:r>
-      <w:rPr>
-        <w:noProof/>
-      </w:rPr>
-      <w:instrText>2020</w:instrText>
-    </w:r>
-    <w:r>
-      <w:fldChar w:fldCharType="end"/>
-    </w:r>
-    <w:r>
-      <w:instrText xml:space="preserve"> "Fail" \* MERGEFORMAT  \* MERGEFORMAT </w:instrText>
-    </w:r>
-    <w:r>
-      <w:fldChar w:fldCharType="separate"/>
-    </w:r>
-    <w:r>
-      <w:rPr>
-        <w:noProof/>
-      </w:rPr>
-      <w:instrText>2020</w:instrText>
-    </w:r>
-    <w:r>
-      <w:fldChar w:fldCharType="end"/>
-    </w:r>
-    <w:r>
-      <w:instrText xml:space="preserve"> \* MERGEFORMAT </w:instrText>
-    </w:r>
-    <w:r>
-      <w:fldChar w:fldCharType="separate"/>
-    </w:r>
-    <w:r>
-      <w:rPr>
-        <w:noProof/>
-      </w:rPr>
-      <w:t>2020</w:t>
-    </w:r>
-    <w:r>
-      <w:fldChar w:fldCharType="end"/>
-    </w:r>
-    <w:r>
-      <w:tab/>
-    </w:r>
-    <w:r>
-      <w:tab/>
-    </w:r>
-    <w:r>
-      <w:fldChar w:fldCharType="begin"/>
-    </w:r>
-    <w:r>
-      <w:instrText xml:space="preserve"> SAVEDATE  \@ "MMMM d, yyyy" </w:instrText>
-    </w:r>
-    <w:r>
-      <w:fldChar w:fldCharType="separate"/>
-    </w:r>
-    <w:r>
-      <w:rPr>
-        <w:noProof/>
-      </w:rPr>
-      <w:t>October 31, 2019</w:t>
+      <w:t>November 1, 2019</w:t>
     </w:r>
     <w:r>
       <w:rPr>
@@ -41782,7 +41782,7 @@
 </file>
 
 <file path=customXml/itemProps1.xml><?xml version="1.0" encoding="utf-8"?>
-<ds:datastoreItem xmlns:ds="http://schemas.openxmlformats.org/officeDocument/2006/customXml" ds:itemID="{8F1845A9-5056-4A59-9FAC-2E3F65A5BDDB}">
+<ds:datastoreItem xmlns:ds="http://schemas.openxmlformats.org/officeDocument/2006/customXml" ds:itemID="{4185F47F-D626-4B1F-AF65-87A06BA5D863}">
   <ds:schemaRefs>
     <ds:schemaRef ds:uri="http://schemas.openxmlformats.org/officeDocument/2006/bibliography"/>
   </ds:schemaRefs>

</xml_diff>